<commit_message>
dodałem kilka podpunktów do sprawozdania
</commit_message>
<xml_diff>
--- a/docs/wymagania_redakcyjne_PD_2025.02.24.docx
+++ b/docs/wymagania_redakcyjne_PD_2025.02.24.docx
@@ -140,7 +140,7 @@
           <w:sz w:val="36"/>
           <w:szCs w:val="36"/>
         </w:rPr>
-        <w:t xml:space="preserve">PRACA DYPLOMOWA / PROJEKT </w:t>
+        <w:t xml:space="preserve">PROJEKT </w:t>
       </w:r>
     </w:p>
     <w:p>
@@ -597,56 +597,27 @@
     </w:p>
     <w:p>
       <w:pPr>
-        <w:jc w:val="center"/>
-        <w:rPr>
-          <w:i/>
-        </w:rPr>
-      </w:pPr>
-      <w:r>
-        <w:rPr>
-          <w:i/>
-        </w:rPr>
-        <w:lastRenderedPageBreak/>
-        <w:t xml:space="preserve">Na tej stronie należy umieścić streszczenia pracy podane w j. polskim </w:t>
-      </w:r>
-      <w:proofErr w:type="gramStart"/>
-      <w:r>
-        <w:rPr>
-          <w:i/>
-        </w:rPr>
-        <w:t>i  w</w:t>
-      </w:r>
-      <w:proofErr w:type="gramEnd"/>
-      <w:r>
-        <w:rPr>
-          <w:i/>
-        </w:rPr>
-        <w:t xml:space="preserve">  j.  angielskim</w:t>
-      </w:r>
-    </w:p>
-    <w:p/>
-    <w:p/>
-    <w:p/>
-    <w:p>
-      <w:pPr>
-        <w:jc w:val="center"/>
-      </w:pPr>
-      <w:proofErr w:type="gramStart"/>
-      <w:r>
-        <w:t>Odstęp  od</w:t>
-      </w:r>
-      <w:proofErr w:type="gramEnd"/>
-      <w:r>
-        <w:t xml:space="preserve"> góry, 3 wiersze ,16 </w:t>
-      </w:r>
-      <w:proofErr w:type="spellStart"/>
-      <w:r>
-        <w:t>pt</w:t>
-      </w:r>
-      <w:proofErr w:type="spellEnd"/>
-      <w:r>
-        <w:t xml:space="preserve"> każdy</w:t>
-      </w:r>
+        <w:rPr>
+          <w:sz w:val="32"/>
+          <w:szCs w:val="32"/>
+        </w:rPr>
+      </w:pPr>
+    </w:p>
+    <w:p>
+      <w:pPr>
+        <w:rPr>
+          <w:sz w:val="32"/>
+          <w:szCs w:val="32"/>
+        </w:rPr>
+      </w:pPr>
+    </w:p>
+    <w:p>
+      <w:pPr>
+        <w:rPr>
+          <w:sz w:val="32"/>
+          <w:szCs w:val="32"/>
+        </w:rPr>
+      </w:pPr>
     </w:p>
     <w:p>
       <w:pPr>
@@ -657,23 +628,13 @@
           <w:szCs w:val="36"/>
         </w:rPr>
       </w:pPr>
-      <w:proofErr w:type="gramStart"/>
       <w:r>
         <w:rPr>
           <w:b/>
           <w:sz w:val="36"/>
           <w:szCs w:val="36"/>
         </w:rPr>
-        <w:t>TYTUŁ  PRACY</w:t>
-      </w:r>
-      <w:proofErr w:type="gramEnd"/>
-      <w:r>
-        <w:rPr>
-          <w:b/>
-          <w:sz w:val="36"/>
-          <w:szCs w:val="36"/>
-        </w:rPr>
-        <w:t xml:space="preserve"> DYPLOMOWEJ</w:t>
+        <w:t>Zmywalna tablica</w:t>
       </w:r>
     </w:p>
     <w:p>
@@ -684,72 +645,80 @@
           <w:sz w:val="32"/>
         </w:rPr>
       </w:pPr>
-      <w:r>
-        <w:t xml:space="preserve">(tytuł w jęz. polskim, czcionka rozmiar 18, </w:t>
-      </w:r>
-      <w:proofErr w:type="spellStart"/>
+    </w:p>
+    <w:p>
+      <w:pPr>
+        <w:jc w:val="center"/>
+        <w:rPr>
+          <w:b/>
+        </w:rPr>
+      </w:pPr>
+      <w:r>
+        <w:rPr>
+          <w:b/>
+        </w:rPr>
+        <w:t xml:space="preserve">S t r e s z c z e n i </w:t>
+      </w:r>
       <w:proofErr w:type="gramStart"/>
       <w:r>
-        <w:t>bold</w:t>
-      </w:r>
-      <w:proofErr w:type="spellEnd"/>
-      <w:r>
-        <w:t xml:space="preserve"> )</w:t>
+        <w:rPr>
+          <w:b/>
+        </w:rPr>
+        <w:t xml:space="preserve">e  </w:t>
+      </w:r>
+      <w:r>
+        <w:t>(</w:t>
       </w:r>
       <w:proofErr w:type="gramEnd"/>
-    </w:p>
-    <w:p>
-      <w:pPr>
-        <w:jc w:val="center"/>
+      <w:r>
+        <w:t>wypośrodkowane, czcionka rozmiar 12)</w:t>
+      </w:r>
+    </w:p>
+    <w:p/>
+    <w:p>
+      <w:pPr>
+        <w:ind w:firstLine="708"/>
+      </w:pPr>
+      <w:r>
+        <w:t>Opis, w języku polskim, zawierający informacje o zawartości pracy (</w:t>
+      </w:r>
+      <w:proofErr w:type="gramStart"/>
+      <w:r>
+        <w:t>max  15</w:t>
+      </w:r>
+      <w:proofErr w:type="gramEnd"/>
+      <w:r>
+        <w:t xml:space="preserve">-20 wierszy), czcionka rozmiar 12.  </w:t>
+      </w:r>
+    </w:p>
+    <w:p>
+      <w:pPr>
+        <w:ind w:firstLine="708"/>
+      </w:pPr>
+      <w:r>
         <w:rPr>
           <w:b/>
-          <w:sz w:val="32"/>
-        </w:rPr>
-      </w:pPr>
-    </w:p>
-    <w:p>
-      <w:pPr>
-        <w:jc w:val="center"/>
+        </w:rPr>
+        <w:t xml:space="preserve">Ma to być streszczenie, a nie opis w formie spisu </w:t>
+      </w:r>
+      <w:proofErr w:type="gramStart"/>
+      <w:r>
         <w:rPr>
           <w:b/>
         </w:rPr>
-      </w:pPr>
-      <w:r>
-        <w:rPr>
-          <w:b/>
-        </w:rPr>
-        <w:t xml:space="preserve">S t r e s z c z e n i </w:t>
-      </w:r>
-      <w:proofErr w:type="gramStart"/>
-      <w:r>
-        <w:rPr>
-          <w:b/>
-        </w:rPr>
-        <w:t xml:space="preserve">e  </w:t>
-      </w:r>
-      <w:r>
-        <w:t>(</w:t>
+        <w:t>treści</w:t>
+      </w:r>
+      <w:r>
+        <w:t xml:space="preserve"> !!!!!!</w:t>
       </w:r>
       <w:proofErr w:type="gramEnd"/>
-      <w:r>
-        <w:t>wypośrodkowane, czcionka rozmiar 12)</w:t>
-      </w:r>
-    </w:p>
-    <w:p/>
+    </w:p>
     <w:p>
       <w:pPr>
         <w:ind w:firstLine="708"/>
       </w:pPr>
       <w:r>
-        <w:t>Opis, w języku polskim, zawierający informacje o zawartości pracy (</w:t>
-      </w:r>
-      <w:proofErr w:type="gramStart"/>
-      <w:r>
-        <w:t>max  15</w:t>
-      </w:r>
-      <w:proofErr w:type="gramEnd"/>
-      <w:r>
-        <w:t xml:space="preserve">-20 wierszy), czcionka rozmiar 12.  </w:t>
+        <w:t>..</w:t>
       </w:r>
     </w:p>
     <w:p>
@@ -757,29 +726,15 @@
         <w:ind w:firstLine="708"/>
       </w:pPr>
       <w:r>
-        <w:rPr>
-          <w:b/>
-        </w:rPr>
-        <w:t xml:space="preserve">Ma to być streszczenie, a nie opis w formie spisu </w:t>
-      </w:r>
-      <w:proofErr w:type="gramStart"/>
-      <w:r>
-        <w:rPr>
-          <w:b/>
-        </w:rPr>
-        <w:t>treści</w:t>
-      </w:r>
-      <w:r>
-        <w:t xml:space="preserve"> !!!!!!</w:t>
-      </w:r>
-      <w:proofErr w:type="gramEnd"/>
+        <w:t>..</w:t>
+      </w:r>
     </w:p>
     <w:p>
       <w:pPr>
         <w:ind w:firstLine="708"/>
       </w:pPr>
       <w:r>
-        <w:t>..</w:t>
+        <w:t>.</w:t>
       </w:r>
     </w:p>
     <w:p>
@@ -787,182 +742,23 @@
         <w:ind w:firstLine="708"/>
       </w:pPr>
       <w:r>
-        <w:t>..</w:t>
+        <w:t xml:space="preserve">  </w:t>
       </w:r>
     </w:p>
     <w:p>
       <w:pPr>
         <w:ind w:firstLine="708"/>
       </w:pPr>
-      <w:r>
-        <w:t>.</w:t>
-      </w:r>
     </w:p>
     <w:p>
       <w:pPr>
         <w:ind w:firstLine="708"/>
       </w:pPr>
-      <w:r>
-        <w:t xml:space="preserve">  </w:t>
-      </w:r>
     </w:p>
     <w:p>
       <w:pPr>
         <w:ind w:firstLine="708"/>
       </w:pPr>
-    </w:p>
-    <w:p>
-      <w:pPr>
-        <w:ind w:firstLine="708"/>
-      </w:pPr>
-    </w:p>
-    <w:p>
-      <w:pPr>
-        <w:ind w:firstLine="708"/>
-      </w:pPr>
-    </w:p>
-    <w:p>
-      <w:pPr>
-        <w:ind w:firstLine="708"/>
-      </w:pPr>
-    </w:p>
-    <w:p>
-      <w:pPr>
-        <w:ind w:firstLine="708"/>
-      </w:pPr>
-    </w:p>
-    <w:p>
-      <w:pPr>
-        <w:tabs>
-          <w:tab w:val="left" w:pos="2700"/>
-        </w:tabs>
-        <w:jc w:val="center"/>
-      </w:pPr>
-      <w:r>
-        <w:t xml:space="preserve">Odstęp od końca poprzedzającego tekstu: 6 wierszy, 12 </w:t>
-      </w:r>
-      <w:proofErr w:type="spellStart"/>
-      <w:r>
-        <w:t>pt</w:t>
-      </w:r>
-      <w:proofErr w:type="spellEnd"/>
-      <w:r>
-        <w:t xml:space="preserve"> każdy </w:t>
-      </w:r>
-    </w:p>
-    <w:p>
-      <w:pPr>
-        <w:jc w:val="center"/>
-        <w:rPr>
-          <w:sz w:val="36"/>
-          <w:szCs w:val="36"/>
-        </w:rPr>
-      </w:pPr>
-      <w:r>
-        <w:rPr>
-          <w:b/>
-          <w:sz w:val="36"/>
-          <w:szCs w:val="36"/>
-        </w:rPr>
-        <w:t>THE TITLE OF A THESIS</w:t>
-      </w:r>
-    </w:p>
-    <w:p>
-      <w:pPr>
-        <w:jc w:val="center"/>
-        <w:rPr>
-          <w:b/>
-          <w:sz w:val="32"/>
-        </w:rPr>
-      </w:pPr>
-      <w:r>
-        <w:t xml:space="preserve">(tytuł w jęz. angielskim, czcionka rozmiar 18, </w:t>
-      </w:r>
-      <w:proofErr w:type="spellStart"/>
-      <w:proofErr w:type="gramStart"/>
-      <w:r>
-        <w:t>bold</w:t>
-      </w:r>
-      <w:proofErr w:type="spellEnd"/>
-      <w:r>
-        <w:t xml:space="preserve"> )</w:t>
-      </w:r>
-      <w:proofErr w:type="gramEnd"/>
-    </w:p>
-    <w:p>
-      <w:pPr>
-        <w:jc w:val="center"/>
-        <w:rPr>
-          <w:b/>
-          <w:sz w:val="32"/>
-        </w:rPr>
-      </w:pPr>
-    </w:p>
-    <w:p>
-      <w:pPr>
-        <w:jc w:val="center"/>
-        <w:rPr>
-          <w:b/>
-        </w:rPr>
-      </w:pPr>
-      <w:r>
-        <w:rPr>
-          <w:b/>
-        </w:rPr>
-        <w:t xml:space="preserve">S u m </w:t>
-      </w:r>
-      <w:proofErr w:type="spellStart"/>
-      <w:r>
-        <w:rPr>
-          <w:b/>
-        </w:rPr>
-        <w:t>m</w:t>
-      </w:r>
-      <w:proofErr w:type="spellEnd"/>
-      <w:r>
-        <w:rPr>
-          <w:b/>
-        </w:rPr>
-        <w:t xml:space="preserve"> a r </w:t>
-      </w:r>
-      <w:proofErr w:type="gramStart"/>
-      <w:r>
-        <w:rPr>
-          <w:b/>
-        </w:rPr>
-        <w:t xml:space="preserve">y  </w:t>
-      </w:r>
-      <w:r>
-        <w:t>(</w:t>
-      </w:r>
-      <w:proofErr w:type="gramEnd"/>
-      <w:r>
-        <w:t>wypośrodkowane, czcionka rozmiar 12)</w:t>
-      </w:r>
-    </w:p>
-    <w:p>
-      <w:pPr>
-        <w:jc w:val="center"/>
-        <w:rPr>
-          <w:b/>
-        </w:rPr>
-      </w:pPr>
-    </w:p>
-    <w:p>
-      <w:pPr>
-        <w:ind w:firstLine="708"/>
-      </w:pPr>
-      <w:r>
-        <w:t>Opis, w jęz. angielskim, zawierający informacje o zawartości pracy (</w:t>
-      </w:r>
-      <w:proofErr w:type="gramStart"/>
-      <w:r>
-        <w:t>max  15</w:t>
-      </w:r>
-      <w:proofErr w:type="gramEnd"/>
-      <w:r>
-        <w:t>-20 wierszy), czcionka rozmiar 12.</w:t>
-      </w:r>
     </w:p>
     <w:p>
       <w:pPr>
@@ -993,6 +789,7 @@
       <w:r>
         <w:br w:type="page"/>
       </w:r>
+      <w:bookmarkStart w:id="0" w:name="_Toc218514361"/>
       <w:r>
         <w:rPr>
           <w:color w:val="000000"/>
@@ -1000,6 +797,88 @@
         <w:lastRenderedPageBreak/>
         <w:t>Spis treści</w:t>
       </w:r>
+      <w:bookmarkEnd w:id="0"/>
+    </w:p>
+    <w:p>
+      <w:pPr>
+        <w:pStyle w:val="Spistreci1"/>
+        <w:tabs>
+          <w:tab w:val="right" w:leader="dot" w:pos="9061"/>
+        </w:tabs>
+        <w:rPr>
+          <w:rFonts w:ascii="Calibri" w:eastAsia="Times New Roman" w:hAnsi="Calibri"/>
+          <w:noProof/>
+          <w:kern w:val="2"/>
+          <w:szCs w:val="24"/>
+          <w:lang w:eastAsia="pl-PL"/>
+        </w:rPr>
+      </w:pPr>
+      <w:r>
+        <w:fldChar w:fldCharType="begin"/>
+      </w:r>
+      <w:r>
+        <w:instrText xml:space="preserve"> TOC \o "1-3" \h \z \t "PD tytuł rozdzialu;1" </w:instrText>
+      </w:r>
+      <w:r>
+        <w:fldChar w:fldCharType="separate"/>
+      </w:r>
+      <w:hyperlink w:anchor="_Toc218514361" w:history="1">
+        <w:r>
+          <w:rPr>
+            <w:rStyle w:val="Hipercze"/>
+            <w:noProof/>
+          </w:rPr>
+          <w:t>Spis treści</w:t>
+        </w:r>
+        <w:r>
+          <w:rPr>
+            <w:noProof/>
+            <w:webHidden/>
+          </w:rPr>
+          <w:tab/>
+        </w:r>
+        <w:r>
+          <w:rPr>
+            <w:noProof/>
+            <w:webHidden/>
+          </w:rPr>
+          <w:fldChar w:fldCharType="begin"/>
+        </w:r>
+        <w:r>
+          <w:rPr>
+            <w:noProof/>
+            <w:webHidden/>
+          </w:rPr>
+          <w:instrText xml:space="preserve"> PAGEREF _Toc218514361 \h </w:instrText>
+        </w:r>
+        <w:r>
+          <w:rPr>
+            <w:noProof/>
+            <w:webHidden/>
+          </w:rPr>
+        </w:r>
+        <w:r>
+          <w:rPr>
+            <w:noProof/>
+            <w:webHidden/>
+          </w:rPr>
+          <w:fldChar w:fldCharType="separate"/>
+        </w:r>
+        <w:r>
+          <w:rPr>
+            <w:noProof/>
+            <w:webHidden/>
+          </w:rPr>
+          <w:t>3</w:t>
+        </w:r>
+        <w:r>
+          <w:rPr>
+            <w:noProof/>
+            <w:webHidden/>
+          </w:rPr>
+          <w:fldChar w:fldCharType="end"/>
+        </w:r>
+      </w:hyperlink>
     </w:p>
     <w:p>
       <w:pPr>
@@ -1016,16 +895,7 @@
           <w:lang w:eastAsia="pl-PL"/>
         </w:rPr>
       </w:pPr>
-      <w:r>
-        <w:fldChar w:fldCharType="begin"/>
-      </w:r>
-      <w:r>
-        <w:instrText xml:space="preserve"> TOC \o "1-3" \h \z \t "PD tytuł rozdzialu;1" </w:instrText>
-      </w:r>
-      <w:r>
-        <w:fldChar w:fldCharType="separate"/>
-      </w:r>
-      <w:hyperlink w:anchor="_Toc191321130" w:history="1">
+      <w:hyperlink w:anchor="_Toc218514362" w:history="1">
         <w:r>
           <w:rPr>
             <w:rStyle w:val="Hipercze"/>
@@ -1048,7 +918,7 @@
             <w:rStyle w:val="Hipercze"/>
             <w:noProof/>
           </w:rPr>
-          <w:t>Praca Dyplomowa/Projekt  Wymagania redakcyjne – UWAGI  OGÓLNE</w:t>
+          <w:t>Wstęp i założenia projektu</w:t>
         </w:r>
         <w:r>
           <w:rPr>
@@ -1069,7 +939,7 @@
             <w:noProof/>
             <w:webHidden/>
           </w:rPr>
-          <w:instrText xml:space="preserve"> PAGEREF _Toc191321130 \h </w:instrText>
+          <w:instrText xml:space="preserve"> PAGEREF _Toc218514362 \h </w:instrText>
         </w:r>
         <w:r>
           <w:rPr>
@@ -1089,7 +959,259 @@
             <w:noProof/>
             <w:webHidden/>
           </w:rPr>
-          <w:t>3</w:t>
+          <w:t>4</w:t>
+        </w:r>
+        <w:r>
+          <w:rPr>
+            <w:noProof/>
+            <w:webHidden/>
+          </w:rPr>
+          <w:fldChar w:fldCharType="end"/>
+        </w:r>
+      </w:hyperlink>
+    </w:p>
+    <w:p>
+      <w:pPr>
+        <w:pStyle w:val="Spistreci2"/>
+        <w:tabs>
+          <w:tab w:val="left" w:pos="960"/>
+          <w:tab w:val="right" w:leader="dot" w:pos="9061"/>
+        </w:tabs>
+        <w:rPr>
+          <w:rFonts w:ascii="Calibri" w:eastAsia="Times New Roman" w:hAnsi="Calibri"/>
+          <w:noProof/>
+          <w:kern w:val="2"/>
+          <w:szCs w:val="24"/>
+          <w:lang w:eastAsia="pl-PL"/>
+        </w:rPr>
+      </w:pPr>
+      <w:hyperlink w:anchor="_Toc218514363" w:history="1">
+        <w:r>
+          <w:rPr>
+            <w:rStyle w:val="Hipercze"/>
+            <w:noProof/>
+          </w:rPr>
+          <w:t>1.1</w:t>
+        </w:r>
+        <w:r>
+          <w:rPr>
+            <w:rFonts w:ascii="Calibri" w:eastAsia="Times New Roman" w:hAnsi="Calibri"/>
+            <w:noProof/>
+            <w:kern w:val="2"/>
+            <w:szCs w:val="24"/>
+            <w:lang w:eastAsia="pl-PL"/>
+          </w:rPr>
+          <w:tab/>
+        </w:r>
+        <w:r>
+          <w:rPr>
+            <w:rStyle w:val="Hipercze"/>
+            <w:noProof/>
+          </w:rPr>
+          <w:t>Temat projektu:</w:t>
+        </w:r>
+        <w:r>
+          <w:rPr>
+            <w:noProof/>
+            <w:webHidden/>
+          </w:rPr>
+          <w:tab/>
+        </w:r>
+        <w:r>
+          <w:rPr>
+            <w:noProof/>
+            <w:webHidden/>
+          </w:rPr>
+          <w:fldChar w:fldCharType="begin"/>
+        </w:r>
+        <w:r>
+          <w:rPr>
+            <w:noProof/>
+            <w:webHidden/>
+          </w:rPr>
+          <w:instrText xml:space="preserve"> PAGEREF _Toc218514363 \h </w:instrText>
+        </w:r>
+        <w:r>
+          <w:rPr>
+            <w:noProof/>
+            <w:webHidden/>
+          </w:rPr>
+        </w:r>
+        <w:r>
+          <w:rPr>
+            <w:noProof/>
+            <w:webHidden/>
+          </w:rPr>
+          <w:fldChar w:fldCharType="separate"/>
+        </w:r>
+        <w:r>
+          <w:rPr>
+            <w:noProof/>
+            <w:webHidden/>
+          </w:rPr>
+          <w:t>4</w:t>
+        </w:r>
+        <w:r>
+          <w:rPr>
+            <w:noProof/>
+            <w:webHidden/>
+          </w:rPr>
+          <w:fldChar w:fldCharType="end"/>
+        </w:r>
+      </w:hyperlink>
+    </w:p>
+    <w:p>
+      <w:pPr>
+        <w:pStyle w:val="Spistreci2"/>
+        <w:tabs>
+          <w:tab w:val="left" w:pos="960"/>
+          <w:tab w:val="right" w:leader="dot" w:pos="9061"/>
+        </w:tabs>
+        <w:rPr>
+          <w:rFonts w:ascii="Calibri" w:eastAsia="Times New Roman" w:hAnsi="Calibri"/>
+          <w:noProof/>
+          <w:kern w:val="2"/>
+          <w:szCs w:val="24"/>
+          <w:lang w:eastAsia="pl-PL"/>
+        </w:rPr>
+      </w:pPr>
+      <w:hyperlink w:anchor="_Toc218514364" w:history="1">
+        <w:r>
+          <w:rPr>
+            <w:rStyle w:val="Hipercze"/>
+            <w:noProof/>
+          </w:rPr>
+          <w:t>1.2</w:t>
+        </w:r>
+        <w:r>
+          <w:rPr>
+            <w:rFonts w:ascii="Calibri" w:eastAsia="Times New Roman" w:hAnsi="Calibri"/>
+            <w:noProof/>
+            <w:kern w:val="2"/>
+            <w:szCs w:val="24"/>
+            <w:lang w:eastAsia="pl-PL"/>
+          </w:rPr>
+          <w:tab/>
+        </w:r>
+        <w:r>
+          <w:rPr>
+            <w:rStyle w:val="Hipercze"/>
+            <w:noProof/>
+          </w:rPr>
+          <w:t>Cel projektu:</w:t>
+        </w:r>
+        <w:r>
+          <w:rPr>
+            <w:noProof/>
+            <w:webHidden/>
+          </w:rPr>
+          <w:tab/>
+        </w:r>
+        <w:r>
+          <w:rPr>
+            <w:noProof/>
+            <w:webHidden/>
+          </w:rPr>
+          <w:fldChar w:fldCharType="begin"/>
+        </w:r>
+        <w:r>
+          <w:rPr>
+            <w:noProof/>
+            <w:webHidden/>
+          </w:rPr>
+          <w:instrText xml:space="preserve"> PAGEREF _Toc218514364 \h </w:instrText>
+        </w:r>
+        <w:r>
+          <w:rPr>
+            <w:noProof/>
+            <w:webHidden/>
+          </w:rPr>
+        </w:r>
+        <w:r>
+          <w:rPr>
+            <w:noProof/>
+            <w:webHidden/>
+          </w:rPr>
+          <w:fldChar w:fldCharType="separate"/>
+        </w:r>
+        <w:r>
+          <w:rPr>
+            <w:noProof/>
+            <w:webHidden/>
+          </w:rPr>
+          <w:t>4</w:t>
+        </w:r>
+        <w:r>
+          <w:rPr>
+            <w:noProof/>
+            <w:webHidden/>
+          </w:rPr>
+          <w:fldChar w:fldCharType="end"/>
+        </w:r>
+      </w:hyperlink>
+    </w:p>
+    <w:p>
+      <w:pPr>
+        <w:pStyle w:val="Spistreci2"/>
+        <w:tabs>
+          <w:tab w:val="right" w:leader="dot" w:pos="9061"/>
+        </w:tabs>
+        <w:rPr>
+          <w:rFonts w:ascii="Calibri" w:eastAsia="Times New Roman" w:hAnsi="Calibri"/>
+          <w:noProof/>
+          <w:kern w:val="2"/>
+          <w:szCs w:val="24"/>
+          <w:lang w:eastAsia="pl-PL"/>
+        </w:rPr>
+      </w:pPr>
+      <w:hyperlink w:anchor="_Toc218514365" w:history="1">
+        <w:r>
+          <w:rPr>
+            <w:rStyle w:val="Hipercze"/>
+            <w:noProof/>
+          </w:rPr>
+          <w:t>1.3</w:t>
+        </w:r>
+        <w:r>
+          <w:rPr>
+            <w:noProof/>
+            <w:webHidden/>
+          </w:rPr>
+          <w:tab/>
+        </w:r>
+        <w:r>
+          <w:rPr>
+            <w:noProof/>
+            <w:webHidden/>
+          </w:rPr>
+          <w:fldChar w:fldCharType="begin"/>
+        </w:r>
+        <w:r>
+          <w:rPr>
+            <w:noProof/>
+            <w:webHidden/>
+          </w:rPr>
+          <w:instrText xml:space="preserve"> PAGEREF _Toc218514365 \h </w:instrText>
+        </w:r>
+        <w:r>
+          <w:rPr>
+            <w:noProof/>
+            <w:webHidden/>
+          </w:rPr>
+        </w:r>
+        <w:r>
+          <w:rPr>
+            <w:noProof/>
+            <w:webHidden/>
+          </w:rPr>
+          <w:fldChar w:fldCharType="separate"/>
+        </w:r>
+        <w:r>
+          <w:rPr>
+            <w:noProof/>
+            <w:webHidden/>
+          </w:rPr>
+          <w:t>4</w:t>
         </w:r>
         <w:r>
           <w:rPr>
@@ -1115,7 +1237,7 @@
           <w:lang w:eastAsia="pl-PL"/>
         </w:rPr>
       </w:pPr>
-      <w:hyperlink w:anchor="_Toc191321131" w:history="1">
+      <w:hyperlink w:anchor="_Toc218514366" w:history="1">
         <w:r>
           <w:rPr>
             <w:rStyle w:val="Hipercze"/>
@@ -1138,7 +1260,7 @@
             <w:rStyle w:val="Hipercze"/>
             <w:noProof/>
           </w:rPr>
-          <w:t>Układ strony i marginesy</w:t>
+          <w:t>Praca Dyplomowa/Projekt  Wymagania redakcyjne – UWAGI  OGÓLNE</w:t>
         </w:r>
         <w:r>
           <w:rPr>
@@ -1159,7 +1281,7 @@
             <w:noProof/>
             <w:webHidden/>
           </w:rPr>
-          <w:instrText xml:space="preserve"> PAGEREF _Toc191321131 \h </w:instrText>
+          <w:instrText xml:space="preserve"> PAGEREF _Toc218514366 \h </w:instrText>
         </w:r>
         <w:r>
           <w:rPr>
@@ -1179,7 +1301,7 @@
             <w:noProof/>
             <w:webHidden/>
           </w:rPr>
-          <w:t>3</w:t>
+          <w:t>5</w:t>
         </w:r>
         <w:r>
           <w:rPr>
@@ -1205,7 +1327,7 @@
           <w:lang w:eastAsia="pl-PL"/>
         </w:rPr>
       </w:pPr>
-      <w:hyperlink w:anchor="_Toc191321132" w:history="1">
+      <w:hyperlink w:anchor="_Toc218514367" w:history="1">
         <w:r>
           <w:rPr>
             <w:rStyle w:val="Hipercze"/>
@@ -1228,7 +1350,7 @@
             <w:rStyle w:val="Hipercze"/>
             <w:noProof/>
           </w:rPr>
-          <w:t>Rozdziały i podrozdziały</w:t>
+          <w:t>Układ strony i marginesy</w:t>
         </w:r>
         <w:r>
           <w:rPr>
@@ -1249,7 +1371,7 @@
             <w:noProof/>
             <w:webHidden/>
           </w:rPr>
-          <w:instrText xml:space="preserve"> PAGEREF _Toc191321132 \h </w:instrText>
+          <w:instrText xml:space="preserve"> PAGEREF _Toc218514367 \h </w:instrText>
         </w:r>
         <w:r>
           <w:rPr>
@@ -1269,7 +1391,7 @@
             <w:noProof/>
             <w:webHidden/>
           </w:rPr>
-          <w:t>3</w:t>
+          <w:t>5</w:t>
         </w:r>
         <w:r>
           <w:rPr>
@@ -1295,7 +1417,7 @@
           <w:lang w:eastAsia="pl-PL"/>
         </w:rPr>
       </w:pPr>
-      <w:hyperlink w:anchor="_Toc191321133" w:history="1">
+      <w:hyperlink w:anchor="_Toc218514368" w:history="1">
         <w:r>
           <w:rPr>
             <w:rStyle w:val="Hipercze"/>
@@ -1318,6 +1440,96 @@
             <w:rStyle w:val="Hipercze"/>
             <w:noProof/>
           </w:rPr>
+          <w:t>Rozdziały i podrozdziały</w:t>
+        </w:r>
+        <w:r>
+          <w:rPr>
+            <w:noProof/>
+            <w:webHidden/>
+          </w:rPr>
+          <w:tab/>
+        </w:r>
+        <w:r>
+          <w:rPr>
+            <w:noProof/>
+            <w:webHidden/>
+          </w:rPr>
+          <w:fldChar w:fldCharType="begin"/>
+        </w:r>
+        <w:r>
+          <w:rPr>
+            <w:noProof/>
+            <w:webHidden/>
+          </w:rPr>
+          <w:instrText xml:space="preserve"> PAGEREF _Toc218514368 \h </w:instrText>
+        </w:r>
+        <w:r>
+          <w:rPr>
+            <w:noProof/>
+            <w:webHidden/>
+          </w:rPr>
+        </w:r>
+        <w:r>
+          <w:rPr>
+            <w:noProof/>
+            <w:webHidden/>
+          </w:rPr>
+          <w:fldChar w:fldCharType="separate"/>
+        </w:r>
+        <w:r>
+          <w:rPr>
+            <w:noProof/>
+            <w:webHidden/>
+          </w:rPr>
+          <w:t>5</w:t>
+        </w:r>
+        <w:r>
+          <w:rPr>
+            <w:noProof/>
+            <w:webHidden/>
+          </w:rPr>
+          <w:fldChar w:fldCharType="end"/>
+        </w:r>
+      </w:hyperlink>
+    </w:p>
+    <w:p>
+      <w:pPr>
+        <w:pStyle w:val="Spistreci1"/>
+        <w:tabs>
+          <w:tab w:val="left" w:pos="480"/>
+          <w:tab w:val="right" w:leader="dot" w:pos="9061"/>
+        </w:tabs>
+        <w:rPr>
+          <w:rFonts w:ascii="Calibri" w:eastAsia="Times New Roman" w:hAnsi="Calibri"/>
+          <w:noProof/>
+          <w:kern w:val="2"/>
+          <w:szCs w:val="24"/>
+          <w:lang w:eastAsia="pl-PL"/>
+        </w:rPr>
+      </w:pPr>
+      <w:hyperlink w:anchor="_Toc218514369" w:history="1">
+        <w:r>
+          <w:rPr>
+            <w:rStyle w:val="Hipercze"/>
+            <w:noProof/>
+          </w:rPr>
+          <w:t>5</w:t>
+        </w:r>
+        <w:r>
+          <w:rPr>
+            <w:rFonts w:ascii="Calibri" w:eastAsia="Times New Roman" w:hAnsi="Calibri"/>
+            <w:noProof/>
+            <w:kern w:val="2"/>
+            <w:szCs w:val="24"/>
+            <w:lang w:eastAsia="pl-PL"/>
+          </w:rPr>
+          <w:tab/>
+        </w:r>
+        <w:r>
+          <w:rPr>
+            <w:rStyle w:val="Hipercze"/>
+            <w:noProof/>
+          </w:rPr>
           <w:t>Tytuł rozdziału</w:t>
         </w:r>
         <w:r>
@@ -1339,7 +1551,7 @@
             <w:noProof/>
             <w:webHidden/>
           </w:rPr>
-          <w:instrText xml:space="preserve"> PAGEREF _Toc191321133 \h </w:instrText>
+          <w:instrText xml:space="preserve"> PAGEREF _Toc218514369 \h </w:instrText>
         </w:r>
         <w:r>
           <w:rPr>
@@ -1359,7 +1571,7 @@
             <w:noProof/>
             <w:webHidden/>
           </w:rPr>
-          <w:t>3</w:t>
+          <w:t>5</w:t>
         </w:r>
         <w:r>
           <w:rPr>
@@ -1385,13 +1597,13 @@
           <w:lang w:eastAsia="pl-PL"/>
         </w:rPr>
       </w:pPr>
-      <w:hyperlink w:anchor="_Toc191321134" w:history="1">
+      <w:hyperlink w:anchor="_Toc218514370" w:history="1">
         <w:r>
           <w:rPr>
             <w:rStyle w:val="Hipercze"/>
             <w:noProof/>
           </w:rPr>
-          <w:t>4.1</w:t>
+          <w:t>5.1</w:t>
         </w:r>
         <w:r>
           <w:rPr>
@@ -1429,7 +1641,7 @@
             <w:noProof/>
             <w:webHidden/>
           </w:rPr>
-          <w:instrText xml:space="preserve"> PAGEREF _Toc191321134 \h </w:instrText>
+          <w:instrText xml:space="preserve"> PAGEREF _Toc218514370 \h </w:instrText>
         </w:r>
         <w:r>
           <w:rPr>
@@ -1449,7 +1661,7 @@
             <w:noProof/>
             <w:webHidden/>
           </w:rPr>
-          <w:t>3</w:t>
+          <w:t>5</w:t>
         </w:r>
         <w:r>
           <w:rPr>
@@ -1475,13 +1687,13 @@
           <w:lang w:eastAsia="pl-PL"/>
         </w:rPr>
       </w:pPr>
-      <w:hyperlink w:anchor="_Toc191321135" w:history="1">
+      <w:hyperlink w:anchor="_Toc218514371" w:history="1">
         <w:r>
           <w:rPr>
             <w:rStyle w:val="Hipercze"/>
             <w:noProof/>
           </w:rPr>
-          <w:t>4.1.1</w:t>
+          <w:t>5.1.1</w:t>
         </w:r>
         <w:r>
           <w:rPr>
@@ -1519,7 +1731,7 @@
             <w:noProof/>
             <w:webHidden/>
           </w:rPr>
-          <w:instrText xml:space="preserve"> PAGEREF _Toc191321135 \h </w:instrText>
+          <w:instrText xml:space="preserve"> PAGEREF _Toc218514371 \h </w:instrText>
         </w:r>
         <w:r>
           <w:rPr>
@@ -1539,7 +1751,7 @@
             <w:noProof/>
             <w:webHidden/>
           </w:rPr>
-          <w:t>3</w:t>
+          <w:t>5</w:t>
         </w:r>
         <w:r>
           <w:rPr>
@@ -1565,13 +1777,13 @@
           <w:lang w:eastAsia="pl-PL"/>
         </w:rPr>
       </w:pPr>
-      <w:hyperlink w:anchor="_Toc191321136" w:history="1">
+      <w:hyperlink w:anchor="_Toc218514372" w:history="1">
         <w:r>
           <w:rPr>
             <w:rStyle w:val="Hipercze"/>
             <w:noProof/>
           </w:rPr>
-          <w:t>5</w:t>
+          <w:t>6</w:t>
         </w:r>
         <w:r>
           <w:rPr>
@@ -1609,7 +1821,7 @@
             <w:noProof/>
             <w:webHidden/>
           </w:rPr>
-          <w:instrText xml:space="preserve"> PAGEREF _Toc191321136 \h </w:instrText>
+          <w:instrText xml:space="preserve"> PAGEREF _Toc218514372 \h </w:instrText>
         </w:r>
         <w:r>
           <w:rPr>
@@ -1629,7 +1841,7 @@
             <w:noProof/>
             <w:webHidden/>
           </w:rPr>
-          <w:t>3</w:t>
+          <w:t>5</w:t>
         </w:r>
         <w:r>
           <w:rPr>
@@ -1655,13 +1867,13 @@
           <w:lang w:eastAsia="pl-PL"/>
         </w:rPr>
       </w:pPr>
-      <w:hyperlink w:anchor="_Toc191321137" w:history="1">
+      <w:hyperlink w:anchor="_Toc218514373" w:history="1">
         <w:r>
           <w:rPr>
             <w:rStyle w:val="Hipercze"/>
             <w:noProof/>
           </w:rPr>
-          <w:t>6</w:t>
+          <w:t>7</w:t>
         </w:r>
         <w:r>
           <w:rPr>
@@ -1699,7 +1911,7 @@
             <w:noProof/>
             <w:webHidden/>
           </w:rPr>
-          <w:instrText xml:space="preserve"> PAGEREF _Toc191321137 \h </w:instrText>
+          <w:instrText xml:space="preserve"> PAGEREF _Toc218514373 \h </w:instrText>
         </w:r>
         <w:r>
           <w:rPr>
@@ -1719,7 +1931,7 @@
             <w:noProof/>
             <w:webHidden/>
           </w:rPr>
-          <w:t>4</w:t>
+          <w:t>6</w:t>
         </w:r>
         <w:r>
           <w:rPr>
@@ -1745,13 +1957,13 @@
           <w:lang w:eastAsia="pl-PL"/>
         </w:rPr>
       </w:pPr>
-      <w:hyperlink w:anchor="_Toc191321138" w:history="1">
+      <w:hyperlink w:anchor="_Toc218514374" w:history="1">
         <w:r>
           <w:rPr>
             <w:rStyle w:val="Hipercze"/>
             <w:noProof/>
           </w:rPr>
-          <w:t>7</w:t>
+          <w:t>8</w:t>
         </w:r>
         <w:r>
           <w:rPr>
@@ -1789,7 +2001,7 @@
             <w:noProof/>
             <w:webHidden/>
           </w:rPr>
-          <w:instrText xml:space="preserve"> PAGEREF _Toc191321138 \h </w:instrText>
+          <w:instrText xml:space="preserve"> PAGEREF _Toc218514374 \h </w:instrText>
         </w:r>
         <w:r>
           <w:rPr>
@@ -1809,7 +2021,7 @@
             <w:noProof/>
             <w:webHidden/>
           </w:rPr>
-          <w:t>4</w:t>
+          <w:t>6</w:t>
         </w:r>
         <w:r>
           <w:rPr>
@@ -1835,13 +2047,13 @@
           <w:lang w:eastAsia="pl-PL"/>
         </w:rPr>
       </w:pPr>
-      <w:hyperlink w:anchor="_Toc191321139" w:history="1">
+      <w:hyperlink w:anchor="_Toc218514375" w:history="1">
         <w:r>
           <w:rPr>
             <w:rStyle w:val="Hipercze"/>
             <w:noProof/>
           </w:rPr>
-          <w:t>8</w:t>
+          <w:t>9</w:t>
         </w:r>
         <w:r>
           <w:rPr>
@@ -1879,7 +2091,7 @@
             <w:noProof/>
             <w:webHidden/>
           </w:rPr>
-          <w:instrText xml:space="preserve"> PAGEREF _Toc191321139 \h </w:instrText>
+          <w:instrText xml:space="preserve"> PAGEREF _Toc218514375 \h </w:instrText>
         </w:r>
         <w:r>
           <w:rPr>
@@ -1899,7 +2111,7 @@
             <w:noProof/>
             <w:webHidden/>
           </w:rPr>
-          <w:t>5</w:t>
+          <w:t>7</w:t>
         </w:r>
         <w:r>
           <w:rPr>
@@ -1914,7 +2126,7 @@
       <w:pPr>
         <w:pStyle w:val="Spistreci1"/>
         <w:tabs>
-          <w:tab w:val="left" w:pos="480"/>
+          <w:tab w:val="left" w:pos="720"/>
           <w:tab w:val="right" w:leader="dot" w:pos="9061"/>
         </w:tabs>
         <w:rPr>
@@ -1925,13 +2137,13 @@
           <w:lang w:eastAsia="pl-PL"/>
         </w:rPr>
       </w:pPr>
-      <w:hyperlink w:anchor="_Toc191321140" w:history="1">
+      <w:hyperlink w:anchor="_Toc218514376" w:history="1">
         <w:r>
           <w:rPr>
             <w:rStyle w:val="Hipercze"/>
             <w:noProof/>
           </w:rPr>
-          <w:t>9</w:t>
+          <w:t>10</w:t>
         </w:r>
         <w:r>
           <w:rPr>
@@ -1969,7 +2181,7 @@
             <w:noProof/>
             <w:webHidden/>
           </w:rPr>
-          <w:instrText xml:space="preserve"> PAGEREF _Toc191321140 \h </w:instrText>
+          <w:instrText xml:space="preserve"> PAGEREF _Toc218514376 \h </w:instrText>
         </w:r>
         <w:r>
           <w:rPr>
@@ -1989,7 +2201,7 @@
             <w:noProof/>
             <w:webHidden/>
           </w:rPr>
-          <w:t>5</w:t>
+          <w:t>7</w:t>
         </w:r>
         <w:r>
           <w:rPr>
@@ -2015,13 +2227,13 @@
           <w:lang w:eastAsia="pl-PL"/>
         </w:rPr>
       </w:pPr>
-      <w:hyperlink w:anchor="_Toc191321141" w:history="1">
+      <w:hyperlink w:anchor="_Toc218514377" w:history="1">
         <w:r>
           <w:rPr>
             <w:rStyle w:val="Hipercze"/>
             <w:noProof/>
           </w:rPr>
-          <w:t>10</w:t>
+          <w:t>11</w:t>
         </w:r>
         <w:r>
           <w:rPr>
@@ -2059,7 +2271,7 @@
             <w:noProof/>
             <w:webHidden/>
           </w:rPr>
-          <w:instrText xml:space="preserve"> PAGEREF _Toc191321141 \h </w:instrText>
+          <w:instrText xml:space="preserve"> PAGEREF _Toc218514377 \h </w:instrText>
         </w:r>
         <w:r>
           <w:rPr>
@@ -2079,7 +2291,7 @@
             <w:noProof/>
             <w:webHidden/>
           </w:rPr>
-          <w:t>6</w:t>
+          <w:t>8</w:t>
         </w:r>
         <w:r>
           <w:rPr>
@@ -2105,13 +2317,13 @@
           <w:lang w:eastAsia="pl-PL"/>
         </w:rPr>
       </w:pPr>
-      <w:hyperlink w:anchor="_Toc191321142" w:history="1">
+      <w:hyperlink w:anchor="_Toc218514378" w:history="1">
         <w:r>
           <w:rPr>
             <w:rStyle w:val="Hipercze"/>
             <w:noProof/>
           </w:rPr>
-          <w:t>11</w:t>
+          <w:t>12</w:t>
         </w:r>
         <w:r>
           <w:rPr>
@@ -2149,7 +2361,7 @@
             <w:noProof/>
             <w:webHidden/>
           </w:rPr>
-          <w:instrText xml:space="preserve"> PAGEREF _Toc191321142 \h </w:instrText>
+          <w:instrText xml:space="preserve"> PAGEREF _Toc218514378 \h </w:instrText>
         </w:r>
         <w:r>
           <w:rPr>
@@ -2169,7 +2381,7 @@
             <w:noProof/>
             <w:webHidden/>
           </w:rPr>
-          <w:t>6</w:t>
+          <w:t>8</w:t>
         </w:r>
         <w:r>
           <w:rPr>
@@ -2195,13 +2407,13 @@
           <w:lang w:eastAsia="pl-PL"/>
         </w:rPr>
       </w:pPr>
-      <w:hyperlink w:anchor="_Toc191321143" w:history="1">
+      <w:hyperlink w:anchor="_Toc218514379" w:history="1">
         <w:r>
           <w:rPr>
             <w:rStyle w:val="Hipercze"/>
             <w:noProof/>
           </w:rPr>
-          <w:t>12</w:t>
+          <w:t>13</w:t>
         </w:r>
         <w:r>
           <w:rPr>
@@ -2239,7 +2451,7 @@
             <w:noProof/>
             <w:webHidden/>
           </w:rPr>
-          <w:instrText xml:space="preserve"> PAGEREF _Toc191321143 \h </w:instrText>
+          <w:instrText xml:space="preserve"> PAGEREF _Toc218514379 \h </w:instrText>
         </w:r>
         <w:r>
           <w:rPr>
@@ -2259,7 +2471,7 @@
             <w:noProof/>
             <w:webHidden/>
           </w:rPr>
-          <w:t>8</w:t>
+          <w:t>10</w:t>
         </w:r>
         <w:r>
           <w:rPr>
@@ -2283,7 +2495,906 @@
       <w:r>
         <w:br w:type="page"/>
       </w:r>
-      <w:bookmarkStart w:id="0" w:name="_Toc191321130"/>
+      <w:bookmarkStart w:id="1" w:name="_Toc218514362"/>
+      <w:r>
+        <w:lastRenderedPageBreak/>
+        <w:t>Wstęp i założenia projektu</w:t>
+      </w:r>
+      <w:bookmarkEnd w:id="1"/>
+    </w:p>
+    <w:p>
+      <w:pPr>
+        <w:pStyle w:val="PDtyturozdzialu"/>
+        <w:numPr>
+          <w:ilvl w:val="0"/>
+          <w:numId w:val="0"/>
+        </w:numPr>
+        <w:ind w:left="431"/>
+        <w:rPr>
+          <w:sz w:val="24"/>
+          <w:szCs w:val="24"/>
+        </w:rPr>
+      </w:pPr>
+    </w:p>
+    <w:p>
+      <w:pPr>
+        <w:pStyle w:val="Nagwek2"/>
+        <w:jc w:val="left"/>
+      </w:pPr>
+      <w:bookmarkStart w:id="2" w:name="_Toc218514363"/>
+      <w:r>
+        <w:t>Temat projektu:</w:t>
+      </w:r>
+      <w:bookmarkEnd w:id="2"/>
+      <w:r>
+        <w:t xml:space="preserve"> </w:t>
+      </w:r>
+    </w:p>
+    <w:p>
+      <w:pPr>
+        <w:pStyle w:val="PDtekst"/>
+      </w:pPr>
+      <w:r>
+        <w:t xml:space="preserve">Kontroler do sterowania aplikacją graficzną przy użyciu akcelerometru oraz mikrokontrolera </w:t>
+      </w:r>
+      <w:proofErr w:type="spellStart"/>
+      <w:r>
+        <w:t>arduino</w:t>
+      </w:r>
+      <w:proofErr w:type="spellEnd"/>
+      <w:r>
+        <w:t xml:space="preserve"> uno (atmega328).</w:t>
+      </w:r>
+    </w:p>
+    <w:p>
+      <w:pPr>
+        <w:pStyle w:val="PDtekst"/>
+      </w:pPr>
+    </w:p>
+    <w:p>
+      <w:pPr>
+        <w:pStyle w:val="Nagwek2"/>
+        <w:jc w:val="left"/>
+      </w:pPr>
+      <w:bookmarkStart w:id="3" w:name="_Toc218514364"/>
+      <w:r>
+        <w:t>Cel projektu:</w:t>
+      </w:r>
+      <w:bookmarkEnd w:id="3"/>
+      <w:r>
+        <w:t xml:space="preserve"> </w:t>
+      </w:r>
+    </w:p>
+    <w:p>
+      <w:pPr>
+        <w:pStyle w:val="PDtekst"/>
+      </w:pPr>
+      <w:r>
+        <w:t xml:space="preserve">Celem projektu było stworzenie intuicyjnego kontrolera umożliwiającego przewodowe sterowanie kursorem w dedykowanej aplikacji na komputerze. Program symuluje działanie wirtualnego pędzla wykorzystując dane z akcelerometru do zmiany </w:t>
+      </w:r>
+      <w:proofErr w:type="gramStart"/>
+      <w:r>
+        <w:t>położenia,</w:t>
+      </w:r>
+      <w:proofErr w:type="gramEnd"/>
+      <w:r>
+        <w:t xml:space="preserve"> oraz wartości z potencjometru do ustalenia grubości pędzla. Użytkownik odpowiednio pochylając kontroler potrafi sterować położeniem pędzla.</w:t>
+      </w:r>
+    </w:p>
+    <w:p>
+      <w:pPr>
+        <w:pStyle w:val="PDtekst"/>
+      </w:pPr>
+    </w:p>
+    <w:p>
+      <w:pPr>
+        <w:pStyle w:val="Nagwek2"/>
+      </w:pPr>
+      <w:bookmarkStart w:id="4" w:name="_Toc218514365"/>
+      <w:bookmarkEnd w:id="4"/>
+      <w:r>
+        <w:t>Główne funkcjonalności:</w:t>
+      </w:r>
+    </w:p>
+    <w:p>
+      <w:pPr>
+        <w:numPr>
+          <w:ilvl w:val="0"/>
+          <w:numId w:val="12"/>
+        </w:numPr>
+        <w:rPr>
+          <w:b/>
+          <w:bCs/>
+        </w:rPr>
+      </w:pPr>
+      <w:r>
+        <w:rPr>
+          <w:b/>
+          <w:bCs/>
+        </w:rPr>
+        <w:t>Sterowanie kursorem</w:t>
+      </w:r>
+      <w:r>
+        <w:rPr>
+          <w:b/>
+          <w:bCs/>
+        </w:rPr>
+        <w:t xml:space="preserve">: </w:t>
+      </w:r>
+      <w:r>
+        <w:t xml:space="preserve">Odczyt wychylenia z akcelerometru na osiach </w:t>
+      </w:r>
+      <w:proofErr w:type="spellStart"/>
+      <w:proofErr w:type="gramStart"/>
+      <w:r>
+        <w:t>x,y</w:t>
+      </w:r>
+      <w:proofErr w:type="spellEnd"/>
+      <w:proofErr w:type="gramEnd"/>
+      <w:r>
+        <w:t xml:space="preserve"> </w:t>
+      </w:r>
+      <w:r>
+        <w:t>zostaje mapowany na ruch kursora w wirtualnej tablicy.</w:t>
+      </w:r>
+    </w:p>
+    <w:p>
+      <w:pPr>
+        <w:numPr>
+          <w:ilvl w:val="0"/>
+          <w:numId w:val="12"/>
+        </w:numPr>
+        <w:rPr>
+          <w:b/>
+          <w:bCs/>
+        </w:rPr>
+      </w:pPr>
+      <w:r>
+        <w:rPr>
+          <w:b/>
+          <w:bCs/>
+        </w:rPr>
+        <w:t xml:space="preserve">Regulacja pędzla: </w:t>
+      </w:r>
+      <w:r>
+        <w:t>Zmiana grubości pędzla za pomocą pokrętła (potencjometru)</w:t>
+      </w:r>
+    </w:p>
+    <w:p>
+      <w:pPr>
+        <w:numPr>
+          <w:ilvl w:val="0"/>
+          <w:numId w:val="12"/>
+        </w:numPr>
+        <w:rPr>
+          <w:b/>
+          <w:bCs/>
+        </w:rPr>
+      </w:pPr>
+      <w:r>
+        <w:rPr>
+          <w:b/>
+          <w:bCs/>
+        </w:rPr>
+        <w:t>Informacja zwrotna (feedback):</w:t>
+      </w:r>
+    </w:p>
+    <w:p>
+      <w:pPr>
+        <w:numPr>
+          <w:ilvl w:val="1"/>
+          <w:numId w:val="12"/>
+        </w:numPr>
+      </w:pPr>
+      <w:r>
+        <w:t>Akt</w:t>
+      </w:r>
+      <w:r>
+        <w:t xml:space="preserve">ualny tryb pracy jest wyświetlany na ekranie </w:t>
+      </w:r>
+      <w:proofErr w:type="spellStart"/>
+      <w:r>
+        <w:t>oled</w:t>
+      </w:r>
+      <w:proofErr w:type="spellEnd"/>
+      <w:r>
+        <w:t xml:space="preserve"> na kontrolerze</w:t>
+      </w:r>
+    </w:p>
+    <w:p>
+      <w:pPr>
+        <w:numPr>
+          <w:ilvl w:val="1"/>
+          <w:numId w:val="12"/>
+        </w:numPr>
+      </w:pPr>
+      <w:r>
+        <w:t xml:space="preserve">Poruszanie kursorem powoduje aktywacje </w:t>
+      </w:r>
+      <w:proofErr w:type="spellStart"/>
+      <w:r>
+        <w:t>buzzera</w:t>
+      </w:r>
+      <w:proofErr w:type="spellEnd"/>
+      <w:r>
+        <w:t xml:space="preserve"> w niskim tonie (efekt dźwiękowy)</w:t>
+      </w:r>
+    </w:p>
+    <w:p>
+      <w:pPr>
+        <w:numPr>
+          <w:ilvl w:val="1"/>
+          <w:numId w:val="12"/>
+        </w:numPr>
+      </w:pPr>
+      <w:r>
+        <w:t xml:space="preserve">Mruganie diody </w:t>
+      </w:r>
+      <w:proofErr w:type="spellStart"/>
+      <w:r>
+        <w:t>led</w:t>
+      </w:r>
+      <w:proofErr w:type="spellEnd"/>
+      <w:r>
+        <w:t xml:space="preserve"> sygnalizuje brak połączenia z programem</w:t>
+      </w:r>
+    </w:p>
+    <w:p>
+      <w:pPr>
+        <w:numPr>
+          <w:ilvl w:val="0"/>
+          <w:numId w:val="12"/>
+        </w:numPr>
+      </w:pPr>
+      <w:r>
+        <w:rPr>
+          <w:b/>
+          <w:bCs/>
+        </w:rPr>
+        <w:t>Komunikacja dwukierunkowa:</w:t>
+      </w:r>
+      <w:r>
+        <w:t xml:space="preserve"> Kontroler komunikuje się z programem, jest zastosowany </w:t>
+      </w:r>
+      <w:proofErr w:type="gramStart"/>
+      <w:r>
+        <w:t>system</w:t>
+      </w:r>
+      <w:proofErr w:type="gramEnd"/>
+      <w:r>
+        <w:t xml:space="preserve"> który aktywnie śledzi </w:t>
+      </w:r>
+      <w:proofErr w:type="gramStart"/>
+      <w:r>
+        <w:t>połączenie</w:t>
+      </w:r>
+      <w:proofErr w:type="gramEnd"/>
+      <w:r>
+        <w:t xml:space="preserve"> aby sprawdzić czy nie zostało zerwane.</w:t>
+      </w:r>
+    </w:p>
+    <w:p>
+      <w:pPr>
+        <w:pStyle w:val="PDtekst"/>
+      </w:pPr>
+      <w:r>
+        <w:t xml:space="preserve"> </w:t>
+      </w:r>
+    </w:p>
+    <w:p>
+      <w:pPr>
+        <w:pStyle w:val="PDtekst"/>
+      </w:pPr>
+      <w:r>
+        <w:br w:type="page"/>
+      </w:r>
+    </w:p>
+    <w:p>
+      <w:pPr>
+        <w:pStyle w:val="PDtyturozdzialu"/>
+      </w:pPr>
+      <w:r>
+        <w:t>Opis techniczny sprzętu</w:t>
+      </w:r>
+    </w:p>
+    <w:p>
+      <w:pPr>
+        <w:pStyle w:val="PDtekst"/>
+        <w:ind w:left="431" w:firstLine="0"/>
+      </w:pPr>
+      <w:r>
+        <w:t xml:space="preserve">Kontroler oparty jest na zestawie </w:t>
+      </w:r>
+      <w:proofErr w:type="spellStart"/>
+      <w:r>
+        <w:rPr>
+          <w:b/>
+          <w:bCs/>
+        </w:rPr>
+        <w:t>Grove</w:t>
+      </w:r>
+      <w:proofErr w:type="spellEnd"/>
+      <w:r>
+        <w:rPr>
+          <w:b/>
+          <w:bCs/>
+        </w:rPr>
+        <w:t xml:space="preserve"> </w:t>
+      </w:r>
+      <w:proofErr w:type="spellStart"/>
+      <w:r>
+        <w:rPr>
+          <w:b/>
+          <w:bCs/>
+        </w:rPr>
+        <w:t>Beginner</w:t>
+      </w:r>
+      <w:proofErr w:type="spellEnd"/>
+      <w:r>
+        <w:rPr>
+          <w:b/>
+          <w:bCs/>
+        </w:rPr>
+        <w:t xml:space="preserve"> Kit for </w:t>
+      </w:r>
+      <w:proofErr w:type="spellStart"/>
+      <w:r>
+        <w:rPr>
+          <w:b/>
+          <w:bCs/>
+        </w:rPr>
+        <w:t>Ardunio</w:t>
+      </w:r>
+      <w:proofErr w:type="spellEnd"/>
+      <w:r>
+        <w:rPr>
+          <w:b/>
+          <w:bCs/>
+        </w:rPr>
+        <w:t xml:space="preserve">. </w:t>
+      </w:r>
+      <w:r>
+        <w:t xml:space="preserve">Zestaw ten wykorzystuje mikrokontroler zgodny z </w:t>
+      </w:r>
+      <w:proofErr w:type="spellStart"/>
+      <w:r>
+        <w:t>A</w:t>
+      </w:r>
+      <w:r>
+        <w:t>rduino</w:t>
+      </w:r>
+      <w:proofErr w:type="spellEnd"/>
+      <w:r>
+        <w:t xml:space="preserve"> Uno</w:t>
+      </w:r>
+      <w:r>
+        <w:t xml:space="preserve"> (</w:t>
+      </w:r>
+      <w:proofErr w:type="spellStart"/>
+      <w:r>
+        <w:t>S</w:t>
+      </w:r>
+      <w:r>
+        <w:t>e</w:t>
+      </w:r>
+      <w:r>
+        <w:t>e</w:t>
+      </w:r>
+      <w:r>
+        <w:t>ed</w:t>
+      </w:r>
+      <w:r>
+        <w:t>uino</w:t>
+      </w:r>
+      <w:proofErr w:type="spellEnd"/>
+      <w:r>
+        <w:t xml:space="preserve"> </w:t>
+      </w:r>
+      <w:r>
+        <w:t>L</w:t>
+      </w:r>
+      <w:r>
+        <w:t>otus)</w:t>
+      </w:r>
+      <w:r>
+        <w:t xml:space="preserve">, który odpowiada za odczyt danych z </w:t>
+      </w:r>
+      <w:proofErr w:type="spellStart"/>
+      <w:r>
+        <w:t>kompenentów</w:t>
+      </w:r>
+      <w:proofErr w:type="spellEnd"/>
+      <w:r>
+        <w:t xml:space="preserve"> i komunikację z komputerem.</w:t>
+      </w:r>
+    </w:p>
+    <w:p>
+      <w:pPr>
+        <w:pStyle w:val="PDtekst"/>
+        <w:ind w:left="431" w:firstLine="0"/>
+      </w:pPr>
+    </w:p>
+    <w:p>
+      <w:pPr>
+        <w:pStyle w:val="PDtytutabeli"/>
+      </w:pPr>
+      <w:r>
+        <w:t>Wykaz użytych komponentów</w:t>
+      </w:r>
+    </w:p>
+    <w:tbl>
+      <w:tblPr>
+        <w:tblW w:w="0" w:type="auto"/>
+        <w:tblInd w:w="38" w:type="dxa"/>
+        <w:tblBorders>
+          <w:top w:val="single" w:sz="4" w:space="0" w:color="000000"/>
+          <w:left w:val="single" w:sz="4" w:space="0" w:color="000000"/>
+          <w:bottom w:val="single" w:sz="4" w:space="0" w:color="000000"/>
+          <w:right w:val="single" w:sz="4" w:space="0" w:color="000000"/>
+          <w:insideH w:val="single" w:sz="4" w:space="0" w:color="000000"/>
+          <w:insideV w:val="single" w:sz="4" w:space="0" w:color="000000"/>
+        </w:tblBorders>
+        <w:tblLook w:val="04A0" w:firstRow="1" w:lastRow="0" w:firstColumn="1" w:lastColumn="0" w:noHBand="0" w:noVBand="1"/>
+      </w:tblPr>
+      <w:tblGrid>
+        <w:gridCol w:w="3070"/>
+        <w:gridCol w:w="3070"/>
+        <w:gridCol w:w="3071"/>
+      </w:tblGrid>
+      <w:tr>
+        <w:tc>
+          <w:tcPr>
+            <w:tcW w:w="3070" w:type="dxa"/>
+          </w:tcPr>
+          <w:p>
+            <w:pPr>
+              <w:pStyle w:val="PDtekstwtabeli"/>
+            </w:pPr>
+            <w:r>
+              <w:t>Komponent</w:t>
+            </w:r>
+          </w:p>
+        </w:tc>
+        <w:tc>
+          <w:tcPr>
+            <w:tcW w:w="3070" w:type="dxa"/>
+          </w:tcPr>
+          <w:p>
+            <w:pPr>
+              <w:pStyle w:val="PDtekstwtabeli"/>
+            </w:pPr>
+            <w:r>
+              <w:t>Typ</w:t>
+            </w:r>
+          </w:p>
+        </w:tc>
+        <w:tc>
+          <w:tcPr>
+            <w:tcW w:w="3071" w:type="dxa"/>
+          </w:tcPr>
+          <w:p>
+            <w:pPr>
+              <w:pStyle w:val="PDtekstwtabeli"/>
+            </w:pPr>
+            <w:r>
+              <w:t>Funkcja</w:t>
+            </w:r>
+          </w:p>
+        </w:tc>
+      </w:tr>
+      <w:tr>
+        <w:tc>
+          <w:tcPr>
+            <w:tcW w:w="3070" w:type="dxa"/>
+          </w:tcPr>
+          <w:p>
+            <w:pPr>
+              <w:pStyle w:val="PDtekstwtabeli"/>
+            </w:pPr>
+            <w:proofErr w:type="spellStart"/>
+            <w:r>
+              <w:t>Seeeduino</w:t>
+            </w:r>
+            <w:proofErr w:type="spellEnd"/>
+            <w:r>
+              <w:t xml:space="preserve"> Lotus</w:t>
+            </w:r>
+          </w:p>
+        </w:tc>
+        <w:tc>
+          <w:tcPr>
+            <w:tcW w:w="3070" w:type="dxa"/>
+          </w:tcPr>
+          <w:p>
+            <w:pPr>
+              <w:pStyle w:val="PDtekstwtabeli"/>
+            </w:pPr>
+            <w:r>
+              <w:t>Mikrokontroler</w:t>
+            </w:r>
+          </w:p>
+        </w:tc>
+        <w:tc>
+          <w:tcPr>
+            <w:tcW w:w="3071" w:type="dxa"/>
+          </w:tcPr>
+          <w:p>
+            <w:pPr>
+              <w:pStyle w:val="PDtekstwtabeli"/>
+            </w:pPr>
+            <w:r>
+              <w:t>Wykonywanie operacji; Odczyt danych i komunikacja z programem.</w:t>
+            </w:r>
+          </w:p>
+        </w:tc>
+      </w:tr>
+      <w:tr>
+        <w:tc>
+          <w:tcPr>
+            <w:tcW w:w="3070" w:type="dxa"/>
+          </w:tcPr>
+          <w:p>
+            <w:pPr>
+              <w:pStyle w:val="PDtekstwtabeli"/>
+            </w:pPr>
+            <w:r>
+              <w:t>Akcelerometr (</w:t>
+            </w:r>
+            <w:r>
+              <w:t>LIS3DHTR</w:t>
+            </w:r>
+            <w:r>
+              <w:t>)</w:t>
+            </w:r>
+          </w:p>
+        </w:tc>
+        <w:tc>
+          <w:tcPr>
+            <w:tcW w:w="3070" w:type="dxa"/>
+          </w:tcPr>
+          <w:p>
+            <w:pPr>
+              <w:pStyle w:val="PDtekstwtabeli"/>
+            </w:pPr>
+            <w:r>
+              <w:t>Input (I2C)</w:t>
+            </w:r>
+          </w:p>
+        </w:tc>
+        <w:tc>
+          <w:tcPr>
+            <w:tcW w:w="3071" w:type="dxa"/>
+          </w:tcPr>
+          <w:p>
+            <w:pPr>
+              <w:pStyle w:val="PDtekstwtabeli"/>
+            </w:pPr>
+            <w:r>
+              <w:t>Czujnik mierzący przechylenie płytki</w:t>
+            </w:r>
+          </w:p>
+        </w:tc>
+      </w:tr>
+      <w:tr>
+        <w:tc>
+          <w:tcPr>
+            <w:tcW w:w="3070" w:type="dxa"/>
+          </w:tcPr>
+          <w:p>
+            <w:pPr>
+              <w:pStyle w:val="PDtekstwtabeli"/>
+            </w:pPr>
+            <w:r>
+              <w:t>Potencjometr</w:t>
+            </w:r>
+          </w:p>
+        </w:tc>
+        <w:tc>
+          <w:tcPr>
+            <w:tcW w:w="3070" w:type="dxa"/>
+          </w:tcPr>
+          <w:p>
+            <w:pPr>
+              <w:pStyle w:val="PDtekstwtabeli"/>
+            </w:pPr>
+            <w:r>
+              <w:t>Input (Analog)</w:t>
+            </w:r>
+          </w:p>
+        </w:tc>
+        <w:tc>
+          <w:tcPr>
+            <w:tcW w:w="3071" w:type="dxa"/>
+          </w:tcPr>
+          <w:p>
+            <w:pPr>
+              <w:pStyle w:val="PDtekstwtabeli"/>
+            </w:pPr>
+            <w:r>
+              <w:t>Dynamiczna zmiana grubości pędzla</w:t>
+            </w:r>
+          </w:p>
+        </w:tc>
+      </w:tr>
+      <w:tr>
+        <w:tc>
+          <w:tcPr>
+            <w:tcW w:w="3070" w:type="dxa"/>
+          </w:tcPr>
+          <w:p>
+            <w:pPr>
+              <w:pStyle w:val="PDtekstwtabeli"/>
+            </w:pPr>
+            <w:proofErr w:type="spellStart"/>
+            <w:r>
+              <w:t>Buzzer</w:t>
+            </w:r>
+            <w:proofErr w:type="spellEnd"/>
+          </w:p>
+        </w:tc>
+        <w:tc>
+          <w:tcPr>
+            <w:tcW w:w="3070" w:type="dxa"/>
+          </w:tcPr>
+          <w:p>
+            <w:pPr>
+              <w:pStyle w:val="PDtekstwtabeli"/>
+            </w:pPr>
+            <w:proofErr w:type="spellStart"/>
+            <w:r>
+              <w:t>Output</w:t>
+            </w:r>
+            <w:proofErr w:type="spellEnd"/>
+            <w:r>
+              <w:t xml:space="preserve"> (Cyfrowy D5)</w:t>
+            </w:r>
+          </w:p>
+        </w:tc>
+        <w:tc>
+          <w:tcPr>
+            <w:tcW w:w="3071" w:type="dxa"/>
+          </w:tcPr>
+          <w:p>
+            <w:pPr>
+              <w:pStyle w:val="PDtekstwtabeli"/>
+            </w:pPr>
+            <w:r>
+              <w:t>Efekty dźwiękowe (feedback)</w:t>
+            </w:r>
+          </w:p>
+        </w:tc>
+      </w:tr>
+      <w:tr>
+        <w:tc>
+          <w:tcPr>
+            <w:tcW w:w="3070" w:type="dxa"/>
+          </w:tcPr>
+          <w:p>
+            <w:pPr>
+              <w:pStyle w:val="PDtekstwtabeli"/>
+            </w:pPr>
+            <w:r>
+              <w:t>Przycisk</w:t>
+            </w:r>
+          </w:p>
+        </w:tc>
+        <w:tc>
+          <w:tcPr>
+            <w:tcW w:w="3070" w:type="dxa"/>
+          </w:tcPr>
+          <w:p>
+            <w:pPr>
+              <w:pStyle w:val="PDtekstwtabeli"/>
+            </w:pPr>
+            <w:r>
+              <w:t>Input (Cyfrowy D6)</w:t>
+            </w:r>
+          </w:p>
+        </w:tc>
+        <w:tc>
+          <w:tcPr>
+            <w:tcW w:w="3071" w:type="dxa"/>
+          </w:tcPr>
+          <w:p>
+            <w:pPr>
+              <w:pStyle w:val="PDtekstwtabeli"/>
+            </w:pPr>
+            <w:r>
+              <w:t>Umożliwia zmianę trybów pracy</w:t>
+            </w:r>
+          </w:p>
+        </w:tc>
+      </w:tr>
+      <w:tr>
+        <w:tc>
+          <w:tcPr>
+            <w:tcW w:w="3070" w:type="dxa"/>
+          </w:tcPr>
+          <w:p>
+            <w:pPr>
+              <w:pStyle w:val="PDtekstwtabeli"/>
+            </w:pPr>
+            <w:r>
+              <w:t>Ekran OLED 0.96"</w:t>
+            </w:r>
+          </w:p>
+        </w:tc>
+        <w:tc>
+          <w:tcPr>
+            <w:tcW w:w="3070" w:type="dxa"/>
+          </w:tcPr>
+          <w:p>
+            <w:pPr>
+              <w:pStyle w:val="PDtekstwtabeli"/>
+            </w:pPr>
+            <w:proofErr w:type="spellStart"/>
+            <w:r>
+              <w:t>Output</w:t>
+            </w:r>
+            <w:proofErr w:type="spellEnd"/>
+            <w:r>
+              <w:t xml:space="preserve"> (I2C)</w:t>
+            </w:r>
+          </w:p>
+        </w:tc>
+        <w:tc>
+          <w:tcPr>
+            <w:tcW w:w="3071" w:type="dxa"/>
+          </w:tcPr>
+          <w:p>
+            <w:pPr>
+              <w:pStyle w:val="PDtekstwtabeli"/>
+            </w:pPr>
+            <w:r>
+              <w:t>Wyświetla aktualny tryb pracy</w:t>
+            </w:r>
+          </w:p>
+        </w:tc>
+      </w:tr>
+      <w:tr>
+        <w:tc>
+          <w:tcPr>
+            <w:tcW w:w="3070" w:type="dxa"/>
+          </w:tcPr>
+          <w:p>
+            <w:pPr>
+              <w:pStyle w:val="PDtekstwtabeli"/>
+            </w:pPr>
+            <w:r>
+              <w:t>Dioda LED</w:t>
+            </w:r>
+          </w:p>
+        </w:tc>
+        <w:tc>
+          <w:tcPr>
+            <w:tcW w:w="3070" w:type="dxa"/>
+          </w:tcPr>
+          <w:p>
+            <w:pPr>
+              <w:pStyle w:val="PDtekstwtabeli"/>
+            </w:pPr>
+            <w:proofErr w:type="spellStart"/>
+            <w:r>
+              <w:t>Output</w:t>
+            </w:r>
+            <w:proofErr w:type="spellEnd"/>
+            <w:r>
+              <w:t xml:space="preserve"> (Cyfrowy D4)</w:t>
+            </w:r>
+          </w:p>
+        </w:tc>
+        <w:tc>
+          <w:tcPr>
+            <w:tcW w:w="3071" w:type="dxa"/>
+          </w:tcPr>
+          <w:p>
+            <w:pPr>
+              <w:pStyle w:val="PDtekstwtabeli"/>
+            </w:pPr>
+            <w:r>
+              <w:t>Wskazuje stan połączenia</w:t>
+            </w:r>
+          </w:p>
+        </w:tc>
+      </w:tr>
+    </w:tbl>
+    <w:p>
+      <w:pPr>
+        <w:pStyle w:val="PDtytutabeli"/>
+      </w:pPr>
+    </w:p>
+    <w:p>
+      <w:pPr>
+        <w:pStyle w:val="PDtytutabeli"/>
+      </w:pPr>
+      <w:r>
+        <w:br w:type="page"/>
+      </w:r>
+    </w:p>
+    <w:tbl>
+      <w:tblPr>
+        <w:tblW w:w="0" w:type="auto"/>
+        <w:tblInd w:w="38" w:type="dxa"/>
+        <w:tblLook w:val="04A0" w:firstRow="1" w:lastRow="0" w:firstColumn="1" w:lastColumn="0" w:noHBand="0" w:noVBand="1"/>
+      </w:tblPr>
+      <w:tblGrid>
+        <w:gridCol w:w="9249"/>
+      </w:tblGrid>
+      <w:tr>
+        <w:tc>
+          <w:tcPr>
+            <w:tcW w:w="9211" w:type="dxa"/>
+          </w:tcPr>
+          <w:p>
+            <w:pPr>
+              <w:pStyle w:val="PDtytutabeli"/>
+            </w:pPr>
+            <w:r>
+              <w:pict w14:anchorId="37F3678D">
+                <v:shapetype id="_x0000_t75" coordsize="21600,21600" o:spt="75" o:preferrelative="t" path="m@4@5l@4@11@9@11@9@5xe" filled="f" stroked="f">
+                  <v:stroke joinstyle="miter"/>
+                  <v:formulas>
+                    <v:f eqn="if lineDrawn pixelLineWidth 0"/>
+                    <v:f eqn="sum @0 1 0"/>
+                    <v:f eqn="sum 0 0 @1"/>
+                    <v:f eqn="prod @2 1 2"/>
+                    <v:f eqn="prod @3 21600 pixelWidth"/>
+                    <v:f eqn="prod @3 21600 pixelHeight"/>
+                    <v:f eqn="sum @0 0 1"/>
+                    <v:f eqn="prod @6 1 2"/>
+                    <v:f eqn="prod @7 21600 pixelWidth"/>
+                    <v:f eqn="sum @8 21600 0"/>
+                    <v:f eqn="prod @7 21600 pixelHeight"/>
+                    <v:f eqn="sum @10 21600 0"/>
+                  </v:formulas>
+                  <v:path o:extrusionok="f" gradientshapeok="t" o:connecttype="rect"/>
+                  <o:lock v:ext="edit" aspectratio="t"/>
+                </v:shapetype>
+                <v:shape id="_x0000_i1055" type="#_x0000_t75" style="width:455.25pt;height:529.5pt">
+                  <v:imagedata r:id="rId10" o:title=""/>
+                </v:shape>
+              </w:pict>
+            </w:r>
+          </w:p>
+        </w:tc>
+      </w:tr>
+      <w:tr>
+        <w:tc>
+          <w:tcPr>
+            <w:tcW w:w="9211" w:type="dxa"/>
+          </w:tcPr>
+          <w:p>
+            <w:pPr>
+              <w:pStyle w:val="PDtytutabeli"/>
+            </w:pPr>
+            <w:r>
+              <w:rPr>
+                <w:b/>
+                <w:bCs/>
+              </w:rPr>
+              <w:t>Rys</w:t>
+            </w:r>
+            <w:r>
+              <w:t>. 1.1 Schemat połączeń wykorzystanych komponentów</w:t>
+            </w:r>
+          </w:p>
+        </w:tc>
+      </w:tr>
+    </w:tbl>
+    <w:p>
+      <w:pPr>
+        <w:pStyle w:val="PDtytutabeli"/>
+      </w:pPr>
+    </w:p>
+    <w:p>
+      <w:pPr>
+        <w:pStyle w:val="PDtyturozdzialu"/>
+        <w:jc w:val="left"/>
+      </w:pPr>
+      <w:r>
+        <w:br w:type="page"/>
+      </w:r>
+      <w:bookmarkStart w:id="5" w:name="_Toc218514366"/>
       <w:r>
         <w:lastRenderedPageBreak/>
         <w:t>Praca Dyplomowa</w:t>
@@ -2307,7 +3418,7 @@
       <w:r>
         <w:t>UWAGI  OGÓLNE</w:t>
       </w:r>
-      <w:bookmarkEnd w:id="0"/>
+      <w:bookmarkEnd w:id="5"/>
       <w:proofErr w:type="gramEnd"/>
     </w:p>
     <w:p>
@@ -2371,11 +3482,11 @@
       <w:pPr>
         <w:pStyle w:val="PDtyturozdzialu"/>
       </w:pPr>
-      <w:bookmarkStart w:id="1" w:name="_Toc191321131"/>
+      <w:bookmarkStart w:id="6" w:name="_Toc218514367"/>
       <w:r>
         <w:t>Układ strony i marginesy</w:t>
       </w:r>
-      <w:bookmarkEnd w:id="1"/>
+      <w:bookmarkEnd w:id="6"/>
     </w:p>
     <w:p>
       <w:pPr>
@@ -2531,7 +3642,7 @@
       <w:pPr>
         <w:pStyle w:val="PDtyturozdzialu"/>
       </w:pPr>
-      <w:bookmarkStart w:id="2" w:name="_Toc191321132"/>
+      <w:bookmarkStart w:id="7" w:name="_Toc218514368"/>
       <w:r>
         <w:t>R</w:t>
       </w:r>
@@ -2541,7 +3652,7 @@
       <w:r>
         <w:t>y i podrozdziały</w:t>
       </w:r>
-      <w:bookmarkEnd w:id="2"/>
+      <w:bookmarkEnd w:id="7"/>
     </w:p>
     <w:p>
       <w:pPr>
@@ -2660,30 +3771,30 @@
       <w:pPr>
         <w:pStyle w:val="PDtyturozdzialu"/>
       </w:pPr>
-      <w:bookmarkStart w:id="3" w:name="_Toc191321133"/>
+      <w:bookmarkStart w:id="8" w:name="_Toc218514369"/>
       <w:r>
         <w:t>Tytuł rozdziału</w:t>
       </w:r>
-      <w:bookmarkEnd w:id="3"/>
+      <w:bookmarkEnd w:id="8"/>
     </w:p>
     <w:p>
       <w:pPr>
         <w:pStyle w:val="Nagwek2"/>
       </w:pPr>
-      <w:bookmarkStart w:id="4" w:name="_Toc191321134"/>
+      <w:bookmarkStart w:id="9" w:name="_Toc218514370"/>
       <w:r>
         <w:t>T</w:t>
       </w:r>
       <w:r>
         <w:t>ytuł podrozdziału</w:t>
       </w:r>
-      <w:bookmarkEnd w:id="4"/>
+      <w:bookmarkEnd w:id="9"/>
     </w:p>
     <w:p>
       <w:pPr>
         <w:pStyle w:val="Nagwek3"/>
       </w:pPr>
-      <w:bookmarkStart w:id="5" w:name="_Toc191321135"/>
+      <w:bookmarkStart w:id="10" w:name="_Toc218514371"/>
       <w:r>
         <w:t>T</w:t>
       </w:r>
@@ -2694,7 +3805,7 @@
       <w:r>
         <w:t>podpodrozdziału</w:t>
       </w:r>
-      <w:bookmarkEnd w:id="5"/>
+      <w:bookmarkEnd w:id="10"/>
       <w:proofErr w:type="spellEnd"/>
     </w:p>
     <w:p>
@@ -2734,27 +3845,8 @@
       </w:r>
       <w:r>
         <w:pict w14:anchorId="4F9256CD">
-          <v:shapetype id="_x0000_t75" coordsize="21600,21600" o:spt="75" o:preferrelative="t" path="m@4@5l@4@11@9@11@9@5xe" filled="f" stroked="f">
-            <v:stroke joinstyle="miter"/>
-            <v:formulas>
-              <v:f eqn="if lineDrawn pixelLineWidth 0"/>
-              <v:f eqn="sum @0 1 0"/>
-              <v:f eqn="sum 0 0 @1"/>
-              <v:f eqn="prod @2 1 2"/>
-              <v:f eqn="prod @3 21600 pixelWidth"/>
-              <v:f eqn="prod @3 21600 pixelHeight"/>
-              <v:f eqn="sum @0 0 1"/>
-              <v:f eqn="prod @6 1 2"/>
-              <v:f eqn="prod @7 21600 pixelWidth"/>
-              <v:f eqn="sum @8 21600 0"/>
-              <v:f eqn="prod @7 21600 pixelHeight"/>
-              <v:f eqn="sum @10 21600 0"/>
-            </v:formulas>
-            <v:path o:extrusionok="f" gradientshapeok="t" o:connecttype="rect"/>
-            <o:lock v:ext="edit" aspectratio="t"/>
-          </v:shapetype>
           <v:shape id="_x0000_i1025" type="#_x0000_t75" style="width:18pt;height:18.75pt">
-            <v:imagedata r:id="rId10" o:title=""/>
+            <v:imagedata r:id="rId11" o:title=""/>
           </v:shape>
         </w:pict>
       </w:r>
@@ -2778,11 +3870,11 @@
       <w:pPr>
         <w:pStyle w:val="PDtyturozdzialu"/>
       </w:pPr>
-      <w:bookmarkStart w:id="6" w:name="_Toc191321136"/>
+      <w:bookmarkStart w:id="11" w:name="_Toc218514372"/>
       <w:r>
         <w:t>Tabele</w:t>
       </w:r>
-      <w:bookmarkEnd w:id="6"/>
+      <w:bookmarkEnd w:id="11"/>
     </w:p>
     <w:p>
       <w:pPr>
@@ -3179,11 +4271,11 @@
       <w:pPr>
         <w:pStyle w:val="PDtyturozdzialu"/>
       </w:pPr>
-      <w:bookmarkStart w:id="7" w:name="_Toc191321137"/>
+      <w:bookmarkStart w:id="12" w:name="_Toc218514373"/>
       <w:r>
         <w:t>Równania</w:t>
       </w:r>
-      <w:bookmarkEnd w:id="7"/>
+      <w:bookmarkEnd w:id="12"/>
     </w:p>
     <w:p>
       <w:pPr>
@@ -3472,9 +4564,9 @@
               </w:rPr>
               <w:object w:dxaOrig="1260" w:dyaOrig="700" w14:anchorId="3C18D183">
                 <v:shape id="_x0000_i1026" type="#_x0000_t75" style="width:63pt;height:35.25pt" o:ole="" fillcolor="window">
-                  <v:imagedata r:id="rId11" o:title=""/>
+                  <v:imagedata r:id="rId12" o:title=""/>
                 </v:shape>
-                <o:OLEObject Type="Embed" ProgID="Equation.3" ShapeID="_x0000_i1026" DrawAspect="Content" ObjectID="_1828955005" r:id="rId12"/>
+                <o:OLEObject Type="Embed" ProgID="Equation.3" ShapeID="_x0000_i1026" DrawAspect="Content" ObjectID="_1829128828" r:id="rId13"/>
               </w:object>
             </w:r>
           </w:p>
@@ -3569,11 +4661,11 @@
       <w:pPr>
         <w:pStyle w:val="PDtyturozdzialu"/>
       </w:pPr>
-      <w:bookmarkStart w:id="8" w:name="_Toc191321138"/>
+      <w:bookmarkStart w:id="13" w:name="_Toc218514374"/>
       <w:r>
         <w:t>Rysunki</w:t>
       </w:r>
-      <w:bookmarkEnd w:id="8"/>
+      <w:bookmarkEnd w:id="13"/>
     </w:p>
     <w:p>
       <w:pPr>
@@ -3686,9 +4778,9 @@
               </w:rPr>
               <w:object w:dxaOrig="4608" w:dyaOrig="4426" w14:anchorId="1F2A5CAB">
                 <v:shape id="_x0000_i1027" type="#_x0000_t75" style="width:222.75pt;height:213.75pt" o:ole="" fillcolor="window">
-                  <v:imagedata r:id="rId13" o:title=""/>
+                  <v:imagedata r:id="rId14" o:title=""/>
                 </v:shape>
-                <o:OLEObject Type="Embed" ProgID="Word.Picture.8" ShapeID="_x0000_i1027" DrawAspect="Content" ObjectID="_1828955006" r:id="rId14"/>
+                <o:OLEObject Type="Embed" ProgID="Word.Picture.8" ShapeID="_x0000_i1027" DrawAspect="Content" ObjectID="_1829128829" r:id="rId15"/>
               </w:object>
             </w:r>
           </w:p>
@@ -3746,11 +4838,11 @@
       <w:pPr>
         <w:pStyle w:val="PDtyturozdzialu"/>
       </w:pPr>
-      <w:bookmarkStart w:id="9" w:name="_Toc191321139"/>
+      <w:bookmarkStart w:id="14" w:name="_Toc218514375"/>
       <w:r>
         <w:t>Listingi</w:t>
       </w:r>
-      <w:bookmarkEnd w:id="9"/>
+      <w:bookmarkEnd w:id="14"/>
     </w:p>
     <w:p>
       <w:pPr>
@@ -3874,7 +4966,7 @@
         </w:rPr>
         <w:pict w14:anchorId="3731C9F0">
           <v:shape id="_x0000_i1028" type="#_x0000_t75" style="width:450pt;height:1.5pt">
-            <v:imagedata r:id="rId15" o:title="BD10219_"/>
+            <v:imagedata r:id="rId16" o:title="BD10219_"/>
           </v:shape>
         </w:pict>
       </w:r>
@@ -4014,7 +5106,7 @@
         </w:rPr>
         <w:pict w14:anchorId="0C1CD069">
           <v:shape id="_x0000_i1029" type="#_x0000_t75" style="width:450pt;height:1.5pt">
-            <v:imagedata r:id="rId15" o:title="BD10219_"/>
+            <v:imagedata r:id="rId16" o:title="BD10219_"/>
           </v:shape>
         </w:pict>
       </w:r>
@@ -4032,11 +5124,11 @@
       <w:pPr>
         <w:pStyle w:val="PDtyturozdzialu"/>
       </w:pPr>
-      <w:bookmarkStart w:id="10" w:name="_Toc191321140"/>
+      <w:bookmarkStart w:id="15" w:name="_Toc218514376"/>
       <w:r>
         <w:t>Cytowania</w:t>
       </w:r>
-      <w:bookmarkEnd w:id="10"/>
+      <w:bookmarkEnd w:id="15"/>
     </w:p>
     <w:p>
       <w:pPr>
@@ -4108,11 +5200,11 @@
       <w:pPr>
         <w:pStyle w:val="PDtyturozdzialu"/>
       </w:pPr>
-      <w:bookmarkStart w:id="11" w:name="_Toc191321141"/>
+      <w:bookmarkStart w:id="16" w:name="_Toc218514377"/>
       <w:r>
         <w:t>Literatura</w:t>
       </w:r>
-      <w:bookmarkEnd w:id="11"/>
+      <w:bookmarkEnd w:id="16"/>
     </w:p>
     <w:p>
       <w:pPr>
@@ -4325,8 +5417,8 @@
               </w:rPr>
               <w:t xml:space="preserve"> (</w:t>
             </w:r>
-            <w:smartTag w:uri="urn:schemas-microsoft-com:office:smarttags" w:element="country-region">
-              <w:smartTag w:uri="urn:schemas-microsoft-com:office:smarttags" w:element="place">
+            <w:smartTag w:uri="urn:schemas-microsoft-com:office:smarttags" w:element="place">
+              <w:smartTag w:uri="urn:schemas-microsoft-com:office:smarttags" w:element="country-region">
                 <w:r>
                   <w:rPr>
                     <w:szCs w:val="24"/>
@@ -4633,8 +5725,8 @@
               </w:rPr>
               <w:t xml:space="preserve"> (</w:t>
             </w:r>
-            <w:smartTag w:uri="urn:schemas-microsoft-com:office:smarttags" w:element="place">
-              <w:smartTag w:uri="urn:schemas-microsoft-com:office:smarttags" w:element="country-region">
+            <w:smartTag w:uri="urn:schemas-microsoft-com:office:smarttags" w:element="country-region">
+              <w:smartTag w:uri="urn:schemas-microsoft-com:office:smarttags" w:element="place">
                 <w:r>
                   <w:rPr>
                     <w:szCs w:val="24"/>
@@ -4764,7 +5856,7 @@
         <w:pStyle w:val="PDtyturozdzialu"/>
         <w:jc w:val="left"/>
       </w:pPr>
-      <w:bookmarkStart w:id="12" w:name="_Toc191321142"/>
+      <w:bookmarkStart w:id="17" w:name="_Toc218514378"/>
       <w:r>
         <w:t xml:space="preserve">OPIS BIBLIOGRAFICZNY </w:t>
       </w:r>
@@ -4772,7 +5864,7 @@
         <w:br/>
         <w:t>INNYCH DOKUMENTÓW</w:t>
       </w:r>
-      <w:bookmarkEnd w:id="12"/>
+      <w:bookmarkEnd w:id="17"/>
       <w:r>
         <w:t xml:space="preserve"> </w:t>
       </w:r>
@@ -5323,11 +6415,11 @@
       <w:pPr>
         <w:pStyle w:val="PDtyturozdzialu"/>
       </w:pPr>
-      <w:bookmarkStart w:id="13" w:name="_Toc191321143"/>
+      <w:bookmarkStart w:id="18" w:name="_Toc218514379"/>
       <w:r>
         <w:t>Konwencje typograficzne</w:t>
       </w:r>
-      <w:bookmarkEnd w:id="13"/>
+      <w:bookmarkEnd w:id="18"/>
       <w:r>
         <w:t xml:space="preserve">  </w:t>
       </w:r>
@@ -5984,8 +7076,8 @@
       </w:r>
     </w:p>
     <w:sectPr>
-      <w:headerReference w:type="default" r:id="rId16"/>
-      <w:footerReference w:type="default" r:id="rId17"/>
+      <w:headerReference w:type="default" r:id="rId17"/>
+      <w:footerReference w:type="default" r:id="rId18"/>
       <w:pgSz w:w="11906" w:h="16838"/>
       <w:pgMar w:top="1134" w:right="1134" w:bottom="1134" w:left="1701" w:header="709" w:footer="709" w:gutter="0"/>
       <w:cols w:space="708"/>
@@ -6650,6 +7742,119 @@
     </w:lvl>
   </w:abstractNum>
   <w:abstractNum w:abstractNumId="4" w15:restartNumberingAfterBreak="0">
+    <w:nsid w:val="1D4751AA"/>
+    <w:multiLevelType w:val="hybridMultilevel"/>
+    <w:tmpl w:val="5C582F40"/>
+    <w:lvl w:ilvl="0" w:tplc="04150001">
+      <w:start w:val="1"/>
+      <w:numFmt w:val="bullet"/>
+      <w:lvlText w:val=""/>
+      <w:lvlJc w:val="left"/>
+      <w:pPr>
+        <w:ind w:left="720" w:hanging="360"/>
+      </w:pPr>
+      <w:rPr>
+        <w:rFonts w:ascii="Symbol" w:hAnsi="Symbol" w:hint="default"/>
+      </w:rPr>
+    </w:lvl>
+    <w:lvl w:ilvl="1" w:tplc="04150003">
+      <w:start w:val="1"/>
+      <w:numFmt w:val="bullet"/>
+      <w:lvlText w:val="o"/>
+      <w:lvlJc w:val="left"/>
+      <w:pPr>
+        <w:ind w:left="1440" w:hanging="360"/>
+      </w:pPr>
+      <w:rPr>
+        <w:rFonts w:ascii="Courier New" w:hAnsi="Courier New" w:cs="Courier New" w:hint="default"/>
+      </w:rPr>
+    </w:lvl>
+    <w:lvl w:ilvl="2" w:tplc="04150005" w:tentative="1">
+      <w:start w:val="1"/>
+      <w:numFmt w:val="bullet"/>
+      <w:lvlText w:val=""/>
+      <w:lvlJc w:val="left"/>
+      <w:pPr>
+        <w:ind w:left="2160" w:hanging="360"/>
+      </w:pPr>
+      <w:rPr>
+        <w:rFonts w:ascii="Wingdings" w:hAnsi="Wingdings" w:hint="default"/>
+      </w:rPr>
+    </w:lvl>
+    <w:lvl w:ilvl="3" w:tplc="04150001" w:tentative="1">
+      <w:start w:val="1"/>
+      <w:numFmt w:val="bullet"/>
+      <w:lvlText w:val=""/>
+      <w:lvlJc w:val="left"/>
+      <w:pPr>
+        <w:ind w:left="2880" w:hanging="360"/>
+      </w:pPr>
+      <w:rPr>
+        <w:rFonts w:ascii="Symbol" w:hAnsi="Symbol" w:hint="default"/>
+      </w:rPr>
+    </w:lvl>
+    <w:lvl w:ilvl="4" w:tplc="04150003" w:tentative="1">
+      <w:start w:val="1"/>
+      <w:numFmt w:val="bullet"/>
+      <w:lvlText w:val="o"/>
+      <w:lvlJc w:val="left"/>
+      <w:pPr>
+        <w:ind w:left="3600" w:hanging="360"/>
+      </w:pPr>
+      <w:rPr>
+        <w:rFonts w:ascii="Courier New" w:hAnsi="Courier New" w:cs="Courier New" w:hint="default"/>
+      </w:rPr>
+    </w:lvl>
+    <w:lvl w:ilvl="5" w:tplc="04150005" w:tentative="1">
+      <w:start w:val="1"/>
+      <w:numFmt w:val="bullet"/>
+      <w:lvlText w:val=""/>
+      <w:lvlJc w:val="left"/>
+      <w:pPr>
+        <w:ind w:left="4320" w:hanging="360"/>
+      </w:pPr>
+      <w:rPr>
+        <w:rFonts w:ascii="Wingdings" w:hAnsi="Wingdings" w:hint="default"/>
+      </w:rPr>
+    </w:lvl>
+    <w:lvl w:ilvl="6" w:tplc="04150001" w:tentative="1">
+      <w:start w:val="1"/>
+      <w:numFmt w:val="bullet"/>
+      <w:lvlText w:val=""/>
+      <w:lvlJc w:val="left"/>
+      <w:pPr>
+        <w:ind w:left="5040" w:hanging="360"/>
+      </w:pPr>
+      <w:rPr>
+        <w:rFonts w:ascii="Symbol" w:hAnsi="Symbol" w:hint="default"/>
+      </w:rPr>
+    </w:lvl>
+    <w:lvl w:ilvl="7" w:tplc="04150003" w:tentative="1">
+      <w:start w:val="1"/>
+      <w:numFmt w:val="bullet"/>
+      <w:lvlText w:val="o"/>
+      <w:lvlJc w:val="left"/>
+      <w:pPr>
+        <w:ind w:left="5760" w:hanging="360"/>
+      </w:pPr>
+      <w:rPr>
+        <w:rFonts w:ascii="Courier New" w:hAnsi="Courier New" w:cs="Courier New" w:hint="default"/>
+      </w:rPr>
+    </w:lvl>
+    <w:lvl w:ilvl="8" w:tplc="04150005" w:tentative="1">
+      <w:start w:val="1"/>
+      <w:numFmt w:val="bullet"/>
+      <w:lvlText w:val=""/>
+      <w:lvlJc w:val="left"/>
+      <w:pPr>
+        <w:ind w:left="6480" w:hanging="360"/>
+      </w:pPr>
+      <w:rPr>
+        <w:rFonts w:ascii="Wingdings" w:hAnsi="Wingdings" w:hint="default"/>
+      </w:rPr>
+    </w:lvl>
+  </w:abstractNum>
+  <w:abstractNum w:abstractNumId="5" w15:restartNumberingAfterBreak="0">
     <w:nsid w:val="24C70C68"/>
     <w:multiLevelType w:val="hybridMultilevel"/>
     <w:tmpl w:val="3AF4F338"/>
@@ -6789,7 +7994,7 @@
       </w:rPr>
     </w:lvl>
   </w:abstractNum>
-  <w:abstractNum w:abstractNumId="5" w15:restartNumberingAfterBreak="0">
+  <w:abstractNum w:abstractNumId="6" w15:restartNumberingAfterBreak="0">
     <w:nsid w:val="2D6A6F56"/>
     <w:multiLevelType w:val="hybridMultilevel"/>
     <w:tmpl w:val="EB76BF7C"/>
@@ -6929,7 +8134,7 @@
       </w:rPr>
     </w:lvl>
   </w:abstractNum>
-  <w:abstractNum w:abstractNumId="6" w15:restartNumberingAfterBreak="0">
+  <w:abstractNum w:abstractNumId="7" w15:restartNumberingAfterBreak="0">
     <w:nsid w:val="307E0B1A"/>
     <w:multiLevelType w:val="hybridMultilevel"/>
     <w:tmpl w:val="12B06B38"/>
@@ -7069,7 +8274,7 @@
       </w:rPr>
     </w:lvl>
   </w:abstractNum>
-  <w:abstractNum w:abstractNumId="7" w15:restartNumberingAfterBreak="0">
+  <w:abstractNum w:abstractNumId="8" w15:restartNumberingAfterBreak="0">
     <w:nsid w:val="4E2C2C8C"/>
     <w:multiLevelType w:val="hybridMultilevel"/>
     <w:tmpl w:val="4946550E"/>
@@ -7209,7 +8414,7 @@
       </w:rPr>
     </w:lvl>
   </w:abstractNum>
-  <w:abstractNum w:abstractNumId="8" w15:restartNumberingAfterBreak="0">
+  <w:abstractNum w:abstractNumId="9" w15:restartNumberingAfterBreak="0">
     <w:nsid w:val="602B167A"/>
     <w:multiLevelType w:val="hybridMultilevel"/>
     <w:tmpl w:val="D8386AE2"/>
@@ -7349,7 +8554,7 @@
       </w:rPr>
     </w:lvl>
   </w:abstractNum>
-  <w:abstractNum w:abstractNumId="9" w15:restartNumberingAfterBreak="0">
+  <w:abstractNum w:abstractNumId="10" w15:restartNumberingAfterBreak="0">
     <w:nsid w:val="614F716F"/>
     <w:multiLevelType w:val="multilevel"/>
     <w:tmpl w:val="04150023"/>
@@ -7464,7 +8669,7 @@
       </w:pPr>
     </w:lvl>
   </w:abstractNum>
-  <w:abstractNum w:abstractNumId="10" w15:restartNumberingAfterBreak="0">
+  <w:abstractNum w:abstractNumId="11" w15:restartNumberingAfterBreak="0">
     <w:nsid w:val="70455C73"/>
     <w:multiLevelType w:val="hybridMultilevel"/>
     <w:tmpl w:val="6A3C1B38"/>
@@ -7555,7 +8760,7 @@
     </w:lvl>
   </w:abstractNum>
   <w:num w:numId="1" w16cid:durableId="1922328493">
-    <w:abstractNumId w:val="10"/>
+    <w:abstractNumId w:val="11"/>
   </w:num>
   <w:num w:numId="2" w16cid:durableId="635725774">
     <w:abstractNumId w:val="3"/>
@@ -7564,28 +8769,31 @@
     <w:abstractNumId w:val="2"/>
   </w:num>
   <w:num w:numId="4" w16cid:durableId="1168205004">
-    <w:abstractNumId w:val="9"/>
+    <w:abstractNumId w:val="10"/>
   </w:num>
   <w:num w:numId="5" w16cid:durableId="1091269143">
-    <w:abstractNumId w:val="8"/>
+    <w:abstractNumId w:val="9"/>
   </w:num>
   <w:num w:numId="6" w16cid:durableId="923221052">
     <w:abstractNumId w:val="1"/>
   </w:num>
   <w:num w:numId="7" w16cid:durableId="58747923">
+    <w:abstractNumId w:val="7"/>
+  </w:num>
+  <w:num w:numId="8" w16cid:durableId="1663074102">
     <w:abstractNumId w:val="6"/>
   </w:num>
-  <w:num w:numId="8" w16cid:durableId="1663074102">
-    <w:abstractNumId w:val="5"/>
-  </w:num>
   <w:num w:numId="9" w16cid:durableId="216743926">
-    <w:abstractNumId w:val="7"/>
+    <w:abstractNumId w:val="8"/>
   </w:num>
   <w:num w:numId="10" w16cid:durableId="11497506">
-    <w:abstractNumId w:val="4"/>
+    <w:abstractNumId w:val="5"/>
   </w:num>
   <w:num w:numId="11" w16cid:durableId="488640159">
     <w:abstractNumId w:val="0"/>
+  </w:num>
+  <w:num w:numId="12" w16cid:durableId="940257313">
+    <w:abstractNumId w:val="4"/>
   </w:num>
 </w:numbering>
 </file>
@@ -8191,7 +9399,6 @@
   <w:style w:type="character" w:default="1" w:styleId="Domylnaczcionkaakapitu">
     <w:name w:val="Default Paragraph Font"/>
     <w:uiPriority w:val="1"/>
-    <w:semiHidden/>
     <w:unhideWhenUsed/>
   </w:style>
   <w:style w:type="table" w:default="1" w:styleId="Standardowy">

</xml_diff>

<commit_message>
dodałem podpunkty aż do maszyny stanów
</commit_message>
<xml_diff>
--- a/docs/wymagania_redakcyjne_PD_2025.02.24.docx
+++ b/docs/wymagania_redakcyjne_PD_2025.02.24.docx
@@ -789,7 +789,7 @@
       <w:r>
         <w:br w:type="page"/>
       </w:r>
-      <w:bookmarkStart w:id="0" w:name="_Toc218514361"/>
+      <w:bookmarkStart w:id="0" w:name="_Toc218524386"/>
       <w:r>
         <w:rPr>
           <w:color w:val="000000"/>
@@ -822,7 +822,7 @@
       <w:r>
         <w:fldChar w:fldCharType="separate"/>
       </w:r>
-      <w:hyperlink w:anchor="_Toc218514361" w:history="1">
+      <w:hyperlink w:anchor="_Toc218524386" w:history="1">
         <w:r>
           <w:rPr>
             <w:rStyle w:val="Hipercze"/>
@@ -849,7 +849,7 @@
             <w:noProof/>
             <w:webHidden/>
           </w:rPr>
-          <w:instrText xml:space="preserve"> PAGEREF _Toc218514361 \h </w:instrText>
+          <w:instrText xml:space="preserve"> PAGEREF _Toc218524386 \h </w:instrText>
         </w:r>
         <w:r>
           <w:rPr>
@@ -895,7 +895,7 @@
           <w:lang w:eastAsia="pl-PL"/>
         </w:rPr>
       </w:pPr>
-      <w:hyperlink w:anchor="_Toc218514362" w:history="1">
+      <w:hyperlink w:anchor="_Toc218524387" w:history="1">
         <w:r>
           <w:rPr>
             <w:rStyle w:val="Hipercze"/>
@@ -939,7 +939,7 @@
             <w:noProof/>
             <w:webHidden/>
           </w:rPr>
-          <w:instrText xml:space="preserve"> PAGEREF _Toc218514362 \h </w:instrText>
+          <w:instrText xml:space="preserve"> PAGEREF _Toc218524387 \h </w:instrText>
         </w:r>
         <w:r>
           <w:rPr>
@@ -985,7 +985,7 @@
           <w:lang w:eastAsia="pl-PL"/>
         </w:rPr>
       </w:pPr>
-      <w:hyperlink w:anchor="_Toc218514363" w:history="1">
+      <w:hyperlink w:anchor="_Toc218524388" w:history="1">
         <w:r>
           <w:rPr>
             <w:rStyle w:val="Hipercze"/>
@@ -1029,7 +1029,7 @@
             <w:noProof/>
             <w:webHidden/>
           </w:rPr>
-          <w:instrText xml:space="preserve"> PAGEREF _Toc218514363 \h </w:instrText>
+          <w:instrText xml:space="preserve"> PAGEREF _Toc218524388 \h </w:instrText>
         </w:r>
         <w:r>
           <w:rPr>
@@ -1075,7 +1075,7 @@
           <w:lang w:eastAsia="pl-PL"/>
         </w:rPr>
       </w:pPr>
-      <w:hyperlink w:anchor="_Toc218514364" w:history="1">
+      <w:hyperlink w:anchor="_Toc218524389" w:history="1">
         <w:r>
           <w:rPr>
             <w:rStyle w:val="Hipercze"/>
@@ -1119,7 +1119,7 @@
             <w:noProof/>
             <w:webHidden/>
           </w:rPr>
-          <w:instrText xml:space="preserve"> PAGEREF _Toc218514364 \h </w:instrText>
+          <w:instrText xml:space="preserve"> PAGEREF _Toc218524389 \h </w:instrText>
         </w:r>
         <w:r>
           <w:rPr>
@@ -1154,6 +1154,7 @@
       <w:pPr>
         <w:pStyle w:val="Spistreci2"/>
         <w:tabs>
+          <w:tab w:val="left" w:pos="960"/>
           <w:tab w:val="right" w:leader="dot" w:pos="9061"/>
         </w:tabs>
         <w:rPr>
@@ -1164,7 +1165,7 @@
           <w:lang w:eastAsia="pl-PL"/>
         </w:rPr>
       </w:pPr>
-      <w:hyperlink w:anchor="_Toc218514365" w:history="1">
+      <w:hyperlink w:anchor="_Toc218524390" w:history="1">
         <w:r>
           <w:rPr>
             <w:rStyle w:val="Hipercze"/>
@@ -1174,13 +1175,30 @@
         </w:r>
         <w:r>
           <w:rPr>
-            <w:noProof/>
-            <w:webHidden/>
+            <w:rFonts w:ascii="Calibri" w:eastAsia="Times New Roman" w:hAnsi="Calibri"/>
+            <w:noProof/>
+            <w:kern w:val="2"/>
+            <w:szCs w:val="24"/>
+            <w:lang w:eastAsia="pl-PL"/>
           </w:rPr>
           <w:tab/>
         </w:r>
         <w:r>
           <w:rPr>
+            <w:rStyle w:val="Hipercze"/>
+            <w:noProof/>
+          </w:rPr>
+          <w:t>Główne funkcjonalności:</w:t>
+        </w:r>
+        <w:r>
+          <w:rPr>
+            <w:noProof/>
+            <w:webHidden/>
+          </w:rPr>
+          <w:tab/>
+        </w:r>
+        <w:r>
+          <w:rPr>
             <w:noProof/>
             <w:webHidden/>
           </w:rPr>
@@ -1191,7 +1209,7 @@
             <w:noProof/>
             <w:webHidden/>
           </w:rPr>
-          <w:instrText xml:space="preserve"> PAGEREF _Toc218514365 \h </w:instrText>
+          <w:instrText xml:space="preserve"> PAGEREF _Toc218524390 \h </w:instrText>
         </w:r>
         <w:r>
           <w:rPr>
@@ -1237,7 +1255,7 @@
           <w:lang w:eastAsia="pl-PL"/>
         </w:rPr>
       </w:pPr>
-      <w:hyperlink w:anchor="_Toc218514366" w:history="1">
+      <w:hyperlink w:anchor="_Toc218524391" w:history="1">
         <w:r>
           <w:rPr>
             <w:rStyle w:val="Hipercze"/>
@@ -1260,7 +1278,7 @@
             <w:rStyle w:val="Hipercze"/>
             <w:noProof/>
           </w:rPr>
-          <w:t>Praca Dyplomowa/Projekt  Wymagania redakcyjne – UWAGI  OGÓLNE</w:t>
+          <w:t>Opis techniczny sprzętu</w:t>
         </w:r>
         <w:r>
           <w:rPr>
@@ -1281,7 +1299,7 @@
             <w:noProof/>
             <w:webHidden/>
           </w:rPr>
-          <w:instrText xml:space="preserve"> PAGEREF _Toc218514366 \h </w:instrText>
+          <w:instrText xml:space="preserve"> PAGEREF _Toc218524391 \h </w:instrText>
         </w:r>
         <w:r>
           <w:rPr>
@@ -1327,7 +1345,7 @@
           <w:lang w:eastAsia="pl-PL"/>
         </w:rPr>
       </w:pPr>
-      <w:hyperlink w:anchor="_Toc218514367" w:history="1">
+      <w:hyperlink w:anchor="_Toc218524392" w:history="1">
         <w:r>
           <w:rPr>
             <w:rStyle w:val="Hipercze"/>
@@ -1350,7 +1368,7 @@
             <w:rStyle w:val="Hipercze"/>
             <w:noProof/>
           </w:rPr>
-          <w:t>Układ strony i marginesy</w:t>
+          <w:t>Opis oprogramowania i działania algorytmu</w:t>
         </w:r>
         <w:r>
           <w:rPr>
@@ -1371,7 +1389,7 @@
             <w:noProof/>
             <w:webHidden/>
           </w:rPr>
-          <w:instrText xml:space="preserve"> PAGEREF _Toc218514367 \h </w:instrText>
+          <w:instrText xml:space="preserve"> PAGEREF _Toc218524392 \h </w:instrText>
         </w:r>
         <w:r>
           <w:rPr>
@@ -1391,7 +1409,277 @@
             <w:noProof/>
             <w:webHidden/>
           </w:rPr>
-          <w:t>5</w:t>
+          <w:t>7</w:t>
+        </w:r>
+        <w:r>
+          <w:rPr>
+            <w:noProof/>
+            <w:webHidden/>
+          </w:rPr>
+          <w:fldChar w:fldCharType="end"/>
+        </w:r>
+      </w:hyperlink>
+    </w:p>
+    <w:p>
+      <w:pPr>
+        <w:pStyle w:val="Spistreci2"/>
+        <w:tabs>
+          <w:tab w:val="left" w:pos="960"/>
+          <w:tab w:val="right" w:leader="dot" w:pos="9061"/>
+        </w:tabs>
+        <w:rPr>
+          <w:rFonts w:ascii="Calibri" w:eastAsia="Times New Roman" w:hAnsi="Calibri"/>
+          <w:noProof/>
+          <w:kern w:val="2"/>
+          <w:szCs w:val="24"/>
+          <w:lang w:eastAsia="pl-PL"/>
+        </w:rPr>
+      </w:pPr>
+      <w:hyperlink w:anchor="_Toc218524393" w:history="1">
+        <w:r>
+          <w:rPr>
+            <w:rStyle w:val="Hipercze"/>
+            <w:noProof/>
+          </w:rPr>
+          <w:t>3.1</w:t>
+        </w:r>
+        <w:r>
+          <w:rPr>
+            <w:rFonts w:ascii="Calibri" w:eastAsia="Times New Roman" w:hAnsi="Calibri"/>
+            <w:noProof/>
+            <w:kern w:val="2"/>
+            <w:szCs w:val="24"/>
+            <w:lang w:eastAsia="pl-PL"/>
+          </w:rPr>
+          <w:tab/>
+        </w:r>
+        <w:r>
+          <w:rPr>
+            <w:rStyle w:val="Hipercze"/>
+            <w:noProof/>
+          </w:rPr>
+          <w:t>Oprogramowanie mikrokontrolera</w:t>
+        </w:r>
+        <w:r>
+          <w:rPr>
+            <w:noProof/>
+            <w:webHidden/>
+          </w:rPr>
+          <w:tab/>
+        </w:r>
+        <w:r>
+          <w:rPr>
+            <w:noProof/>
+            <w:webHidden/>
+          </w:rPr>
+          <w:fldChar w:fldCharType="begin"/>
+        </w:r>
+        <w:r>
+          <w:rPr>
+            <w:noProof/>
+            <w:webHidden/>
+          </w:rPr>
+          <w:instrText xml:space="preserve"> PAGEREF _Toc218524393 \h </w:instrText>
+        </w:r>
+        <w:r>
+          <w:rPr>
+            <w:noProof/>
+            <w:webHidden/>
+          </w:rPr>
+        </w:r>
+        <w:r>
+          <w:rPr>
+            <w:noProof/>
+            <w:webHidden/>
+          </w:rPr>
+          <w:fldChar w:fldCharType="separate"/>
+        </w:r>
+        <w:r>
+          <w:rPr>
+            <w:noProof/>
+            <w:webHidden/>
+          </w:rPr>
+          <w:t>7</w:t>
+        </w:r>
+        <w:r>
+          <w:rPr>
+            <w:noProof/>
+            <w:webHidden/>
+          </w:rPr>
+          <w:fldChar w:fldCharType="end"/>
+        </w:r>
+      </w:hyperlink>
+    </w:p>
+    <w:p>
+      <w:pPr>
+        <w:pStyle w:val="Spistreci3"/>
+        <w:tabs>
+          <w:tab w:val="left" w:pos="1440"/>
+          <w:tab w:val="right" w:leader="dot" w:pos="9061"/>
+        </w:tabs>
+        <w:rPr>
+          <w:rFonts w:ascii="Calibri" w:eastAsia="Times New Roman" w:hAnsi="Calibri"/>
+          <w:noProof/>
+          <w:kern w:val="2"/>
+          <w:szCs w:val="24"/>
+          <w:lang w:eastAsia="pl-PL"/>
+        </w:rPr>
+      </w:pPr>
+      <w:hyperlink w:anchor="_Toc218524394" w:history="1">
+        <w:r>
+          <w:rPr>
+            <w:rStyle w:val="Hipercze"/>
+            <w:noProof/>
+          </w:rPr>
+          <w:t>3.1.1</w:t>
+        </w:r>
+        <w:r>
+          <w:rPr>
+            <w:rFonts w:ascii="Calibri" w:eastAsia="Times New Roman" w:hAnsi="Calibri"/>
+            <w:noProof/>
+            <w:kern w:val="2"/>
+            <w:szCs w:val="24"/>
+            <w:lang w:eastAsia="pl-PL"/>
+          </w:rPr>
+          <w:tab/>
+        </w:r>
+        <w:r>
+          <w:rPr>
+            <w:rStyle w:val="Hipercze"/>
+            <w:noProof/>
+          </w:rPr>
+          <w:t>Opis komunikacji</w:t>
+        </w:r>
+        <w:r>
+          <w:rPr>
+            <w:noProof/>
+            <w:webHidden/>
+          </w:rPr>
+          <w:tab/>
+        </w:r>
+        <w:r>
+          <w:rPr>
+            <w:noProof/>
+            <w:webHidden/>
+          </w:rPr>
+          <w:fldChar w:fldCharType="begin"/>
+        </w:r>
+        <w:r>
+          <w:rPr>
+            <w:noProof/>
+            <w:webHidden/>
+          </w:rPr>
+          <w:instrText xml:space="preserve"> PAGEREF _Toc218524394 \h </w:instrText>
+        </w:r>
+        <w:r>
+          <w:rPr>
+            <w:noProof/>
+            <w:webHidden/>
+          </w:rPr>
+        </w:r>
+        <w:r>
+          <w:rPr>
+            <w:noProof/>
+            <w:webHidden/>
+          </w:rPr>
+          <w:fldChar w:fldCharType="separate"/>
+        </w:r>
+        <w:r>
+          <w:rPr>
+            <w:noProof/>
+            <w:webHidden/>
+          </w:rPr>
+          <w:t>7</w:t>
+        </w:r>
+        <w:r>
+          <w:rPr>
+            <w:noProof/>
+            <w:webHidden/>
+          </w:rPr>
+          <w:fldChar w:fldCharType="end"/>
+        </w:r>
+      </w:hyperlink>
+    </w:p>
+    <w:p>
+      <w:pPr>
+        <w:pStyle w:val="Spistreci3"/>
+        <w:tabs>
+          <w:tab w:val="left" w:pos="1440"/>
+          <w:tab w:val="right" w:leader="dot" w:pos="9061"/>
+        </w:tabs>
+        <w:rPr>
+          <w:rFonts w:ascii="Calibri" w:eastAsia="Times New Roman" w:hAnsi="Calibri"/>
+          <w:noProof/>
+          <w:kern w:val="2"/>
+          <w:szCs w:val="24"/>
+          <w:lang w:eastAsia="pl-PL"/>
+        </w:rPr>
+      </w:pPr>
+      <w:hyperlink w:anchor="_Toc218524395" w:history="1">
+        <w:r>
+          <w:rPr>
+            <w:rStyle w:val="Hipercze"/>
+            <w:noProof/>
+          </w:rPr>
+          <w:t>3.1.2</w:t>
+        </w:r>
+        <w:r>
+          <w:rPr>
+            <w:rFonts w:ascii="Calibri" w:eastAsia="Times New Roman" w:hAnsi="Calibri"/>
+            <w:noProof/>
+            <w:kern w:val="2"/>
+            <w:szCs w:val="24"/>
+            <w:lang w:eastAsia="pl-PL"/>
+          </w:rPr>
+          <w:tab/>
+        </w:r>
+        <w:r>
+          <w:rPr>
+            <w:rStyle w:val="Hipercze"/>
+            <w:noProof/>
+          </w:rPr>
+          <w:t>Stany</w:t>
+        </w:r>
+        <w:r>
+          <w:rPr>
+            <w:noProof/>
+            <w:webHidden/>
+          </w:rPr>
+          <w:tab/>
+        </w:r>
+        <w:r>
+          <w:rPr>
+            <w:noProof/>
+            <w:webHidden/>
+          </w:rPr>
+          <w:fldChar w:fldCharType="begin"/>
+        </w:r>
+        <w:r>
+          <w:rPr>
+            <w:noProof/>
+            <w:webHidden/>
+          </w:rPr>
+          <w:instrText xml:space="preserve"> PAGEREF _Toc218524395 \h </w:instrText>
+        </w:r>
+        <w:r>
+          <w:rPr>
+            <w:noProof/>
+            <w:webHidden/>
+          </w:rPr>
+        </w:r>
+        <w:r>
+          <w:rPr>
+            <w:noProof/>
+            <w:webHidden/>
+          </w:rPr>
+          <w:fldChar w:fldCharType="separate"/>
+        </w:r>
+        <w:r>
+          <w:rPr>
+            <w:noProof/>
+            <w:webHidden/>
+          </w:rPr>
+          <w:t>7</w:t>
         </w:r>
         <w:r>
           <w:rPr>
@@ -1417,7 +1705,7 @@
           <w:lang w:eastAsia="pl-PL"/>
         </w:rPr>
       </w:pPr>
-      <w:hyperlink w:anchor="_Toc218514368" w:history="1">
+      <w:hyperlink w:anchor="_Toc218524396" w:history="1">
         <w:r>
           <w:rPr>
             <w:rStyle w:val="Hipercze"/>
@@ -1440,7 +1728,7 @@
             <w:rStyle w:val="Hipercze"/>
             <w:noProof/>
           </w:rPr>
-          <w:t>Rozdziały i podrozdziały</w:t>
+          <w:t>Praca Dyplomowa/Projekt  Wymagania redakcyjne – UWAGI  OGÓLNE</w:t>
         </w:r>
         <w:r>
           <w:rPr>
@@ -1461,7 +1749,7 @@
             <w:noProof/>
             <w:webHidden/>
           </w:rPr>
-          <w:instrText xml:space="preserve"> PAGEREF _Toc218514368 \h </w:instrText>
+          <w:instrText xml:space="preserve"> PAGEREF _Toc218524396 \h </w:instrText>
         </w:r>
         <w:r>
           <w:rPr>
@@ -1481,7 +1769,7 @@
             <w:noProof/>
             <w:webHidden/>
           </w:rPr>
-          <w:t>5</w:t>
+          <w:t>8</w:t>
         </w:r>
         <w:r>
           <w:rPr>
@@ -1507,7 +1795,7 @@
           <w:lang w:eastAsia="pl-PL"/>
         </w:rPr>
       </w:pPr>
-      <w:hyperlink w:anchor="_Toc218514369" w:history="1">
+      <w:hyperlink w:anchor="_Toc218524397" w:history="1">
         <w:r>
           <w:rPr>
             <w:rStyle w:val="Hipercze"/>
@@ -1530,6 +1818,186 @@
             <w:rStyle w:val="Hipercze"/>
             <w:noProof/>
           </w:rPr>
+          <w:t>Układ strony i marginesy</w:t>
+        </w:r>
+        <w:r>
+          <w:rPr>
+            <w:noProof/>
+            <w:webHidden/>
+          </w:rPr>
+          <w:tab/>
+        </w:r>
+        <w:r>
+          <w:rPr>
+            <w:noProof/>
+            <w:webHidden/>
+          </w:rPr>
+          <w:fldChar w:fldCharType="begin"/>
+        </w:r>
+        <w:r>
+          <w:rPr>
+            <w:noProof/>
+            <w:webHidden/>
+          </w:rPr>
+          <w:instrText xml:space="preserve"> PAGEREF _Toc218524397 \h </w:instrText>
+        </w:r>
+        <w:r>
+          <w:rPr>
+            <w:noProof/>
+            <w:webHidden/>
+          </w:rPr>
+        </w:r>
+        <w:r>
+          <w:rPr>
+            <w:noProof/>
+            <w:webHidden/>
+          </w:rPr>
+          <w:fldChar w:fldCharType="separate"/>
+        </w:r>
+        <w:r>
+          <w:rPr>
+            <w:noProof/>
+            <w:webHidden/>
+          </w:rPr>
+          <w:t>8</w:t>
+        </w:r>
+        <w:r>
+          <w:rPr>
+            <w:noProof/>
+            <w:webHidden/>
+          </w:rPr>
+          <w:fldChar w:fldCharType="end"/>
+        </w:r>
+      </w:hyperlink>
+    </w:p>
+    <w:p>
+      <w:pPr>
+        <w:pStyle w:val="Spistreci1"/>
+        <w:tabs>
+          <w:tab w:val="left" w:pos="480"/>
+          <w:tab w:val="right" w:leader="dot" w:pos="9061"/>
+        </w:tabs>
+        <w:rPr>
+          <w:rFonts w:ascii="Calibri" w:eastAsia="Times New Roman" w:hAnsi="Calibri"/>
+          <w:noProof/>
+          <w:kern w:val="2"/>
+          <w:szCs w:val="24"/>
+          <w:lang w:eastAsia="pl-PL"/>
+        </w:rPr>
+      </w:pPr>
+      <w:hyperlink w:anchor="_Toc218524398" w:history="1">
+        <w:r>
+          <w:rPr>
+            <w:rStyle w:val="Hipercze"/>
+            <w:noProof/>
+          </w:rPr>
+          <w:t>6</w:t>
+        </w:r>
+        <w:r>
+          <w:rPr>
+            <w:rFonts w:ascii="Calibri" w:eastAsia="Times New Roman" w:hAnsi="Calibri"/>
+            <w:noProof/>
+            <w:kern w:val="2"/>
+            <w:szCs w:val="24"/>
+            <w:lang w:eastAsia="pl-PL"/>
+          </w:rPr>
+          <w:tab/>
+        </w:r>
+        <w:r>
+          <w:rPr>
+            <w:rStyle w:val="Hipercze"/>
+            <w:noProof/>
+          </w:rPr>
+          <w:t>Rozdziały i podrozdziały</w:t>
+        </w:r>
+        <w:r>
+          <w:rPr>
+            <w:noProof/>
+            <w:webHidden/>
+          </w:rPr>
+          <w:tab/>
+        </w:r>
+        <w:r>
+          <w:rPr>
+            <w:noProof/>
+            <w:webHidden/>
+          </w:rPr>
+          <w:fldChar w:fldCharType="begin"/>
+        </w:r>
+        <w:r>
+          <w:rPr>
+            <w:noProof/>
+            <w:webHidden/>
+          </w:rPr>
+          <w:instrText xml:space="preserve"> PAGEREF _Toc218524398 \h </w:instrText>
+        </w:r>
+        <w:r>
+          <w:rPr>
+            <w:noProof/>
+            <w:webHidden/>
+          </w:rPr>
+        </w:r>
+        <w:r>
+          <w:rPr>
+            <w:noProof/>
+            <w:webHidden/>
+          </w:rPr>
+          <w:fldChar w:fldCharType="separate"/>
+        </w:r>
+        <w:r>
+          <w:rPr>
+            <w:noProof/>
+            <w:webHidden/>
+          </w:rPr>
+          <w:t>8</w:t>
+        </w:r>
+        <w:r>
+          <w:rPr>
+            <w:noProof/>
+            <w:webHidden/>
+          </w:rPr>
+          <w:fldChar w:fldCharType="end"/>
+        </w:r>
+      </w:hyperlink>
+    </w:p>
+    <w:p>
+      <w:pPr>
+        <w:pStyle w:val="Spistreci1"/>
+        <w:tabs>
+          <w:tab w:val="left" w:pos="480"/>
+          <w:tab w:val="right" w:leader="dot" w:pos="9061"/>
+        </w:tabs>
+        <w:rPr>
+          <w:rFonts w:ascii="Calibri" w:eastAsia="Times New Roman" w:hAnsi="Calibri"/>
+          <w:noProof/>
+          <w:kern w:val="2"/>
+          <w:szCs w:val="24"/>
+          <w:lang w:eastAsia="pl-PL"/>
+        </w:rPr>
+      </w:pPr>
+      <w:hyperlink w:anchor="_Toc218524399" w:history="1">
+        <w:r>
+          <w:rPr>
+            <w:rStyle w:val="Hipercze"/>
+            <w:noProof/>
+          </w:rPr>
+          <w:t>7</w:t>
+        </w:r>
+        <w:r>
+          <w:rPr>
+            <w:rFonts w:ascii="Calibri" w:eastAsia="Times New Roman" w:hAnsi="Calibri"/>
+            <w:noProof/>
+            <w:kern w:val="2"/>
+            <w:szCs w:val="24"/>
+            <w:lang w:eastAsia="pl-PL"/>
+          </w:rPr>
+          <w:tab/>
+        </w:r>
+        <w:r>
+          <w:rPr>
+            <w:rStyle w:val="Hipercze"/>
+            <w:noProof/>
+          </w:rPr>
           <w:t>Tytuł rozdziału</w:t>
         </w:r>
         <w:r>
@@ -1551,7 +2019,7 @@
             <w:noProof/>
             <w:webHidden/>
           </w:rPr>
-          <w:instrText xml:space="preserve"> PAGEREF _Toc218514369 \h </w:instrText>
+          <w:instrText xml:space="preserve"> PAGEREF _Toc218524399 \h </w:instrText>
         </w:r>
         <w:r>
           <w:rPr>
@@ -1571,7 +2039,7 @@
             <w:noProof/>
             <w:webHidden/>
           </w:rPr>
-          <w:t>5</w:t>
+          <w:t>8</w:t>
         </w:r>
         <w:r>
           <w:rPr>
@@ -1597,13 +2065,13 @@
           <w:lang w:eastAsia="pl-PL"/>
         </w:rPr>
       </w:pPr>
-      <w:hyperlink w:anchor="_Toc218514370" w:history="1">
+      <w:hyperlink w:anchor="_Toc218524400" w:history="1">
         <w:r>
           <w:rPr>
             <w:rStyle w:val="Hipercze"/>
             <w:noProof/>
           </w:rPr>
-          <w:t>5.1</w:t>
+          <w:t>7.1</w:t>
         </w:r>
         <w:r>
           <w:rPr>
@@ -1641,7 +2109,7 @@
             <w:noProof/>
             <w:webHidden/>
           </w:rPr>
-          <w:instrText xml:space="preserve"> PAGEREF _Toc218514370 \h </w:instrText>
+          <w:instrText xml:space="preserve"> PAGEREF _Toc218524400 \h </w:instrText>
         </w:r>
         <w:r>
           <w:rPr>
@@ -1661,7 +2129,7 @@
             <w:noProof/>
             <w:webHidden/>
           </w:rPr>
-          <w:t>5</w:t>
+          <w:t>8</w:t>
         </w:r>
         <w:r>
           <w:rPr>
@@ -1687,13 +2155,13 @@
           <w:lang w:eastAsia="pl-PL"/>
         </w:rPr>
       </w:pPr>
-      <w:hyperlink w:anchor="_Toc218514371" w:history="1">
+      <w:hyperlink w:anchor="_Toc218524401" w:history="1">
         <w:r>
           <w:rPr>
             <w:rStyle w:val="Hipercze"/>
             <w:noProof/>
           </w:rPr>
-          <w:t>5.1.1</w:t>
+          <w:t>7.1.1</w:t>
         </w:r>
         <w:r>
           <w:rPr>
@@ -1731,7 +2199,7 @@
             <w:noProof/>
             <w:webHidden/>
           </w:rPr>
-          <w:instrText xml:space="preserve"> PAGEREF _Toc218514371 \h </w:instrText>
+          <w:instrText xml:space="preserve"> PAGEREF _Toc218524401 \h </w:instrText>
         </w:r>
         <w:r>
           <w:rPr>
@@ -1751,7 +2219,7 @@
             <w:noProof/>
             <w:webHidden/>
           </w:rPr>
-          <w:t>5</w:t>
+          <w:t>8</w:t>
         </w:r>
         <w:r>
           <w:rPr>
@@ -1777,13 +2245,13 @@
           <w:lang w:eastAsia="pl-PL"/>
         </w:rPr>
       </w:pPr>
-      <w:hyperlink w:anchor="_Toc218514372" w:history="1">
+      <w:hyperlink w:anchor="_Toc218524402" w:history="1">
         <w:r>
           <w:rPr>
             <w:rStyle w:val="Hipercze"/>
             <w:noProof/>
           </w:rPr>
-          <w:t>6</w:t>
+          <w:t>8</w:t>
         </w:r>
         <w:r>
           <w:rPr>
@@ -1821,7 +2289,7 @@
             <w:noProof/>
             <w:webHidden/>
           </w:rPr>
-          <w:instrText xml:space="preserve"> PAGEREF _Toc218514372 \h </w:instrText>
+          <w:instrText xml:space="preserve"> PAGEREF _Toc218524402 \h </w:instrText>
         </w:r>
         <w:r>
           <w:rPr>
@@ -1841,7 +2309,7 @@
             <w:noProof/>
             <w:webHidden/>
           </w:rPr>
-          <w:t>5</w:t>
+          <w:t>8</w:t>
         </w:r>
         <w:r>
           <w:rPr>
@@ -1867,13 +2335,13 @@
           <w:lang w:eastAsia="pl-PL"/>
         </w:rPr>
       </w:pPr>
-      <w:hyperlink w:anchor="_Toc218514373" w:history="1">
+      <w:hyperlink w:anchor="_Toc218524403" w:history="1">
         <w:r>
           <w:rPr>
             <w:rStyle w:val="Hipercze"/>
             <w:noProof/>
           </w:rPr>
-          <w:t>7</w:t>
+          <w:t>9</w:t>
         </w:r>
         <w:r>
           <w:rPr>
@@ -1911,7 +2379,7 @@
             <w:noProof/>
             <w:webHidden/>
           </w:rPr>
-          <w:instrText xml:space="preserve"> PAGEREF _Toc218514373 \h </w:instrText>
+          <w:instrText xml:space="preserve"> PAGEREF _Toc218524403 \h </w:instrText>
         </w:r>
         <w:r>
           <w:rPr>
@@ -1931,7 +2399,7 @@
             <w:noProof/>
             <w:webHidden/>
           </w:rPr>
-          <w:t>6</w:t>
+          <w:t>9</w:t>
         </w:r>
         <w:r>
           <w:rPr>
@@ -1946,7 +2414,7 @@
       <w:pPr>
         <w:pStyle w:val="Spistreci1"/>
         <w:tabs>
-          <w:tab w:val="left" w:pos="480"/>
+          <w:tab w:val="left" w:pos="720"/>
           <w:tab w:val="right" w:leader="dot" w:pos="9061"/>
         </w:tabs>
         <w:rPr>
@@ -1957,13 +2425,13 @@
           <w:lang w:eastAsia="pl-PL"/>
         </w:rPr>
       </w:pPr>
-      <w:hyperlink w:anchor="_Toc218514374" w:history="1">
+      <w:hyperlink w:anchor="_Toc218524404" w:history="1">
         <w:r>
           <w:rPr>
             <w:rStyle w:val="Hipercze"/>
             <w:noProof/>
           </w:rPr>
-          <w:t>8</w:t>
+          <w:t>10</w:t>
         </w:r>
         <w:r>
           <w:rPr>
@@ -2001,7 +2469,7 @@
             <w:noProof/>
             <w:webHidden/>
           </w:rPr>
-          <w:instrText xml:space="preserve"> PAGEREF _Toc218514374 \h </w:instrText>
+          <w:instrText xml:space="preserve"> PAGEREF _Toc218524404 \h </w:instrText>
         </w:r>
         <w:r>
           <w:rPr>
@@ -2021,7 +2489,7 @@
             <w:noProof/>
             <w:webHidden/>
           </w:rPr>
-          <w:t>6</w:t>
+          <w:t>9</w:t>
         </w:r>
         <w:r>
           <w:rPr>
@@ -2036,7 +2504,7 @@
       <w:pPr>
         <w:pStyle w:val="Spistreci1"/>
         <w:tabs>
-          <w:tab w:val="left" w:pos="480"/>
+          <w:tab w:val="left" w:pos="720"/>
           <w:tab w:val="right" w:leader="dot" w:pos="9061"/>
         </w:tabs>
         <w:rPr>
@@ -2047,13 +2515,13 @@
           <w:lang w:eastAsia="pl-PL"/>
         </w:rPr>
       </w:pPr>
-      <w:hyperlink w:anchor="_Toc218514375" w:history="1">
+      <w:hyperlink w:anchor="_Toc218524405" w:history="1">
         <w:r>
           <w:rPr>
             <w:rStyle w:val="Hipercze"/>
             <w:noProof/>
           </w:rPr>
-          <w:t>9</w:t>
+          <w:t>11</w:t>
         </w:r>
         <w:r>
           <w:rPr>
@@ -2091,7 +2559,7 @@
             <w:noProof/>
             <w:webHidden/>
           </w:rPr>
-          <w:instrText xml:space="preserve"> PAGEREF _Toc218514375 \h </w:instrText>
+          <w:instrText xml:space="preserve"> PAGEREF _Toc218524405 \h </w:instrText>
         </w:r>
         <w:r>
           <w:rPr>
@@ -2111,7 +2579,7 @@
             <w:noProof/>
             <w:webHidden/>
           </w:rPr>
-          <w:t>7</w:t>
+          <w:t>10</w:t>
         </w:r>
         <w:r>
           <w:rPr>
@@ -2137,13 +2605,13 @@
           <w:lang w:eastAsia="pl-PL"/>
         </w:rPr>
       </w:pPr>
-      <w:hyperlink w:anchor="_Toc218514376" w:history="1">
+      <w:hyperlink w:anchor="_Toc218524406" w:history="1">
         <w:r>
           <w:rPr>
             <w:rStyle w:val="Hipercze"/>
             <w:noProof/>
           </w:rPr>
-          <w:t>10</w:t>
+          <w:t>12</w:t>
         </w:r>
         <w:r>
           <w:rPr>
@@ -2181,7 +2649,7 @@
             <w:noProof/>
             <w:webHidden/>
           </w:rPr>
-          <w:instrText xml:space="preserve"> PAGEREF _Toc218514376 \h </w:instrText>
+          <w:instrText xml:space="preserve"> PAGEREF _Toc218524406 \h </w:instrText>
         </w:r>
         <w:r>
           <w:rPr>
@@ -2201,7 +2669,7 @@
             <w:noProof/>
             <w:webHidden/>
           </w:rPr>
-          <w:t>7</w:t>
+          <w:t>10</w:t>
         </w:r>
         <w:r>
           <w:rPr>
@@ -2227,13 +2695,13 @@
           <w:lang w:eastAsia="pl-PL"/>
         </w:rPr>
       </w:pPr>
-      <w:hyperlink w:anchor="_Toc218514377" w:history="1">
+      <w:hyperlink w:anchor="_Toc218524407" w:history="1">
         <w:r>
           <w:rPr>
             <w:rStyle w:val="Hipercze"/>
             <w:noProof/>
           </w:rPr>
-          <w:t>11</w:t>
+          <w:t>13</w:t>
         </w:r>
         <w:r>
           <w:rPr>
@@ -2271,7 +2739,7 @@
             <w:noProof/>
             <w:webHidden/>
           </w:rPr>
-          <w:instrText xml:space="preserve"> PAGEREF _Toc218514377 \h </w:instrText>
+          <w:instrText xml:space="preserve"> PAGEREF _Toc218524407 \h </w:instrText>
         </w:r>
         <w:r>
           <w:rPr>
@@ -2291,7 +2759,7 @@
             <w:noProof/>
             <w:webHidden/>
           </w:rPr>
-          <w:t>8</w:t>
+          <w:t>11</w:t>
         </w:r>
         <w:r>
           <w:rPr>
@@ -2317,13 +2785,13 @@
           <w:lang w:eastAsia="pl-PL"/>
         </w:rPr>
       </w:pPr>
-      <w:hyperlink w:anchor="_Toc218514378" w:history="1">
+      <w:hyperlink w:anchor="_Toc218524408" w:history="1">
         <w:r>
           <w:rPr>
             <w:rStyle w:val="Hipercze"/>
             <w:noProof/>
           </w:rPr>
-          <w:t>12</w:t>
+          <w:t>14</w:t>
         </w:r>
         <w:r>
           <w:rPr>
@@ -2361,7 +2829,7 @@
             <w:noProof/>
             <w:webHidden/>
           </w:rPr>
-          <w:instrText xml:space="preserve"> PAGEREF _Toc218514378 \h </w:instrText>
+          <w:instrText xml:space="preserve"> PAGEREF _Toc218524408 \h </w:instrText>
         </w:r>
         <w:r>
           <w:rPr>
@@ -2381,7 +2849,7 @@
             <w:noProof/>
             <w:webHidden/>
           </w:rPr>
-          <w:t>8</w:t>
+          <w:t>11</w:t>
         </w:r>
         <w:r>
           <w:rPr>
@@ -2407,13 +2875,13 @@
           <w:lang w:eastAsia="pl-PL"/>
         </w:rPr>
       </w:pPr>
-      <w:hyperlink w:anchor="_Toc218514379" w:history="1">
+      <w:hyperlink w:anchor="_Toc218524409" w:history="1">
         <w:r>
           <w:rPr>
             <w:rStyle w:val="Hipercze"/>
             <w:noProof/>
           </w:rPr>
-          <w:t>13</w:t>
+          <w:t>15</w:t>
         </w:r>
         <w:r>
           <w:rPr>
@@ -2451,7 +2919,7 @@
             <w:noProof/>
             <w:webHidden/>
           </w:rPr>
-          <w:instrText xml:space="preserve"> PAGEREF _Toc218514379 \h </w:instrText>
+          <w:instrText xml:space="preserve"> PAGEREF _Toc218524409 \h </w:instrText>
         </w:r>
         <w:r>
           <w:rPr>
@@ -2471,7 +2939,7 @@
             <w:noProof/>
             <w:webHidden/>
           </w:rPr>
-          <w:t>10</w:t>
+          <w:t>13</w:t>
         </w:r>
         <w:r>
           <w:rPr>
@@ -2495,7 +2963,7 @@
       <w:r>
         <w:br w:type="page"/>
       </w:r>
-      <w:bookmarkStart w:id="1" w:name="_Toc218514362"/>
+      <w:bookmarkStart w:id="1" w:name="_Toc218524387"/>
       <w:r>
         <w:lastRenderedPageBreak/>
         <w:t>Wstęp i założenia projektu</w:t>
@@ -2521,7 +2989,7 @@
         <w:pStyle w:val="Nagwek2"/>
         <w:jc w:val="left"/>
       </w:pPr>
-      <w:bookmarkStart w:id="2" w:name="_Toc218514363"/>
+      <w:bookmarkStart w:id="2" w:name="_Toc218524388"/>
       <w:r>
         <w:t>Temat projektu:</w:t>
       </w:r>
@@ -2539,11 +3007,20 @@
       </w:r>
       <w:proofErr w:type="spellStart"/>
       <w:r>
-        <w:t>arduino</w:t>
+        <w:t>A</w:t>
+      </w:r>
+      <w:r>
+        <w:t>rduino</w:t>
       </w:r>
       <w:proofErr w:type="spellEnd"/>
       <w:r>
-        <w:t xml:space="preserve"> uno (atmega328).</w:t>
+        <w:t xml:space="preserve"> </w:t>
+      </w:r>
+      <w:r>
+        <w:t>U</w:t>
+      </w:r>
+      <w:r>
+        <w:t>no (atmega328).</w:t>
       </w:r>
     </w:p>
     <w:p>
@@ -2556,7 +3033,7 @@
         <w:pStyle w:val="Nagwek2"/>
         <w:jc w:val="left"/>
       </w:pPr>
-      <w:bookmarkStart w:id="3" w:name="_Toc218514364"/>
+      <w:bookmarkStart w:id="3" w:name="_Toc218524389"/>
       <w:r>
         <w:t>Cel projektu:</w:t>
       </w:r>
@@ -2590,11 +3067,11 @@
       <w:pPr>
         <w:pStyle w:val="Nagwek2"/>
       </w:pPr>
-      <w:bookmarkStart w:id="4" w:name="_Toc218514365"/>
+      <w:bookmarkStart w:id="4" w:name="_Toc218524390"/>
+      <w:r>
+        <w:t>Główne funkcjonalności:</w:t>
+      </w:r>
       <w:bookmarkEnd w:id="4"/>
-      <w:r>
-        <w:t>Główne funkcjonalności:</w:t>
-      </w:r>
     </w:p>
     <w:p>
       <w:pPr>
@@ -2793,15 +3270,20 @@
       <w:pPr>
         <w:pStyle w:val="PDtyturozdzialu"/>
       </w:pPr>
+      <w:bookmarkStart w:id="5" w:name="_Toc218524391"/>
       <w:r>
         <w:t>Opis techniczny sprzętu</w:t>
       </w:r>
+      <w:bookmarkEnd w:id="5"/>
     </w:p>
     <w:p>
       <w:pPr>
         <w:pStyle w:val="PDtekst"/>
         <w:ind w:left="431" w:firstLine="0"/>
       </w:pPr>
+      <w:r>
+        <w:tab/>
+      </w:r>
       <w:r>
         <w:t xml:space="preserve">Kontroler oparty jest na zestawie </w:t>
       </w:r>
@@ -3038,13 +3520,7 @@
               <w:pStyle w:val="PDtekstwtabeli"/>
             </w:pPr>
             <w:r>
-              <w:t>Akcelerometr (</w:t>
-            </w:r>
-            <w:r>
-              <w:t>LIS3DHTR</w:t>
-            </w:r>
-            <w:r>
-              <w:t>)</w:t>
+              <w:t>Akcelerometr (LIS3DHTR)</w:t>
             </w:r>
           </w:p>
         </w:tc>
@@ -3350,7 +3826,7 @@
                   <v:path o:extrusionok="f" gradientshapeok="t" o:connecttype="rect"/>
                   <o:lock v:ext="edit" aspectratio="t"/>
                 </v:shapetype>
-                <v:shape id="_x0000_i1055" type="#_x0000_t75" style="width:455.25pt;height:529.5pt">
+                <v:shape id="_x0000_i1025" type="#_x0000_t75" style="width:455.25pt;height:529.5pt">
                   <v:imagedata r:id="rId10" o:title=""/>
                 </v:shape>
               </w:pict>
@@ -3388,13 +3864,561 @@
     </w:p>
     <w:p>
       <w:pPr>
+        <w:pStyle w:val="PDtekst"/>
+      </w:pPr>
+      <w:r>
+        <w:br w:type="page"/>
+      </w:r>
+    </w:p>
+    <w:p>
+      <w:pPr>
         <w:pStyle w:val="PDtyturozdzialu"/>
         <w:jc w:val="left"/>
       </w:pPr>
+      <w:bookmarkStart w:id="6" w:name="_Toc218524392"/>
+      <w:r>
+        <w:t>Opis oprogramowania i działania algorytmu</w:t>
+      </w:r>
+      <w:bookmarkEnd w:id="6"/>
+    </w:p>
+    <w:p>
+      <w:pPr>
+        <w:pStyle w:val="PDtekst"/>
+      </w:pPr>
+      <w:r>
+        <w:t>Projekt składa się z dwóch współpracujących ze sobą części: Oprogramowania w mikrokontrolerze oraz aplikacji desktopowej. Komunikacja odbywa się poprzez port interfejs szeregowy.</w:t>
+      </w:r>
+    </w:p>
+    <w:p>
+      <w:pPr>
+        <w:pStyle w:val="PDtekst"/>
+      </w:pPr>
+    </w:p>
+    <w:p>
+      <w:pPr>
+        <w:pStyle w:val="Nagwek2"/>
+      </w:pPr>
+      <w:bookmarkStart w:id="7" w:name="_Toc218524393"/>
+      <w:r>
+        <w:t>Oprogramowanie mikrokontrolera</w:t>
+      </w:r>
+      <w:bookmarkEnd w:id="7"/>
+    </w:p>
+    <w:p>
+      <w:r>
+        <w:tab/>
+      </w:r>
+      <w:r>
+        <w:t xml:space="preserve">Program opiera się na maszynie stanów i </w:t>
+      </w:r>
+      <w:proofErr w:type="gramStart"/>
+      <w:r>
+        <w:t>pętli</w:t>
+      </w:r>
+      <w:proofErr w:type="gramEnd"/>
+      <w:r>
+        <w:t xml:space="preserve"> która realizuje odpowiednią logikę w zależności od aktualnego stanu.</w:t>
+      </w:r>
+      <w:r>
+        <w:t xml:space="preserve"> </w:t>
+      </w:r>
+      <w:r>
+        <w:t>Pętla także poza realizacją logiki poszczególnego stanu wykonuje funkcję odpowiedzialną za komunikację z komputerem.</w:t>
+      </w:r>
+    </w:p>
+    <w:p/>
+    <w:p>
+      <w:pPr>
+        <w:pStyle w:val="Nagwek3"/>
+      </w:pPr>
+      <w:bookmarkStart w:id="8" w:name="_Toc218524394"/>
+      <w:r>
+        <w:t>Opis komunikacji</w:t>
+      </w:r>
+      <w:bookmarkEnd w:id="8"/>
+    </w:p>
+    <w:p>
+      <w:r>
+        <w:tab/>
+      </w:r>
+      <w:r>
+        <w:t>Wysyłane wiadomości wyglądają różnie w zależności od aktualnego stanu.</w:t>
+      </w:r>
+    </w:p>
+    <w:p>
+      <w:pPr>
+        <w:rPr>
+          <w:i/>
+          <w:iCs/>
+        </w:rPr>
+      </w:pPr>
+      <w:r>
+        <w:t>Gdy mikrokontroler jest w stanie „</w:t>
+      </w:r>
+      <w:proofErr w:type="spellStart"/>
+      <w:r>
+        <w:t>connecting</w:t>
+      </w:r>
+      <w:proofErr w:type="spellEnd"/>
+      <w:r>
+        <w:t xml:space="preserve">” cyklicznie wysyła wiadomość „?” oczekując odpowiedzi zwrotnej w postaci „!”. Po udanym </w:t>
+      </w:r>
+      <w:proofErr w:type="gramStart"/>
+      <w:r>
+        <w:t>połączeniu</w:t>
+      </w:r>
+      <w:proofErr w:type="gramEnd"/>
+      <w:r>
+        <w:t xml:space="preserve"> aby mikrokontroler oczekuje cyklicznych wiadomości o treści „!” aby </w:t>
+      </w:r>
+      <w:proofErr w:type="gramStart"/>
+      <w:r>
+        <w:t>sprawdzić</w:t>
+      </w:r>
+      <w:proofErr w:type="gramEnd"/>
+      <w:r>
+        <w:t xml:space="preserve"> czy połączenie jest aktywne. W wszystkich stanach poza </w:t>
+      </w:r>
+      <w:proofErr w:type="spellStart"/>
+      <w:r>
+        <w:t>connecting</w:t>
+      </w:r>
+      <w:proofErr w:type="spellEnd"/>
+      <w:r>
+        <w:t xml:space="preserve"> mikrokontroler wysyła wiadomości w formacie</w:t>
+      </w:r>
+      <w:r>
+        <w:rPr>
+          <w:i/>
+          <w:iCs/>
+        </w:rPr>
+        <w:t xml:space="preserve"> </w:t>
+      </w:r>
+      <w:proofErr w:type="gramStart"/>
+      <w:r>
+        <w:rPr>
+          <w:b/>
+          <w:bCs/>
+          <w:i/>
+          <w:iCs/>
+        </w:rPr>
+        <w:t>S;X</w:t>
+      </w:r>
+      <w:proofErr w:type="gramEnd"/>
+      <w:r>
+        <w:rPr>
+          <w:b/>
+          <w:bCs/>
+          <w:i/>
+          <w:iCs/>
+        </w:rPr>
+        <w:t>;</w:t>
+      </w:r>
+      <w:proofErr w:type="gramStart"/>
+      <w:r>
+        <w:rPr>
+          <w:b/>
+          <w:bCs/>
+          <w:i/>
+          <w:iCs/>
+        </w:rPr>
+        <w:t>Y;Z</w:t>
+      </w:r>
+      <w:proofErr w:type="gramEnd"/>
+      <w:r>
+        <w:rPr>
+          <w:b/>
+          <w:bCs/>
+          <w:i/>
+          <w:iCs/>
+        </w:rPr>
+        <w:t>;</w:t>
+      </w:r>
+      <w:proofErr w:type="gramStart"/>
+      <w:r>
+        <w:rPr>
+          <w:b/>
+          <w:bCs/>
+          <w:i/>
+          <w:iCs/>
+        </w:rPr>
+        <w:t>P</w:t>
+      </w:r>
+      <w:r>
+        <w:rPr>
+          <w:i/>
+          <w:iCs/>
+        </w:rPr>
+        <w:t xml:space="preserve"> </w:t>
+      </w:r>
+      <w:r>
+        <w:rPr>
+          <w:i/>
+          <w:iCs/>
+        </w:rPr>
+        <w:t>,gdzie</w:t>
+      </w:r>
+      <w:proofErr w:type="gramEnd"/>
+      <w:r>
+        <w:rPr>
+          <w:i/>
+          <w:iCs/>
+        </w:rPr>
+        <w:t xml:space="preserve"> </w:t>
+      </w:r>
+      <w:r>
+        <w:rPr>
+          <w:b/>
+          <w:bCs/>
+          <w:i/>
+          <w:iCs/>
+        </w:rPr>
+        <w:t>S</w:t>
+      </w:r>
+      <w:r>
+        <w:rPr>
+          <w:i/>
+          <w:iCs/>
+        </w:rPr>
+        <w:t xml:space="preserve"> to aktualny stan (liczba od 1 do 3), </w:t>
+      </w:r>
+      <w:proofErr w:type="gramStart"/>
+      <w:r>
+        <w:rPr>
+          <w:b/>
+          <w:bCs/>
+          <w:i/>
+          <w:iCs/>
+        </w:rPr>
+        <w:t>X,Y</w:t>
+      </w:r>
+      <w:proofErr w:type="gramEnd"/>
+      <w:r>
+        <w:rPr>
+          <w:b/>
+          <w:bCs/>
+          <w:i/>
+          <w:iCs/>
+        </w:rPr>
+        <w:t>,Z</w:t>
+      </w:r>
+      <w:r>
+        <w:rPr>
+          <w:i/>
+          <w:iCs/>
+        </w:rPr>
+        <w:t xml:space="preserve"> to dane odczytane z akcelerometru, a </w:t>
+      </w:r>
+      <w:r>
+        <w:rPr>
+          <w:b/>
+          <w:bCs/>
+          <w:i/>
+          <w:iCs/>
+        </w:rPr>
+        <w:t>P</w:t>
+      </w:r>
+      <w:r>
+        <w:rPr>
+          <w:i/>
+          <w:iCs/>
+        </w:rPr>
+        <w:t xml:space="preserve"> to odczyt z potencjometru.</w:t>
+      </w:r>
+    </w:p>
+    <w:p>
+      <w:pPr>
+        <w:rPr>
+          <w:b/>
+          <w:bCs/>
+          <w:i/>
+          <w:iCs/>
+        </w:rPr>
+      </w:pPr>
+      <w:r>
+        <w:rPr>
+          <w:i/>
+          <w:iCs/>
+        </w:rPr>
+        <w:t xml:space="preserve">Przykład wysyłanej wiadomości: </w:t>
+      </w:r>
+      <w:r>
+        <w:rPr>
+          <w:b/>
+          <w:bCs/>
+          <w:i/>
+          <w:iCs/>
+        </w:rPr>
+        <w:t>1;0.</w:t>
+      </w:r>
+      <w:r>
+        <w:rPr>
+          <w:b/>
+          <w:bCs/>
+          <w:i/>
+          <w:iCs/>
+        </w:rPr>
+        <w:t>24</w:t>
+      </w:r>
+      <w:r>
+        <w:rPr>
+          <w:b/>
+          <w:bCs/>
+          <w:i/>
+          <w:iCs/>
+        </w:rPr>
+        <w:t>;0.08;</w:t>
+      </w:r>
+      <w:r>
+        <w:rPr>
+          <w:b/>
+          <w:bCs/>
+          <w:i/>
+          <w:iCs/>
+        </w:rPr>
+        <w:t>0.32</w:t>
+      </w:r>
+      <w:r>
+        <w:rPr>
+          <w:b/>
+          <w:bCs/>
+          <w:i/>
+          <w:iCs/>
+        </w:rPr>
+        <w:t>;500</w:t>
+      </w:r>
+    </w:p>
+    <w:p>
+      <w:pPr>
+        <w:ind w:left="720"/>
+        <w:rPr>
+          <w:b/>
+          <w:bCs/>
+          <w:i/>
+          <w:iCs/>
+        </w:rPr>
+      </w:pPr>
+    </w:p>
+    <w:p>
+      <w:pPr>
+        <w:pStyle w:val="Nagwek3"/>
+      </w:pPr>
+      <w:r>
+        <w:t>Maszyna stanów</w:t>
+      </w:r>
+    </w:p>
+    <w:p>
+      <w:pPr>
+        <w:ind w:left="720"/>
+      </w:pPr>
+      <w:r>
+        <w:t>Maszyna stanów obsługuje następujące stany:</w:t>
+      </w:r>
+    </w:p>
+    <w:p>
+      <w:pPr>
+        <w:numPr>
+          <w:ilvl w:val="0"/>
+          <w:numId w:val="15"/>
+        </w:numPr>
+        <w:rPr>
+          <w:b/>
+          <w:bCs/>
+        </w:rPr>
+      </w:pPr>
+      <w:proofErr w:type="spellStart"/>
+      <w:r>
+        <w:rPr>
+          <w:b/>
+          <w:bCs/>
+        </w:rPr>
+        <w:t>Connecting</w:t>
+      </w:r>
+      <w:proofErr w:type="spellEnd"/>
+      <w:r>
+        <w:rPr>
+          <w:b/>
+          <w:bCs/>
+        </w:rPr>
+        <w:t xml:space="preserve"> </w:t>
+      </w:r>
+      <w:r>
+        <w:t xml:space="preserve">– </w:t>
+      </w:r>
+      <w:proofErr w:type="gramStart"/>
+      <w:r>
+        <w:t>stan</w:t>
+      </w:r>
+      <w:proofErr w:type="gramEnd"/>
+      <w:r>
+        <w:t xml:space="preserve"> w którym kontroler nie nawiązał połączenia</w:t>
+      </w:r>
+    </w:p>
+    <w:p>
+      <w:pPr>
+        <w:numPr>
+          <w:ilvl w:val="0"/>
+          <w:numId w:val="15"/>
+        </w:numPr>
+      </w:pPr>
+      <w:proofErr w:type="spellStart"/>
+      <w:r>
+        <w:rPr>
+          <w:b/>
+          <w:bCs/>
+        </w:rPr>
+        <w:t>Drawing</w:t>
+      </w:r>
+      <w:proofErr w:type="spellEnd"/>
+      <w:r>
+        <w:rPr>
+          <w:b/>
+          <w:bCs/>
+        </w:rPr>
+        <w:t xml:space="preserve"> </w:t>
+      </w:r>
+      <w:r>
+        <w:t xml:space="preserve">– </w:t>
+      </w:r>
+      <w:proofErr w:type="gramStart"/>
+      <w:r>
+        <w:t>stan</w:t>
+      </w:r>
+      <w:proofErr w:type="gramEnd"/>
+      <w:r>
+        <w:rPr>
+          <w:b/>
+          <w:bCs/>
+        </w:rPr>
+        <w:t xml:space="preserve"> </w:t>
+      </w:r>
+      <w:r>
+        <w:t>w którym poruszanie kursorem powoduje rysowanie</w:t>
+      </w:r>
+    </w:p>
+    <w:p>
+      <w:pPr>
+        <w:numPr>
+          <w:ilvl w:val="0"/>
+          <w:numId w:val="15"/>
+        </w:numPr>
+      </w:pPr>
+      <w:proofErr w:type="spellStart"/>
+      <w:r>
+        <w:rPr>
+          <w:b/>
+          <w:bCs/>
+        </w:rPr>
+        <w:t>Erase</w:t>
+      </w:r>
+      <w:proofErr w:type="spellEnd"/>
+      <w:r>
+        <w:rPr>
+          <w:b/>
+          <w:bCs/>
+        </w:rPr>
+        <w:t xml:space="preserve"> </w:t>
+      </w:r>
+      <w:r>
+        <w:t xml:space="preserve">– </w:t>
+      </w:r>
+      <w:proofErr w:type="gramStart"/>
+      <w:r>
+        <w:t>stan</w:t>
+      </w:r>
+      <w:proofErr w:type="gramEnd"/>
+      <w:r>
+        <w:t xml:space="preserve"> w którym kursor wymazuje narysowane elementy</w:t>
+      </w:r>
+    </w:p>
+    <w:p>
+      <w:pPr>
+        <w:numPr>
+          <w:ilvl w:val="0"/>
+          <w:numId w:val="15"/>
+        </w:numPr>
+        <w:rPr>
+          <w:b/>
+          <w:bCs/>
+        </w:rPr>
+      </w:pPr>
+      <w:proofErr w:type="spellStart"/>
+      <w:r>
+        <w:rPr>
+          <w:b/>
+          <w:bCs/>
+        </w:rPr>
+        <w:t>Neutral</w:t>
+      </w:r>
+      <w:proofErr w:type="spellEnd"/>
+      <w:r>
+        <w:rPr>
+          <w:b/>
+          <w:bCs/>
+        </w:rPr>
+        <w:t xml:space="preserve"> </w:t>
+      </w:r>
+      <w:r>
+        <w:t xml:space="preserve">– </w:t>
+      </w:r>
+      <w:proofErr w:type="gramStart"/>
+      <w:r>
+        <w:t>stan</w:t>
+      </w:r>
+      <w:proofErr w:type="gramEnd"/>
+      <w:r>
+        <w:t xml:space="preserve"> w którym poruszanie kursorem zmienia tylko jego pozycje</w:t>
+      </w:r>
+    </w:p>
+    <w:p>
+      <w:pPr>
+        <w:numPr>
+          <w:ilvl w:val="0"/>
+          <w:numId w:val="15"/>
+        </w:numPr>
+      </w:pPr>
+      <w:proofErr w:type="spellStart"/>
+      <w:r>
+        <w:rPr>
+          <w:b/>
+          <w:bCs/>
+        </w:rPr>
+        <w:t>Confirm</w:t>
+      </w:r>
+      <w:proofErr w:type="spellEnd"/>
+      <w:r>
+        <w:rPr>
+          <w:b/>
+          <w:bCs/>
+        </w:rPr>
+        <w:t xml:space="preserve"> </w:t>
+      </w:r>
+      <w:r>
+        <w:t>– stan oczekiwania na potwierdzenie połączenia przyciskiem</w:t>
+      </w:r>
+    </w:p>
+    <w:p>
+      <w:r>
+        <w:t>Maszyna stanów zarządza przejściami pomiędzy poszczególnymi stanami. Przycisk służy do zmiany stanu poza stanem „</w:t>
+      </w:r>
+      <w:proofErr w:type="spellStart"/>
+      <w:r>
+        <w:t>connecting</w:t>
+      </w:r>
+      <w:proofErr w:type="spellEnd"/>
+      <w:r>
+        <w:t>”, z którego można wyjść tylko nawiązując połączenie z programem.</w:t>
+      </w:r>
+    </w:p>
+    <w:p>
+      <w:pPr>
+        <w:pStyle w:val="PDtyturozdzialu"/>
+        <w:jc w:val="left"/>
+      </w:pPr>
       <w:r>
         <w:br w:type="page"/>
       </w:r>
-      <w:bookmarkStart w:id="5" w:name="_Toc218514366"/>
+      <w:bookmarkStart w:id="9" w:name="_Toc218524396"/>
       <w:r>
         <w:lastRenderedPageBreak/>
         <w:t>Praca Dyplomowa</w:t>
@@ -3418,7 +4442,7 @@
       <w:r>
         <w:t>UWAGI  OGÓLNE</w:t>
       </w:r>
-      <w:bookmarkEnd w:id="5"/>
+      <w:bookmarkEnd w:id="9"/>
       <w:proofErr w:type="gramEnd"/>
     </w:p>
     <w:p>
@@ -3482,11 +4506,11 @@
       <w:pPr>
         <w:pStyle w:val="PDtyturozdzialu"/>
       </w:pPr>
-      <w:bookmarkStart w:id="6" w:name="_Toc218514367"/>
+      <w:bookmarkStart w:id="10" w:name="_Toc218524397"/>
       <w:r>
         <w:t>Układ strony i marginesy</w:t>
       </w:r>
-      <w:bookmarkEnd w:id="6"/>
+      <w:bookmarkEnd w:id="10"/>
     </w:p>
     <w:p>
       <w:pPr>
@@ -3642,7 +4666,7 @@
       <w:pPr>
         <w:pStyle w:val="PDtyturozdzialu"/>
       </w:pPr>
-      <w:bookmarkStart w:id="7" w:name="_Toc218514368"/>
+      <w:bookmarkStart w:id="11" w:name="_Toc218524398"/>
       <w:r>
         <w:t>R</w:t>
       </w:r>
@@ -3652,7 +4676,7 @@
       <w:r>
         <w:t>y i podrozdziały</w:t>
       </w:r>
-      <w:bookmarkEnd w:id="7"/>
+      <w:bookmarkEnd w:id="11"/>
     </w:p>
     <w:p>
       <w:pPr>
@@ -3771,30 +4795,30 @@
       <w:pPr>
         <w:pStyle w:val="PDtyturozdzialu"/>
       </w:pPr>
-      <w:bookmarkStart w:id="8" w:name="_Toc218514369"/>
+      <w:bookmarkStart w:id="12" w:name="_Toc218524399"/>
       <w:r>
         <w:t>Tytuł rozdziału</w:t>
       </w:r>
-      <w:bookmarkEnd w:id="8"/>
+      <w:bookmarkEnd w:id="12"/>
     </w:p>
     <w:p>
       <w:pPr>
         <w:pStyle w:val="Nagwek2"/>
       </w:pPr>
-      <w:bookmarkStart w:id="9" w:name="_Toc218514370"/>
+      <w:bookmarkStart w:id="13" w:name="_Toc218524400"/>
       <w:r>
         <w:t>T</w:t>
       </w:r>
       <w:r>
         <w:t>ytuł podrozdziału</w:t>
       </w:r>
-      <w:bookmarkEnd w:id="9"/>
+      <w:bookmarkEnd w:id="13"/>
     </w:p>
     <w:p>
       <w:pPr>
         <w:pStyle w:val="Nagwek3"/>
       </w:pPr>
-      <w:bookmarkStart w:id="10" w:name="_Toc218514371"/>
+      <w:bookmarkStart w:id="14" w:name="_Toc218524401"/>
       <w:r>
         <w:t>T</w:t>
       </w:r>
@@ -3805,7 +4829,7 @@
       <w:r>
         <w:t>podpodrozdziału</w:t>
       </w:r>
-      <w:bookmarkEnd w:id="10"/>
+      <w:bookmarkEnd w:id="14"/>
       <w:proofErr w:type="spellEnd"/>
     </w:p>
     <w:p>
@@ -3845,7 +4869,7 @@
       </w:r>
       <w:r>
         <w:pict w14:anchorId="4F9256CD">
-          <v:shape id="_x0000_i1025" type="#_x0000_t75" style="width:18pt;height:18.75pt">
+          <v:shape id="_x0000_i1026" type="#_x0000_t75" style="width:18pt;height:18.75pt">
             <v:imagedata r:id="rId11" o:title=""/>
           </v:shape>
         </w:pict>
@@ -3870,11 +4894,11 @@
       <w:pPr>
         <w:pStyle w:val="PDtyturozdzialu"/>
       </w:pPr>
-      <w:bookmarkStart w:id="11" w:name="_Toc218514372"/>
+      <w:bookmarkStart w:id="15" w:name="_Toc218524402"/>
       <w:r>
         <w:t>Tabele</w:t>
       </w:r>
-      <w:bookmarkEnd w:id="11"/>
+      <w:bookmarkEnd w:id="15"/>
     </w:p>
     <w:p>
       <w:pPr>
@@ -4271,11 +5295,11 @@
       <w:pPr>
         <w:pStyle w:val="PDtyturozdzialu"/>
       </w:pPr>
-      <w:bookmarkStart w:id="12" w:name="_Toc218514373"/>
+      <w:bookmarkStart w:id="16" w:name="_Toc218524403"/>
       <w:r>
         <w:t>Równania</w:t>
       </w:r>
-      <w:bookmarkEnd w:id="12"/>
+      <w:bookmarkEnd w:id="16"/>
     </w:p>
     <w:p>
       <w:pPr>
@@ -4563,10 +5587,10 @@
                 <w:lang w:val="en-GB"/>
               </w:rPr>
               <w:object w:dxaOrig="1260" w:dyaOrig="700" w14:anchorId="3C18D183">
-                <v:shape id="_x0000_i1026" type="#_x0000_t75" style="width:63pt;height:35.25pt" o:ole="" fillcolor="window">
+                <v:shape id="_x0000_i1027" type="#_x0000_t75" style="width:63pt;height:35.25pt" o:ole="" fillcolor="window">
                   <v:imagedata r:id="rId12" o:title=""/>
                 </v:shape>
-                <o:OLEObject Type="Embed" ProgID="Equation.3" ShapeID="_x0000_i1026" DrawAspect="Content" ObjectID="_1829128828" r:id="rId13"/>
+                <o:OLEObject Type="Embed" ProgID="Equation.3" ShapeID="_x0000_i1027" DrawAspect="Content" ObjectID="_1829139761" r:id="rId13"/>
               </w:object>
             </w:r>
           </w:p>
@@ -4661,11 +5685,11 @@
       <w:pPr>
         <w:pStyle w:val="PDtyturozdzialu"/>
       </w:pPr>
-      <w:bookmarkStart w:id="13" w:name="_Toc218514374"/>
+      <w:bookmarkStart w:id="17" w:name="_Toc218524404"/>
       <w:r>
         <w:t>Rysunki</w:t>
       </w:r>
-      <w:bookmarkEnd w:id="13"/>
+      <w:bookmarkEnd w:id="17"/>
     </w:p>
     <w:p>
       <w:pPr>
@@ -4777,10 +5801,10 @@
                 <w:lang w:val="en-GB" w:eastAsia="pl-PL"/>
               </w:rPr>
               <w:object w:dxaOrig="4608" w:dyaOrig="4426" w14:anchorId="1F2A5CAB">
-                <v:shape id="_x0000_i1027" type="#_x0000_t75" style="width:222.75pt;height:213.75pt" o:ole="" fillcolor="window">
+                <v:shape id="_x0000_i1028" type="#_x0000_t75" style="width:222.75pt;height:213.75pt" o:ole="" fillcolor="window">
                   <v:imagedata r:id="rId14" o:title=""/>
                 </v:shape>
-                <o:OLEObject Type="Embed" ProgID="Word.Picture.8" ShapeID="_x0000_i1027" DrawAspect="Content" ObjectID="_1829128829" r:id="rId15"/>
+                <o:OLEObject Type="Embed" ProgID="Word.Picture.8" ShapeID="_x0000_i1028" DrawAspect="Content" ObjectID="_1829139762" r:id="rId15"/>
               </w:object>
             </w:r>
           </w:p>
@@ -4838,11 +5862,11 @@
       <w:pPr>
         <w:pStyle w:val="PDtyturozdzialu"/>
       </w:pPr>
-      <w:bookmarkStart w:id="14" w:name="_Toc218514375"/>
+      <w:bookmarkStart w:id="18" w:name="_Toc218524405"/>
       <w:r>
         <w:t>Listingi</w:t>
       </w:r>
-      <w:bookmarkEnd w:id="14"/>
+      <w:bookmarkEnd w:id="18"/>
     </w:p>
     <w:p>
       <w:pPr>
@@ -4965,146 +5989,6 @@
           <w:szCs w:val="2"/>
         </w:rPr>
         <w:pict w14:anchorId="3731C9F0">
-          <v:shape id="_x0000_i1028" type="#_x0000_t75" style="width:450pt;height:1.5pt">
-            <v:imagedata r:id="rId16" o:title="BD10219_"/>
-          </v:shape>
-        </w:pict>
-      </w:r>
-    </w:p>
-    <w:p>
-      <w:pPr>
-        <w:pStyle w:val="PDlisting-kodzrdowy"/>
-      </w:pPr>
-      <w:proofErr w:type="spellStart"/>
-      <w:r>
-        <w:t>function</w:t>
-      </w:r>
-      <w:proofErr w:type="spellEnd"/>
-      <w:r>
-        <w:t xml:space="preserve"> wy=sterowanie(</w:t>
-      </w:r>
-      <w:proofErr w:type="spellStart"/>
-      <w:proofErr w:type="gramStart"/>
-      <w:r>
-        <w:t>u,kz</w:t>
-      </w:r>
-      <w:proofErr w:type="gramEnd"/>
-      <w:r>
-        <w:t>,kw</w:t>
-      </w:r>
-      <w:proofErr w:type="spellEnd"/>
-      <w:r>
-        <w:t>);</w:t>
-      </w:r>
-    </w:p>
-    <w:p>
-      <w:pPr>
-        <w:pStyle w:val="PDlisting-kodzrdowy"/>
-      </w:pPr>
-      <w:r>
-        <w:t>wy=1;</w:t>
-      </w:r>
-    </w:p>
-    <w:p>
-      <w:pPr>
-        <w:pStyle w:val="PDlisting-kodzrdowy"/>
-      </w:pPr>
-      <w:r>
-        <w:t>u1=u;</w:t>
-      </w:r>
-    </w:p>
-    <w:p>
-      <w:pPr>
-        <w:pStyle w:val="PDlisting-kodzrdowy"/>
-      </w:pPr>
-      <w:proofErr w:type="spellStart"/>
-      <w:r>
-        <w:t>if</w:t>
-      </w:r>
-      <w:proofErr w:type="spellEnd"/>
-      <w:r>
-        <w:t xml:space="preserve"> (u1&gt;=</w:t>
-      </w:r>
-      <w:proofErr w:type="spellStart"/>
-      <w:r>
-        <w:t>kz</w:t>
-      </w:r>
-      <w:proofErr w:type="spellEnd"/>
-      <w:r>
-        <w:t xml:space="preserve"> &amp; u1&lt;=</w:t>
-      </w:r>
-      <w:proofErr w:type="spellStart"/>
-      <w:r>
-        <w:t>kw</w:t>
-      </w:r>
-      <w:proofErr w:type="spellEnd"/>
-      <w:r>
-        <w:t>)</w:t>
-      </w:r>
-    </w:p>
-    <w:p>
-      <w:pPr>
-        <w:pStyle w:val="PDlisting-kodzrdowy"/>
-      </w:pPr>
-      <w:r>
-        <w:t xml:space="preserve">   </w:t>
-      </w:r>
-      <w:r>
-        <w:t>wy=1;</w:t>
-      </w:r>
-    </w:p>
-    <w:p>
-      <w:pPr>
-        <w:pStyle w:val="PDlisting-kodzrdowy"/>
-      </w:pPr>
-      <w:proofErr w:type="spellStart"/>
-      <w:r>
-        <w:t>else</w:t>
-      </w:r>
-      <w:proofErr w:type="spellEnd"/>
-    </w:p>
-    <w:p>
-      <w:pPr>
-        <w:pStyle w:val="PDlisting-kodzrdowy"/>
-      </w:pPr>
-      <w:r>
-        <w:t xml:space="preserve">   </w:t>
-      </w:r>
-      <w:r>
-        <w:t>wy=0;</w:t>
-      </w:r>
-    </w:p>
-    <w:p>
-      <w:pPr>
-        <w:pStyle w:val="PDlisting-kodzrdowy"/>
-      </w:pPr>
-      <w:r>
-        <w:t>end</w:t>
-      </w:r>
-    </w:p>
-    <w:p>
-      <w:pPr>
-        <w:pStyle w:val="PDlisting-kodzrdowy"/>
-      </w:pPr>
-      <w:r>
-        <w:t>return</w:t>
-      </w:r>
-    </w:p>
-    <w:p>
-      <w:pPr>
-        <w:pStyle w:val="PDtekst"/>
-        <w:spacing w:line="240" w:lineRule="auto"/>
-        <w:rPr>
-          <w:sz w:val="2"/>
-          <w:szCs w:val="2"/>
-        </w:rPr>
-      </w:pPr>
-      <w:r>
-        <w:rPr>
-          <w:sz w:val="2"/>
-          <w:szCs w:val="2"/>
-        </w:rPr>
-        <w:pict w14:anchorId="0C1CD069">
           <v:shape id="_x0000_i1029" type="#_x0000_t75" style="width:450pt;height:1.5pt">
             <v:imagedata r:id="rId16" o:title="BD10219_"/>
           </v:shape>
@@ -5113,6 +5997,146 @@
     </w:p>
     <w:p>
       <w:pPr>
+        <w:pStyle w:val="PDlisting-kodzrdowy"/>
+      </w:pPr>
+      <w:proofErr w:type="spellStart"/>
+      <w:r>
+        <w:t>function</w:t>
+      </w:r>
+      <w:proofErr w:type="spellEnd"/>
+      <w:r>
+        <w:t xml:space="preserve"> wy=sterowanie(</w:t>
+      </w:r>
+      <w:proofErr w:type="spellStart"/>
+      <w:proofErr w:type="gramStart"/>
+      <w:r>
+        <w:t>u,kz</w:t>
+      </w:r>
+      <w:proofErr w:type="gramEnd"/>
+      <w:r>
+        <w:t>,kw</w:t>
+      </w:r>
+      <w:proofErr w:type="spellEnd"/>
+      <w:r>
+        <w:t>);</w:t>
+      </w:r>
+    </w:p>
+    <w:p>
+      <w:pPr>
+        <w:pStyle w:val="PDlisting-kodzrdowy"/>
+      </w:pPr>
+      <w:r>
+        <w:t>wy=1;</w:t>
+      </w:r>
+    </w:p>
+    <w:p>
+      <w:pPr>
+        <w:pStyle w:val="PDlisting-kodzrdowy"/>
+      </w:pPr>
+      <w:r>
+        <w:t>u1=u;</w:t>
+      </w:r>
+    </w:p>
+    <w:p>
+      <w:pPr>
+        <w:pStyle w:val="PDlisting-kodzrdowy"/>
+      </w:pPr>
+      <w:proofErr w:type="spellStart"/>
+      <w:r>
+        <w:t>if</w:t>
+      </w:r>
+      <w:proofErr w:type="spellEnd"/>
+      <w:r>
+        <w:t xml:space="preserve"> (u1&gt;=</w:t>
+      </w:r>
+      <w:proofErr w:type="spellStart"/>
+      <w:r>
+        <w:t>kz</w:t>
+      </w:r>
+      <w:proofErr w:type="spellEnd"/>
+      <w:r>
+        <w:t xml:space="preserve"> &amp; u1&lt;=</w:t>
+      </w:r>
+      <w:proofErr w:type="spellStart"/>
+      <w:r>
+        <w:t>kw</w:t>
+      </w:r>
+      <w:proofErr w:type="spellEnd"/>
+      <w:r>
+        <w:t>)</w:t>
+      </w:r>
+    </w:p>
+    <w:p>
+      <w:pPr>
+        <w:pStyle w:val="PDlisting-kodzrdowy"/>
+      </w:pPr>
+      <w:r>
+        <w:t xml:space="preserve">   </w:t>
+      </w:r>
+      <w:r>
+        <w:t>wy=1;</w:t>
+      </w:r>
+    </w:p>
+    <w:p>
+      <w:pPr>
+        <w:pStyle w:val="PDlisting-kodzrdowy"/>
+      </w:pPr>
+      <w:proofErr w:type="spellStart"/>
+      <w:r>
+        <w:t>else</w:t>
+      </w:r>
+      <w:proofErr w:type="spellEnd"/>
+    </w:p>
+    <w:p>
+      <w:pPr>
+        <w:pStyle w:val="PDlisting-kodzrdowy"/>
+      </w:pPr>
+      <w:r>
+        <w:t xml:space="preserve">   </w:t>
+      </w:r>
+      <w:r>
+        <w:t>wy=0;</w:t>
+      </w:r>
+    </w:p>
+    <w:p>
+      <w:pPr>
+        <w:pStyle w:val="PDlisting-kodzrdowy"/>
+      </w:pPr>
+      <w:r>
+        <w:t>end</w:t>
+      </w:r>
+    </w:p>
+    <w:p>
+      <w:pPr>
+        <w:pStyle w:val="PDlisting-kodzrdowy"/>
+      </w:pPr>
+      <w:r>
+        <w:t>return</w:t>
+      </w:r>
+    </w:p>
+    <w:p>
+      <w:pPr>
+        <w:pStyle w:val="PDtekst"/>
+        <w:spacing w:line="240" w:lineRule="auto"/>
+        <w:rPr>
+          <w:sz w:val="2"/>
+          <w:szCs w:val="2"/>
+        </w:rPr>
+      </w:pPr>
+      <w:r>
+        <w:rPr>
+          <w:sz w:val="2"/>
+          <w:szCs w:val="2"/>
+        </w:rPr>
+        <w:pict w14:anchorId="0C1CD069">
+          <v:shape id="_x0000_i1030" type="#_x0000_t75" style="width:450pt;height:1.5pt">
+            <v:imagedata r:id="rId16" o:title="BD10219_"/>
+          </v:shape>
+        </w:pict>
+      </w:r>
+    </w:p>
+    <w:p>
+      <w:pPr>
         <w:pStyle w:val="PDtekst"/>
         <w:rPr>
           <w:rFonts w:ascii="Century" w:hAnsi="Century"/>
@@ -5124,11 +6148,11 @@
       <w:pPr>
         <w:pStyle w:val="PDtyturozdzialu"/>
       </w:pPr>
-      <w:bookmarkStart w:id="15" w:name="_Toc218514376"/>
+      <w:bookmarkStart w:id="19" w:name="_Toc218524406"/>
       <w:r>
         <w:t>Cytowania</w:t>
       </w:r>
-      <w:bookmarkEnd w:id="15"/>
+      <w:bookmarkEnd w:id="19"/>
     </w:p>
     <w:p>
       <w:pPr>
@@ -5200,11 +6224,11 @@
       <w:pPr>
         <w:pStyle w:val="PDtyturozdzialu"/>
       </w:pPr>
-      <w:bookmarkStart w:id="16" w:name="_Toc218514377"/>
+      <w:bookmarkStart w:id="20" w:name="_Toc218524407"/>
       <w:r>
         <w:t>Literatura</w:t>
       </w:r>
-      <w:bookmarkEnd w:id="16"/>
+      <w:bookmarkEnd w:id="20"/>
     </w:p>
     <w:p>
       <w:pPr>
@@ -5417,8 +6441,8 @@
               </w:rPr>
               <w:t xml:space="preserve"> (</w:t>
             </w:r>
-            <w:smartTag w:uri="urn:schemas-microsoft-com:office:smarttags" w:element="place">
-              <w:smartTag w:uri="urn:schemas-microsoft-com:office:smarttags" w:element="country-region">
+            <w:smartTag w:uri="urn:schemas-microsoft-com:office:smarttags" w:element="country-region">
+              <w:smartTag w:uri="urn:schemas-microsoft-com:office:smarttags" w:element="place">
                 <w:r>
                   <w:rPr>
                     <w:szCs w:val="24"/>
@@ -5725,8 +6749,8 @@
               </w:rPr>
               <w:t xml:space="preserve"> (</w:t>
             </w:r>
-            <w:smartTag w:uri="urn:schemas-microsoft-com:office:smarttags" w:element="country-region">
-              <w:smartTag w:uri="urn:schemas-microsoft-com:office:smarttags" w:element="place">
+            <w:smartTag w:uri="urn:schemas-microsoft-com:office:smarttags" w:element="place">
+              <w:smartTag w:uri="urn:schemas-microsoft-com:office:smarttags" w:element="country-region">
                 <w:r>
                   <w:rPr>
                     <w:szCs w:val="24"/>
@@ -5856,7 +6880,7 @@
         <w:pStyle w:val="PDtyturozdzialu"/>
         <w:jc w:val="left"/>
       </w:pPr>
-      <w:bookmarkStart w:id="17" w:name="_Toc218514378"/>
+      <w:bookmarkStart w:id="21" w:name="_Toc218524408"/>
       <w:r>
         <w:t xml:space="preserve">OPIS BIBLIOGRAFICZNY </w:t>
       </w:r>
@@ -5864,7 +6888,7 @@
         <w:br/>
         <w:t>INNYCH DOKUMENTÓW</w:t>
       </w:r>
-      <w:bookmarkEnd w:id="17"/>
+      <w:bookmarkEnd w:id="21"/>
       <w:r>
         <w:t xml:space="preserve"> </w:t>
       </w:r>
@@ -6415,11 +7439,11 @@
       <w:pPr>
         <w:pStyle w:val="PDtyturozdzialu"/>
       </w:pPr>
-      <w:bookmarkStart w:id="18" w:name="_Toc218514379"/>
+      <w:bookmarkStart w:id="22" w:name="_Toc218524409"/>
       <w:r>
         <w:t>Konwencje typograficzne</w:t>
       </w:r>
-      <w:bookmarkEnd w:id="18"/>
+      <w:bookmarkEnd w:id="22"/>
       <w:r>
         <w:t xml:space="preserve">  </w:t>
       </w:r>
@@ -7333,6 +8357,119 @@
     </w:lvl>
   </w:abstractNum>
   <w:abstractNum w:abstractNumId="1" w15:restartNumberingAfterBreak="0">
+    <w:nsid w:val="058A3AAA"/>
+    <w:multiLevelType w:val="hybridMultilevel"/>
+    <w:tmpl w:val="AED23308"/>
+    <w:lvl w:ilvl="0" w:tplc="04150001">
+      <w:start w:val="1"/>
+      <w:numFmt w:val="bullet"/>
+      <w:lvlText w:val=""/>
+      <w:lvlJc w:val="left"/>
+      <w:pPr>
+        <w:ind w:left="720" w:hanging="360"/>
+      </w:pPr>
+      <w:rPr>
+        <w:rFonts w:ascii="Symbol" w:hAnsi="Symbol" w:hint="default"/>
+      </w:rPr>
+    </w:lvl>
+    <w:lvl w:ilvl="1" w:tplc="04150003" w:tentative="1">
+      <w:start w:val="1"/>
+      <w:numFmt w:val="bullet"/>
+      <w:lvlText w:val="o"/>
+      <w:lvlJc w:val="left"/>
+      <w:pPr>
+        <w:ind w:left="1440" w:hanging="360"/>
+      </w:pPr>
+      <w:rPr>
+        <w:rFonts w:ascii="Courier New" w:hAnsi="Courier New" w:cs="Courier New" w:hint="default"/>
+      </w:rPr>
+    </w:lvl>
+    <w:lvl w:ilvl="2" w:tplc="04150005" w:tentative="1">
+      <w:start w:val="1"/>
+      <w:numFmt w:val="bullet"/>
+      <w:lvlText w:val=""/>
+      <w:lvlJc w:val="left"/>
+      <w:pPr>
+        <w:ind w:left="2160" w:hanging="360"/>
+      </w:pPr>
+      <w:rPr>
+        <w:rFonts w:ascii="Wingdings" w:hAnsi="Wingdings" w:hint="default"/>
+      </w:rPr>
+    </w:lvl>
+    <w:lvl w:ilvl="3" w:tplc="04150001" w:tentative="1">
+      <w:start w:val="1"/>
+      <w:numFmt w:val="bullet"/>
+      <w:lvlText w:val=""/>
+      <w:lvlJc w:val="left"/>
+      <w:pPr>
+        <w:ind w:left="2880" w:hanging="360"/>
+      </w:pPr>
+      <w:rPr>
+        <w:rFonts w:ascii="Symbol" w:hAnsi="Symbol" w:hint="default"/>
+      </w:rPr>
+    </w:lvl>
+    <w:lvl w:ilvl="4" w:tplc="04150003" w:tentative="1">
+      <w:start w:val="1"/>
+      <w:numFmt w:val="bullet"/>
+      <w:lvlText w:val="o"/>
+      <w:lvlJc w:val="left"/>
+      <w:pPr>
+        <w:ind w:left="3600" w:hanging="360"/>
+      </w:pPr>
+      <w:rPr>
+        <w:rFonts w:ascii="Courier New" w:hAnsi="Courier New" w:cs="Courier New" w:hint="default"/>
+      </w:rPr>
+    </w:lvl>
+    <w:lvl w:ilvl="5" w:tplc="04150005" w:tentative="1">
+      <w:start w:val="1"/>
+      <w:numFmt w:val="bullet"/>
+      <w:lvlText w:val=""/>
+      <w:lvlJc w:val="left"/>
+      <w:pPr>
+        <w:ind w:left="4320" w:hanging="360"/>
+      </w:pPr>
+      <w:rPr>
+        <w:rFonts w:ascii="Wingdings" w:hAnsi="Wingdings" w:hint="default"/>
+      </w:rPr>
+    </w:lvl>
+    <w:lvl w:ilvl="6" w:tplc="04150001" w:tentative="1">
+      <w:start w:val="1"/>
+      <w:numFmt w:val="bullet"/>
+      <w:lvlText w:val=""/>
+      <w:lvlJc w:val="left"/>
+      <w:pPr>
+        <w:ind w:left="5040" w:hanging="360"/>
+      </w:pPr>
+      <w:rPr>
+        <w:rFonts w:ascii="Symbol" w:hAnsi="Symbol" w:hint="default"/>
+      </w:rPr>
+    </w:lvl>
+    <w:lvl w:ilvl="7" w:tplc="04150003" w:tentative="1">
+      <w:start w:val="1"/>
+      <w:numFmt w:val="bullet"/>
+      <w:lvlText w:val="o"/>
+      <w:lvlJc w:val="left"/>
+      <w:pPr>
+        <w:ind w:left="5760" w:hanging="360"/>
+      </w:pPr>
+      <w:rPr>
+        <w:rFonts w:ascii="Courier New" w:hAnsi="Courier New" w:cs="Courier New" w:hint="default"/>
+      </w:rPr>
+    </w:lvl>
+    <w:lvl w:ilvl="8" w:tplc="04150005" w:tentative="1">
+      <w:start w:val="1"/>
+      <w:numFmt w:val="bullet"/>
+      <w:lvlText w:val=""/>
+      <w:lvlJc w:val="left"/>
+      <w:pPr>
+        <w:ind w:left="6480" w:hanging="360"/>
+      </w:pPr>
+      <w:rPr>
+        <w:rFonts w:ascii="Wingdings" w:hAnsi="Wingdings" w:hint="default"/>
+      </w:rPr>
+    </w:lvl>
+  </w:abstractNum>
+  <w:abstractNum w:abstractNumId="2" w15:restartNumberingAfterBreak="0">
     <w:nsid w:val="05B2321F"/>
     <w:multiLevelType w:val="hybridMultilevel"/>
     <w:tmpl w:val="3260101A"/>
@@ -7472,7 +8609,120 @@
       </w:rPr>
     </w:lvl>
   </w:abstractNum>
-  <w:abstractNum w:abstractNumId="2" w15:restartNumberingAfterBreak="0">
+  <w:abstractNum w:abstractNumId="3" w15:restartNumberingAfterBreak="0">
+    <w:nsid w:val="0AF33444"/>
+    <w:multiLevelType w:val="hybridMultilevel"/>
+    <w:tmpl w:val="7FAA2A8A"/>
+    <w:lvl w:ilvl="0" w:tplc="04150001">
+      <w:start w:val="1"/>
+      <w:numFmt w:val="bullet"/>
+      <w:lvlText w:val=""/>
+      <w:lvlJc w:val="left"/>
+      <w:pPr>
+        <w:ind w:left="1290" w:hanging="360"/>
+      </w:pPr>
+      <w:rPr>
+        <w:rFonts w:ascii="Symbol" w:hAnsi="Symbol" w:hint="default"/>
+      </w:rPr>
+    </w:lvl>
+    <w:lvl w:ilvl="1" w:tplc="04150003" w:tentative="1">
+      <w:start w:val="1"/>
+      <w:numFmt w:val="bullet"/>
+      <w:lvlText w:val="o"/>
+      <w:lvlJc w:val="left"/>
+      <w:pPr>
+        <w:ind w:left="2010" w:hanging="360"/>
+      </w:pPr>
+      <w:rPr>
+        <w:rFonts w:ascii="Courier New" w:hAnsi="Courier New" w:cs="Courier New" w:hint="default"/>
+      </w:rPr>
+    </w:lvl>
+    <w:lvl w:ilvl="2" w:tplc="04150005" w:tentative="1">
+      <w:start w:val="1"/>
+      <w:numFmt w:val="bullet"/>
+      <w:lvlText w:val=""/>
+      <w:lvlJc w:val="left"/>
+      <w:pPr>
+        <w:ind w:left="2730" w:hanging="360"/>
+      </w:pPr>
+      <w:rPr>
+        <w:rFonts w:ascii="Wingdings" w:hAnsi="Wingdings" w:hint="default"/>
+      </w:rPr>
+    </w:lvl>
+    <w:lvl w:ilvl="3" w:tplc="04150001" w:tentative="1">
+      <w:start w:val="1"/>
+      <w:numFmt w:val="bullet"/>
+      <w:lvlText w:val=""/>
+      <w:lvlJc w:val="left"/>
+      <w:pPr>
+        <w:ind w:left="3450" w:hanging="360"/>
+      </w:pPr>
+      <w:rPr>
+        <w:rFonts w:ascii="Symbol" w:hAnsi="Symbol" w:hint="default"/>
+      </w:rPr>
+    </w:lvl>
+    <w:lvl w:ilvl="4" w:tplc="04150003" w:tentative="1">
+      <w:start w:val="1"/>
+      <w:numFmt w:val="bullet"/>
+      <w:lvlText w:val="o"/>
+      <w:lvlJc w:val="left"/>
+      <w:pPr>
+        <w:ind w:left="4170" w:hanging="360"/>
+      </w:pPr>
+      <w:rPr>
+        <w:rFonts w:ascii="Courier New" w:hAnsi="Courier New" w:cs="Courier New" w:hint="default"/>
+      </w:rPr>
+    </w:lvl>
+    <w:lvl w:ilvl="5" w:tplc="04150005" w:tentative="1">
+      <w:start w:val="1"/>
+      <w:numFmt w:val="bullet"/>
+      <w:lvlText w:val=""/>
+      <w:lvlJc w:val="left"/>
+      <w:pPr>
+        <w:ind w:left="4890" w:hanging="360"/>
+      </w:pPr>
+      <w:rPr>
+        <w:rFonts w:ascii="Wingdings" w:hAnsi="Wingdings" w:hint="default"/>
+      </w:rPr>
+    </w:lvl>
+    <w:lvl w:ilvl="6" w:tplc="04150001" w:tentative="1">
+      <w:start w:val="1"/>
+      <w:numFmt w:val="bullet"/>
+      <w:lvlText w:val=""/>
+      <w:lvlJc w:val="left"/>
+      <w:pPr>
+        <w:ind w:left="5610" w:hanging="360"/>
+      </w:pPr>
+      <w:rPr>
+        <w:rFonts w:ascii="Symbol" w:hAnsi="Symbol" w:hint="default"/>
+      </w:rPr>
+    </w:lvl>
+    <w:lvl w:ilvl="7" w:tplc="04150003" w:tentative="1">
+      <w:start w:val="1"/>
+      <w:numFmt w:val="bullet"/>
+      <w:lvlText w:val="o"/>
+      <w:lvlJc w:val="left"/>
+      <w:pPr>
+        <w:ind w:left="6330" w:hanging="360"/>
+      </w:pPr>
+      <w:rPr>
+        <w:rFonts w:ascii="Courier New" w:hAnsi="Courier New" w:cs="Courier New" w:hint="default"/>
+      </w:rPr>
+    </w:lvl>
+    <w:lvl w:ilvl="8" w:tplc="04150005" w:tentative="1">
+      <w:start w:val="1"/>
+      <w:numFmt w:val="bullet"/>
+      <w:lvlText w:val=""/>
+      <w:lvlJc w:val="left"/>
+      <w:pPr>
+        <w:ind w:left="7050" w:hanging="360"/>
+      </w:pPr>
+      <w:rPr>
+        <w:rFonts w:ascii="Wingdings" w:hAnsi="Wingdings" w:hint="default"/>
+      </w:rPr>
+    </w:lvl>
+  </w:abstractNum>
+  <w:abstractNum w:abstractNumId="4" w15:restartNumberingAfterBreak="0">
     <w:nsid w:val="15B44552"/>
     <w:multiLevelType w:val="multilevel"/>
     <w:tmpl w:val="5B82EC84"/>
@@ -7627,7 +8877,7 @@
       </w:rPr>
     </w:lvl>
   </w:abstractNum>
-  <w:abstractNum w:abstractNumId="3" w15:restartNumberingAfterBreak="0">
+  <w:abstractNum w:abstractNumId="5" w15:restartNumberingAfterBreak="0">
     <w:nsid w:val="1B315898"/>
     <w:multiLevelType w:val="multilevel"/>
     <w:tmpl w:val="0415001F"/>
@@ -7741,7 +8991,7 @@
       </w:pPr>
     </w:lvl>
   </w:abstractNum>
-  <w:abstractNum w:abstractNumId="4" w15:restartNumberingAfterBreak="0">
+  <w:abstractNum w:abstractNumId="6" w15:restartNumberingAfterBreak="0">
     <w:nsid w:val="1D4751AA"/>
     <w:multiLevelType w:val="hybridMultilevel"/>
     <w:tmpl w:val="5C582F40"/>
@@ -7854,7 +9104,7 @@
       </w:rPr>
     </w:lvl>
   </w:abstractNum>
-  <w:abstractNum w:abstractNumId="5" w15:restartNumberingAfterBreak="0">
+  <w:abstractNum w:abstractNumId="7" w15:restartNumberingAfterBreak="0">
     <w:nsid w:val="24C70C68"/>
     <w:multiLevelType w:val="hybridMultilevel"/>
     <w:tmpl w:val="3AF4F338"/>
@@ -7994,7 +9244,7 @@
       </w:rPr>
     </w:lvl>
   </w:abstractNum>
-  <w:abstractNum w:abstractNumId="6" w15:restartNumberingAfterBreak="0">
+  <w:abstractNum w:abstractNumId="8" w15:restartNumberingAfterBreak="0">
     <w:nsid w:val="2D6A6F56"/>
     <w:multiLevelType w:val="hybridMultilevel"/>
     <w:tmpl w:val="EB76BF7C"/>
@@ -8134,7 +9384,7 @@
       </w:rPr>
     </w:lvl>
   </w:abstractNum>
-  <w:abstractNum w:abstractNumId="7" w15:restartNumberingAfterBreak="0">
+  <w:abstractNum w:abstractNumId="9" w15:restartNumberingAfterBreak="0">
     <w:nsid w:val="307E0B1A"/>
     <w:multiLevelType w:val="hybridMultilevel"/>
     <w:tmpl w:val="12B06B38"/>
@@ -8274,7 +9524,7 @@
       </w:rPr>
     </w:lvl>
   </w:abstractNum>
-  <w:abstractNum w:abstractNumId="8" w15:restartNumberingAfterBreak="0">
+  <w:abstractNum w:abstractNumId="10" w15:restartNumberingAfterBreak="0">
     <w:nsid w:val="4E2C2C8C"/>
     <w:multiLevelType w:val="hybridMultilevel"/>
     <w:tmpl w:val="4946550E"/>
@@ -8414,7 +9664,7 @@
       </w:rPr>
     </w:lvl>
   </w:abstractNum>
-  <w:abstractNum w:abstractNumId="9" w15:restartNumberingAfterBreak="0">
+  <w:abstractNum w:abstractNumId="11" w15:restartNumberingAfterBreak="0">
     <w:nsid w:val="602B167A"/>
     <w:multiLevelType w:val="hybridMultilevel"/>
     <w:tmpl w:val="D8386AE2"/>
@@ -8554,7 +9804,7 @@
       </w:rPr>
     </w:lvl>
   </w:abstractNum>
-  <w:abstractNum w:abstractNumId="10" w15:restartNumberingAfterBreak="0">
+  <w:abstractNum w:abstractNumId="12" w15:restartNumberingAfterBreak="0">
     <w:nsid w:val="614F716F"/>
     <w:multiLevelType w:val="multilevel"/>
     <w:tmpl w:val="04150023"/>
@@ -8669,7 +9919,120 @@
       </w:pPr>
     </w:lvl>
   </w:abstractNum>
-  <w:abstractNum w:abstractNumId="11" w15:restartNumberingAfterBreak="0">
+  <w:abstractNum w:abstractNumId="13" w15:restartNumberingAfterBreak="0">
+    <w:nsid w:val="6FF13C57"/>
+    <w:multiLevelType w:val="hybridMultilevel"/>
+    <w:tmpl w:val="06F8D304"/>
+    <w:lvl w:ilvl="0" w:tplc="04150001">
+      <w:start w:val="1"/>
+      <w:numFmt w:val="bullet"/>
+      <w:lvlText w:val=""/>
+      <w:lvlJc w:val="left"/>
+      <w:pPr>
+        <w:ind w:left="1060" w:hanging="360"/>
+      </w:pPr>
+      <w:rPr>
+        <w:rFonts w:ascii="Symbol" w:hAnsi="Symbol" w:hint="default"/>
+      </w:rPr>
+    </w:lvl>
+    <w:lvl w:ilvl="1" w:tplc="04150003" w:tentative="1">
+      <w:start w:val="1"/>
+      <w:numFmt w:val="bullet"/>
+      <w:lvlText w:val="o"/>
+      <w:lvlJc w:val="left"/>
+      <w:pPr>
+        <w:ind w:left="1780" w:hanging="360"/>
+      </w:pPr>
+      <w:rPr>
+        <w:rFonts w:ascii="Courier New" w:hAnsi="Courier New" w:cs="Courier New" w:hint="default"/>
+      </w:rPr>
+    </w:lvl>
+    <w:lvl w:ilvl="2" w:tplc="04150005" w:tentative="1">
+      <w:start w:val="1"/>
+      <w:numFmt w:val="bullet"/>
+      <w:lvlText w:val=""/>
+      <w:lvlJc w:val="left"/>
+      <w:pPr>
+        <w:ind w:left="2500" w:hanging="360"/>
+      </w:pPr>
+      <w:rPr>
+        <w:rFonts w:ascii="Wingdings" w:hAnsi="Wingdings" w:hint="default"/>
+      </w:rPr>
+    </w:lvl>
+    <w:lvl w:ilvl="3" w:tplc="04150001" w:tentative="1">
+      <w:start w:val="1"/>
+      <w:numFmt w:val="bullet"/>
+      <w:lvlText w:val=""/>
+      <w:lvlJc w:val="left"/>
+      <w:pPr>
+        <w:ind w:left="3220" w:hanging="360"/>
+      </w:pPr>
+      <w:rPr>
+        <w:rFonts w:ascii="Symbol" w:hAnsi="Symbol" w:hint="default"/>
+      </w:rPr>
+    </w:lvl>
+    <w:lvl w:ilvl="4" w:tplc="04150003" w:tentative="1">
+      <w:start w:val="1"/>
+      <w:numFmt w:val="bullet"/>
+      <w:lvlText w:val="o"/>
+      <w:lvlJc w:val="left"/>
+      <w:pPr>
+        <w:ind w:left="3940" w:hanging="360"/>
+      </w:pPr>
+      <w:rPr>
+        <w:rFonts w:ascii="Courier New" w:hAnsi="Courier New" w:cs="Courier New" w:hint="default"/>
+      </w:rPr>
+    </w:lvl>
+    <w:lvl w:ilvl="5" w:tplc="04150005" w:tentative="1">
+      <w:start w:val="1"/>
+      <w:numFmt w:val="bullet"/>
+      <w:lvlText w:val=""/>
+      <w:lvlJc w:val="left"/>
+      <w:pPr>
+        <w:ind w:left="4660" w:hanging="360"/>
+      </w:pPr>
+      <w:rPr>
+        <w:rFonts w:ascii="Wingdings" w:hAnsi="Wingdings" w:hint="default"/>
+      </w:rPr>
+    </w:lvl>
+    <w:lvl w:ilvl="6" w:tplc="04150001" w:tentative="1">
+      <w:start w:val="1"/>
+      <w:numFmt w:val="bullet"/>
+      <w:lvlText w:val=""/>
+      <w:lvlJc w:val="left"/>
+      <w:pPr>
+        <w:ind w:left="5380" w:hanging="360"/>
+      </w:pPr>
+      <w:rPr>
+        <w:rFonts w:ascii="Symbol" w:hAnsi="Symbol" w:hint="default"/>
+      </w:rPr>
+    </w:lvl>
+    <w:lvl w:ilvl="7" w:tplc="04150003" w:tentative="1">
+      <w:start w:val="1"/>
+      <w:numFmt w:val="bullet"/>
+      <w:lvlText w:val="o"/>
+      <w:lvlJc w:val="left"/>
+      <w:pPr>
+        <w:ind w:left="6100" w:hanging="360"/>
+      </w:pPr>
+      <w:rPr>
+        <w:rFonts w:ascii="Courier New" w:hAnsi="Courier New" w:cs="Courier New" w:hint="default"/>
+      </w:rPr>
+    </w:lvl>
+    <w:lvl w:ilvl="8" w:tplc="04150005" w:tentative="1">
+      <w:start w:val="1"/>
+      <w:numFmt w:val="bullet"/>
+      <w:lvlText w:val=""/>
+      <w:lvlJc w:val="left"/>
+      <w:pPr>
+        <w:ind w:left="6820" w:hanging="360"/>
+      </w:pPr>
+      <w:rPr>
+        <w:rFonts w:ascii="Wingdings" w:hAnsi="Wingdings" w:hint="default"/>
+      </w:rPr>
+    </w:lvl>
+  </w:abstractNum>
+  <w:abstractNum w:abstractNumId="14" w15:restartNumberingAfterBreak="0">
     <w:nsid w:val="70455C73"/>
     <w:multiLevelType w:val="hybridMultilevel"/>
     <w:tmpl w:val="6A3C1B38"/>
@@ -8760,40 +10123,49 @@
     </w:lvl>
   </w:abstractNum>
   <w:num w:numId="1" w16cid:durableId="1922328493">
+    <w:abstractNumId w:val="14"/>
+  </w:num>
+  <w:num w:numId="2" w16cid:durableId="635725774">
+    <w:abstractNumId w:val="5"/>
+  </w:num>
+  <w:num w:numId="3" w16cid:durableId="361562620">
+    <w:abstractNumId w:val="4"/>
+  </w:num>
+  <w:num w:numId="4" w16cid:durableId="1168205004">
+    <w:abstractNumId w:val="12"/>
+  </w:num>
+  <w:num w:numId="5" w16cid:durableId="1091269143">
     <w:abstractNumId w:val="11"/>
   </w:num>
-  <w:num w:numId="2" w16cid:durableId="635725774">
-    <w:abstractNumId w:val="3"/>
-  </w:num>
-  <w:num w:numId="3" w16cid:durableId="361562620">
+  <w:num w:numId="6" w16cid:durableId="923221052">
     <w:abstractNumId w:val="2"/>
   </w:num>
-  <w:num w:numId="4" w16cid:durableId="1168205004">
+  <w:num w:numId="7" w16cid:durableId="58747923">
+    <w:abstractNumId w:val="9"/>
+  </w:num>
+  <w:num w:numId="8" w16cid:durableId="1663074102">
+    <w:abstractNumId w:val="8"/>
+  </w:num>
+  <w:num w:numId="9" w16cid:durableId="216743926">
     <w:abstractNumId w:val="10"/>
   </w:num>
-  <w:num w:numId="5" w16cid:durableId="1091269143">
-    <w:abstractNumId w:val="9"/>
-  </w:num>
-  <w:num w:numId="6" w16cid:durableId="923221052">
-    <w:abstractNumId w:val="1"/>
-  </w:num>
-  <w:num w:numId="7" w16cid:durableId="58747923">
+  <w:num w:numId="10" w16cid:durableId="11497506">
     <w:abstractNumId w:val="7"/>
-  </w:num>
-  <w:num w:numId="8" w16cid:durableId="1663074102">
-    <w:abstractNumId w:val="6"/>
-  </w:num>
-  <w:num w:numId="9" w16cid:durableId="216743926">
-    <w:abstractNumId w:val="8"/>
-  </w:num>
-  <w:num w:numId="10" w16cid:durableId="11497506">
-    <w:abstractNumId w:val="5"/>
   </w:num>
   <w:num w:numId="11" w16cid:durableId="488640159">
     <w:abstractNumId w:val="0"/>
   </w:num>
   <w:num w:numId="12" w16cid:durableId="940257313">
-    <w:abstractNumId w:val="4"/>
+    <w:abstractNumId w:val="6"/>
+  </w:num>
+  <w:num w:numId="13" w16cid:durableId="672294388">
+    <w:abstractNumId w:val="3"/>
+  </w:num>
+  <w:num w:numId="14" w16cid:durableId="1025056195">
+    <w:abstractNumId w:val="13"/>
+  </w:num>
+  <w:num w:numId="15" w16cid:durableId="78870205">
+    <w:abstractNumId w:val="1"/>
   </w:num>
 </w:numbering>
 </file>

</xml_diff>

<commit_message>
dodano schemat blokowy do dokumentu
</commit_message>
<xml_diff>
--- a/docs/wymagania_redakcyjne_PD_2025.02.24.docx
+++ b/docs/wymagania_redakcyjne_PD_2025.02.24.docx
@@ -4149,54 +4149,18 @@
           <w:i/>
           <w:iCs/>
         </w:rPr>
-        <w:t>1;0.</w:t>
-      </w:r>
-      <w:r>
+        <w:t>1;0.24;0.08;0.32;500</w:t>
+      </w:r>
+    </w:p>
+    <w:p>
+      <w:pPr>
+        <w:ind w:left="720"/>
         <w:rPr>
           <w:b/>
           <w:bCs/>
           <w:i/>
           <w:iCs/>
         </w:rPr>
-        <w:t>24</w:t>
-      </w:r>
-      <w:r>
-        <w:rPr>
-          <w:b/>
-          <w:bCs/>
-          <w:i/>
-          <w:iCs/>
-        </w:rPr>
-        <w:t>;0.08;</w:t>
-      </w:r>
-      <w:r>
-        <w:rPr>
-          <w:b/>
-          <w:bCs/>
-          <w:i/>
-          <w:iCs/>
-        </w:rPr>
-        <w:t>0.32</w:t>
-      </w:r>
-      <w:r>
-        <w:rPr>
-          <w:b/>
-          <w:bCs/>
-          <w:i/>
-          <w:iCs/>
-        </w:rPr>
-        <w:t>;500</w:t>
-      </w:r>
-    </w:p>
-    <w:p>
-      <w:pPr>
-        <w:ind w:left="720"/>
-        <w:rPr>
-          <w:b/>
-          <w:bCs/>
-          <w:i/>
-          <w:iCs/>
-        </w:rPr>
       </w:pPr>
     </w:p>
     <w:p>
@@ -4410,6 +4374,66 @@
         <w:t>”, z którego można wyjść tylko nawiązując połączenie z programem.</w:t>
       </w:r>
     </w:p>
+    <w:p/>
+    <w:p>
+      <w:r>
+        <w:br w:type="page"/>
+      </w:r>
+    </w:p>
+    <w:tbl>
+      <w:tblPr>
+        <w:tblW w:w="0" w:type="auto"/>
+        <w:tblInd w:w="38" w:type="dxa"/>
+        <w:tblLook w:val="04A0" w:firstRow="1" w:lastRow="0" w:firstColumn="1" w:lastColumn="0" w:noHBand="0" w:noVBand="1"/>
+      </w:tblPr>
+      <w:tblGrid>
+        <w:gridCol w:w="9249"/>
+      </w:tblGrid>
+      <w:tr>
+        <w:tc>
+          <w:tcPr>
+            <w:tcW w:w="9211" w:type="dxa"/>
+          </w:tcPr>
+          <w:p>
+            <w:r>
+              <w:fldChar w:fldCharType="begin"/>
+            </w:r>
+            <w:r>
+              <w:instrText xml:space="preserve"> INCLUDEPICTURE "C:\\Users\\kamil\\Downloads\\MASZYNA_STANÓW.png" \* MERGEFORMATINET </w:instrText>
+            </w:r>
+            <w:r>
+              <w:fldChar w:fldCharType="separate"/>
+            </w:r>
+            <w:r>
+              <w:pict w14:anchorId="3F1A5C44">
+                <v:shape id="_x0000_i1037" type="#_x0000_t75" alt="" style="width:500.25pt;height:402pt">
+                  <v:imagedata r:id="rId11" r:href="rId12"/>
+                </v:shape>
+              </w:pict>
+            </w:r>
+            <w:r>
+              <w:fldChar w:fldCharType="end"/>
+            </w:r>
+          </w:p>
+        </w:tc>
+      </w:tr>
+      <w:tr>
+        <w:tc>
+          <w:tcPr>
+            <w:tcW w:w="9211" w:type="dxa"/>
+          </w:tcPr>
+          <w:p>
+            <w:pPr>
+              <w:pStyle w:val="PDtytutabeli"/>
+            </w:pPr>
+            <w:r>
+              <w:t>Rys. 2.1 Uproszczony schemat blokowy maszyny stanów</w:t>
+            </w:r>
+          </w:p>
+        </w:tc>
+      </w:tr>
+    </w:tbl>
+    <w:p/>
     <w:p>
       <w:pPr>
         <w:pStyle w:val="PDtyturozdzialu"/>
@@ -4870,7 +4894,7 @@
       <w:r>
         <w:pict w14:anchorId="4F9256CD">
           <v:shape id="_x0000_i1026" type="#_x0000_t75" style="width:18pt;height:18.75pt">
-            <v:imagedata r:id="rId11" o:title=""/>
+            <v:imagedata r:id="rId13" o:title=""/>
           </v:shape>
         </w:pict>
       </w:r>
@@ -5588,9 +5612,9 @@
               </w:rPr>
               <w:object w:dxaOrig="1260" w:dyaOrig="700" w14:anchorId="3C18D183">
                 <v:shape id="_x0000_i1027" type="#_x0000_t75" style="width:63pt;height:35.25pt" o:ole="" fillcolor="window">
-                  <v:imagedata r:id="rId12" o:title=""/>
+                  <v:imagedata r:id="rId14" o:title=""/>
                 </v:shape>
-                <o:OLEObject Type="Embed" ProgID="Equation.3" ShapeID="_x0000_i1027" DrawAspect="Content" ObjectID="_1829139761" r:id="rId13"/>
+                <o:OLEObject Type="Embed" ProgID="Equation.3" ShapeID="_x0000_i1027" DrawAspect="Content" ObjectID="_1829581094" r:id="rId15"/>
               </w:object>
             </w:r>
           </w:p>
@@ -5802,9 +5826,9 @@
               </w:rPr>
               <w:object w:dxaOrig="4608" w:dyaOrig="4426" w14:anchorId="1F2A5CAB">
                 <v:shape id="_x0000_i1028" type="#_x0000_t75" style="width:222.75pt;height:213.75pt" o:ole="" fillcolor="window">
-                  <v:imagedata r:id="rId14" o:title=""/>
+                  <v:imagedata r:id="rId16" o:title=""/>
                 </v:shape>
-                <o:OLEObject Type="Embed" ProgID="Word.Picture.8" ShapeID="_x0000_i1028" DrawAspect="Content" ObjectID="_1829139762" r:id="rId15"/>
+                <o:OLEObject Type="Embed" ProgID="Word.Picture.8" ShapeID="_x0000_i1028" DrawAspect="Content" ObjectID="_1829581095" r:id="rId17"/>
               </w:object>
             </w:r>
           </w:p>
@@ -5990,7 +6014,7 @@
         </w:rPr>
         <w:pict w14:anchorId="3731C9F0">
           <v:shape id="_x0000_i1029" type="#_x0000_t75" style="width:450pt;height:1.5pt">
-            <v:imagedata r:id="rId16" o:title="BD10219_"/>
+            <v:imagedata r:id="rId18" o:title="BD10219_"/>
           </v:shape>
         </w:pict>
       </w:r>
@@ -6130,7 +6154,7 @@
         </w:rPr>
         <w:pict w14:anchorId="0C1CD069">
           <v:shape id="_x0000_i1030" type="#_x0000_t75" style="width:450pt;height:1.5pt">
-            <v:imagedata r:id="rId16" o:title="BD10219_"/>
+            <v:imagedata r:id="rId18" o:title="BD10219_"/>
           </v:shape>
         </w:pict>
       </w:r>
@@ -6441,8 +6465,8 @@
               </w:rPr>
               <w:t xml:space="preserve"> (</w:t>
             </w:r>
-            <w:smartTag w:uri="urn:schemas-microsoft-com:office:smarttags" w:element="country-region">
-              <w:smartTag w:uri="urn:schemas-microsoft-com:office:smarttags" w:element="place">
+            <w:smartTag w:uri="urn:schemas-microsoft-com:office:smarttags" w:element="place">
+              <w:smartTag w:uri="urn:schemas-microsoft-com:office:smarttags" w:element="country-region">
                 <w:r>
                   <w:rPr>
                     <w:szCs w:val="24"/>
@@ -6749,8 +6773,8 @@
               </w:rPr>
               <w:t xml:space="preserve"> (</w:t>
             </w:r>
-            <w:smartTag w:uri="urn:schemas-microsoft-com:office:smarttags" w:element="place">
-              <w:smartTag w:uri="urn:schemas-microsoft-com:office:smarttags" w:element="country-region">
+            <w:smartTag w:uri="urn:schemas-microsoft-com:office:smarttags" w:element="country-region">
+              <w:smartTag w:uri="urn:schemas-microsoft-com:office:smarttags" w:element="place">
                 <w:r>
                   <w:rPr>
                     <w:szCs w:val="24"/>
@@ -8100,8 +8124,8 @@
       </w:r>
     </w:p>
     <w:sectPr>
-      <w:headerReference w:type="default" r:id="rId17"/>
-      <w:footerReference w:type="default" r:id="rId18"/>
+      <w:headerReference w:type="default" r:id="rId19"/>
+      <w:footerReference w:type="default" r:id="rId20"/>
       <w:pgSz w:w="11906" w:h="16838"/>
       <w:pgMar w:top="1134" w:right="1134" w:bottom="1134" w:left="1701" w:header="709" w:footer="709" w:gutter="0"/>
       <w:cols w:space="708"/>

</xml_diff>

<commit_message>
dodałem opis technologii i działanie funkcji shouldExecute do sprawozdania
</commit_message>
<xml_diff>
--- a/docs/wymagania_redakcyjne_PD_2025.02.24.docx
+++ b/docs/wymagania_redakcyjne_PD_2025.02.24.docx
@@ -3781,6 +3781,133 @@
     </w:p>
     <w:p>
       <w:pPr>
+        <w:pStyle w:val="Nagwek2"/>
+      </w:pPr>
+      <w:r>
+        <w:t>Wykorzystane narzędzia i technologie</w:t>
+      </w:r>
+    </w:p>
+    <w:p>
+      <w:r>
+        <w:tab/>
+        <w:t>W projekcie wykorzystane są następujące biblioteki:</w:t>
+      </w:r>
+    </w:p>
+    <w:p>
+      <w:pPr>
+        <w:numPr>
+          <w:ilvl w:val="0"/>
+          <w:numId w:val="17"/>
+        </w:numPr>
+      </w:pPr>
+      <w:proofErr w:type="spellStart"/>
+      <w:r>
+        <w:t>pygame</w:t>
+      </w:r>
+      <w:proofErr w:type="spellEnd"/>
+      <w:r>
+        <w:t xml:space="preserve"> – obsługa rysowania i okna</w:t>
+      </w:r>
+    </w:p>
+    <w:p>
+      <w:pPr>
+        <w:numPr>
+          <w:ilvl w:val="0"/>
+          <w:numId w:val="17"/>
+        </w:numPr>
+      </w:pPr>
+      <w:proofErr w:type="spellStart"/>
+      <w:r>
+        <w:t>pyserial</w:t>
+      </w:r>
+      <w:proofErr w:type="spellEnd"/>
+      <w:r>
+        <w:t xml:space="preserve"> – obsługa komunikacji z mikrokontrolerem</w:t>
+      </w:r>
+    </w:p>
+    <w:p>
+      <w:r>
+        <w:t>Przy tworzeniu projektu zostało wykorzystane oprogramowanie do kontroli wersji – git.</w:t>
+      </w:r>
+    </w:p>
+    <w:p>
+      <w:r>
+        <w:t xml:space="preserve">Link do repozytorium na </w:t>
+      </w:r>
+      <w:proofErr w:type="spellStart"/>
+      <w:r>
+        <w:t>githubie</w:t>
+      </w:r>
+      <w:proofErr w:type="spellEnd"/>
+      <w:r>
+        <w:t xml:space="preserve">: </w:t>
+      </w:r>
+      <w:hyperlink r:id="rId10" w:history="1">
+        <w:r>
+          <w:rPr>
+            <w:rStyle w:val="Hipercze"/>
+          </w:rPr>
+          <w:t>https://github.com/Kamil-Pawlak/uno_board_project.git</w:t>
+        </w:r>
+      </w:hyperlink>
+    </w:p>
+    <w:p>
+      <w:pPr>
+        <w:rPr>
+          <w:i/>
+          <w:iCs/>
+        </w:rPr>
+      </w:pPr>
+      <w:r>
+        <w:rPr>
+          <w:color w:val="000000"/>
+        </w:rPr>
+        <w:t xml:space="preserve">Mikrokontroler oraz instalację niezbędnych bibliotek obsłużono przy użyciu rozszerzenia </w:t>
+      </w:r>
+      <w:proofErr w:type="spellStart"/>
+      <w:r>
+        <w:rPr>
+          <w:i/>
+          <w:color w:val="000000"/>
+        </w:rPr>
+        <w:t>PlatformIO</w:t>
+      </w:r>
+      <w:proofErr w:type="spellEnd"/>
+      <w:r>
+        <w:rPr>
+          <w:color w:val="000000"/>
+        </w:rPr>
+        <w:t xml:space="preserve"> w</w:t>
+      </w:r>
+      <w:r>
+        <w:rPr>
+          <w:color w:val="000000"/>
+        </w:rPr>
+        <w:t xml:space="preserve"> edytorze</w:t>
+      </w:r>
+      <w:r>
+        <w:rPr>
+          <w:color w:val="000000"/>
+        </w:rPr>
+        <w:t xml:space="preserve"> Visual Studio </w:t>
+      </w:r>
+      <w:proofErr w:type="spellStart"/>
+      <w:r>
+        <w:rPr>
+          <w:color w:val="000000"/>
+        </w:rPr>
+        <w:t>Code</w:t>
+      </w:r>
+      <w:proofErr w:type="spellEnd"/>
+      <w:r>
+        <w:rPr>
+          <w:color w:val="000000"/>
+        </w:rPr>
+        <w:t>.</w:t>
+      </w:r>
+    </w:p>
+    <w:p>
+      <w:pPr>
         <w:pStyle w:val="PDtytutabeli"/>
       </w:pPr>
       <w:r>
@@ -3827,7 +3954,7 @@
                   <o:lock v:ext="edit" aspectratio="t"/>
                 </v:shapetype>
                 <v:shape id="_x0000_i1025" type="#_x0000_t75" style="width:455.25pt;height:529.5pt">
-                  <v:imagedata r:id="rId10" o:title=""/>
+                  <v:imagedata r:id="rId11" o:title=""/>
                 </v:shape>
               </w:pict>
             </w:r>
@@ -4405,11 +4532,23 @@
               <w:fldChar w:fldCharType="separate"/>
             </w:r>
             <w:r>
+              <w:fldChar w:fldCharType="begin"/>
+            </w:r>
+            <w:r>
+              <w:instrText xml:space="preserve"> INCLUDEPICTURE  "C:\\Users\\kamil\\Downloads\\MASZYNA_STANÓW.png" \* MERGEFORMATINET </w:instrText>
+            </w:r>
+            <w:r>
+              <w:fldChar w:fldCharType="separate"/>
+            </w:r>
+            <w:r>
               <w:pict w14:anchorId="3F1A5C44">
-                <v:shape id="_x0000_i1037" type="#_x0000_t75" alt="" style="width:500.25pt;height:402pt">
-                  <v:imagedata r:id="rId11" r:href="rId12"/>
+                <v:shape id="_x0000_i1026" type="#_x0000_t75" alt="" style="width:452.25pt;height:363.75pt">
+                  <v:imagedata r:id="rId12" r:href="rId13"/>
                 </v:shape>
               </w:pict>
+            </w:r>
+            <w:r>
+              <w:fldChar w:fldCharType="end"/>
             </w:r>
             <w:r>
               <w:fldChar w:fldCharType="end"/>
@@ -4433,16 +4572,591 @@
         </w:tc>
       </w:tr>
     </w:tbl>
+    <w:p>
+      <w:pPr>
+        <w:pStyle w:val="Nagwek3"/>
+        <w:numPr>
+          <w:ilvl w:val="0"/>
+          <w:numId w:val="0"/>
+        </w:numPr>
+        <w:ind w:left="720"/>
+        <w:rPr>
+          <w:sz w:val="24"/>
+          <w:szCs w:val="24"/>
+        </w:rPr>
+      </w:pPr>
+    </w:p>
+    <w:p>
+      <w:pPr>
+        <w:pStyle w:val="Nagwek3"/>
+      </w:pPr>
+      <w:r>
+        <w:t>Implementacja logiki nieblokującej pracy procesora</w:t>
+      </w:r>
+    </w:p>
+    <w:p>
+      <w:r>
+        <w:tab/>
+      </w:r>
+      <w:r>
+        <w:t xml:space="preserve">W projekcie nie wykorzystano funkcji </w:t>
+      </w:r>
+      <w:proofErr w:type="spellStart"/>
+      <w:proofErr w:type="gramStart"/>
+      <w:r>
+        <w:rPr>
+          <w:i/>
+          <w:iCs/>
+        </w:rPr>
+        <w:t>delay</w:t>
+      </w:r>
+      <w:proofErr w:type="spellEnd"/>
+      <w:r>
+        <w:rPr>
+          <w:i/>
+          <w:iCs/>
+        </w:rPr>
+        <w:t>(</w:t>
+      </w:r>
+      <w:proofErr w:type="gramEnd"/>
+      <w:r>
+        <w:rPr>
+          <w:i/>
+          <w:iCs/>
+        </w:rPr>
+        <w:t>)</w:t>
+      </w:r>
+      <w:r>
+        <w:t xml:space="preserve">, która wstrzymuje prace pracę procesora na ustalony czas, co by miało wpływ na </w:t>
+      </w:r>
+      <w:proofErr w:type="spellStart"/>
+      <w:r>
+        <w:t>responsywność</w:t>
+      </w:r>
+      <w:proofErr w:type="spellEnd"/>
+      <w:r>
+        <w:t xml:space="preserve"> i płynność kontrolera. Zamiast tego napisaliśmy funkcję pomocniczą </w:t>
+      </w:r>
+      <w:proofErr w:type="spellStart"/>
+      <w:r>
+        <w:rPr>
+          <w:i/>
+          <w:iCs/>
+        </w:rPr>
+        <w:t>shouldExecute</w:t>
+      </w:r>
+      <w:proofErr w:type="spellEnd"/>
+      <w:r>
+        <w:rPr>
+          <w:i/>
+          <w:iCs/>
+        </w:rPr>
+        <w:t xml:space="preserve">, </w:t>
+      </w:r>
+      <w:r>
+        <w:t>która opiera się na liczniku</w:t>
+      </w:r>
+      <w:r>
+        <w:t xml:space="preserve"> czasu (</w:t>
+      </w:r>
+      <w:proofErr w:type="spellStart"/>
+      <w:proofErr w:type="gramStart"/>
+      <w:r>
+        <w:t>millis</w:t>
+      </w:r>
+      <w:proofErr w:type="spellEnd"/>
+      <w:r>
+        <w:t>(</w:t>
+      </w:r>
+      <w:proofErr w:type="gramEnd"/>
+      <w:r>
+        <w:t>))</w:t>
+      </w:r>
+      <w:r>
+        <w:t>.</w:t>
+      </w:r>
+    </w:p>
+    <w:p>
+      <w:r>
+        <w:t xml:space="preserve">Funkcja ta </w:t>
+      </w:r>
+      <w:proofErr w:type="gramStart"/>
+      <w:r>
+        <w:t>sprawdza</w:t>
+      </w:r>
+      <w:proofErr w:type="gramEnd"/>
+      <w:r>
+        <w:t xml:space="preserve"> ile czasu minęło od ostatniego wykonania danej operacji i zwraca wartość typu </w:t>
+      </w:r>
+      <w:proofErr w:type="spellStart"/>
+      <w:r>
+        <w:t>bool</w:t>
+      </w:r>
+      <w:proofErr w:type="spellEnd"/>
+      <w:r>
+        <w:t xml:space="preserve"> w zależności od tego czy upłynęło odpowiednio dużo czasu.</w:t>
+      </w:r>
+    </w:p>
     <w:p/>
     <w:p>
       <w:pPr>
+        <w:pStyle w:val="PDtytutabeli"/>
+      </w:pPr>
+      <w:r>
+        <w:rPr>
+          <w:b/>
+        </w:rPr>
+        <w:t>Listing 8.1</w:t>
+      </w:r>
+      <w:r>
+        <w:rPr>
+          <w:b/>
+        </w:rPr>
+        <w:t>.</w:t>
+      </w:r>
+      <w:r>
+        <w:t xml:space="preserve"> Kod źródłowy funkcji </w:t>
+      </w:r>
+      <w:proofErr w:type="spellStart"/>
+      <w:r>
+        <w:rPr>
+          <w:rFonts w:ascii="Century" w:hAnsi="Century"/>
+        </w:rPr>
+        <w:t>shouldExecute</w:t>
+      </w:r>
+      <w:proofErr w:type="spellEnd"/>
+    </w:p>
+    <w:p>
+      <w:pPr>
+        <w:pStyle w:val="PDtekst"/>
+        <w:spacing w:line="240" w:lineRule="auto"/>
+        <w:rPr>
+          <w:sz w:val="2"/>
+          <w:szCs w:val="2"/>
+        </w:rPr>
+      </w:pPr>
+      <w:r>
+        <w:rPr>
+          <w:sz w:val="2"/>
+          <w:szCs w:val="2"/>
+        </w:rPr>
+        <w:pict w14:anchorId="69EC37D2">
+          <v:shape id="_x0000_i1032" type="#_x0000_t75" style="width:450pt;height:1.5pt">
+            <v:imagedata r:id="rId14" o:title="BD10219_"/>
+          </v:shape>
+        </w:pict>
+      </w:r>
+    </w:p>
+    <w:p>
+      <w:pPr>
+        <w:pStyle w:val="PDtekst"/>
+        <w:spacing w:line="240" w:lineRule="auto"/>
+        <w:rPr>
+          <w:rFonts w:ascii="Courier New" w:hAnsi="Courier New" w:cs="Courier New"/>
+          <w:sz w:val="22"/>
+          <w:lang w:val="en-US"/>
+        </w:rPr>
+      </w:pPr>
+      <w:r>
+        <w:rPr>
+          <w:rFonts w:ascii="Courier New" w:hAnsi="Courier New" w:cs="Courier New"/>
+          <w:sz w:val="22"/>
+          <w:lang w:val="en-US"/>
+        </w:rPr>
+        <w:t xml:space="preserve">bool </w:t>
+      </w:r>
+      <w:proofErr w:type="spellStart"/>
+      <w:proofErr w:type="gramStart"/>
+      <w:r>
+        <w:rPr>
+          <w:rFonts w:ascii="Courier New" w:hAnsi="Courier New" w:cs="Courier New"/>
+          <w:sz w:val="22"/>
+          <w:lang w:val="en-US"/>
+        </w:rPr>
+        <w:t>shouldExecute</w:t>
+      </w:r>
+      <w:proofErr w:type="spellEnd"/>
+      <w:r>
+        <w:rPr>
+          <w:rFonts w:ascii="Courier New" w:hAnsi="Courier New" w:cs="Courier New"/>
+          <w:sz w:val="22"/>
+          <w:lang w:val="en-US"/>
+        </w:rPr>
+        <w:t>(</w:t>
+      </w:r>
+      <w:proofErr w:type="gramEnd"/>
+      <w:r>
+        <w:rPr>
+          <w:rFonts w:ascii="Courier New" w:hAnsi="Courier New" w:cs="Courier New"/>
+          <w:sz w:val="22"/>
+          <w:lang w:val="en-US"/>
+        </w:rPr>
+        <w:t>unsigned long &amp;</w:t>
+      </w:r>
+      <w:proofErr w:type="spellStart"/>
+      <w:r>
+        <w:rPr>
+          <w:rFonts w:ascii="Courier New" w:hAnsi="Courier New" w:cs="Courier New"/>
+          <w:sz w:val="22"/>
+          <w:lang w:val="en-US"/>
+        </w:rPr>
+        <w:t>lastMillis</w:t>
+      </w:r>
+      <w:proofErr w:type="spellEnd"/>
+      <w:r>
+        <w:rPr>
+          <w:rFonts w:ascii="Courier New" w:hAnsi="Courier New" w:cs="Courier New"/>
+          <w:sz w:val="22"/>
+          <w:lang w:val="en-US"/>
+        </w:rPr>
+        <w:t xml:space="preserve">, uint32_t </w:t>
+      </w:r>
+      <w:proofErr w:type="gramStart"/>
+      <w:r>
+        <w:rPr>
+          <w:rFonts w:ascii="Courier New" w:hAnsi="Courier New" w:cs="Courier New"/>
+          <w:sz w:val="22"/>
+          <w:lang w:val="en-US"/>
+        </w:rPr>
+        <w:t>interval) {</w:t>
+      </w:r>
+      <w:proofErr w:type="gramEnd"/>
+    </w:p>
+    <w:p>
+      <w:pPr>
+        <w:pStyle w:val="PDtekst"/>
+        <w:spacing w:line="240" w:lineRule="auto"/>
+        <w:rPr>
+          <w:rFonts w:ascii="Courier New" w:hAnsi="Courier New" w:cs="Courier New"/>
+          <w:sz w:val="22"/>
+          <w:lang w:val="en-US"/>
+        </w:rPr>
+      </w:pPr>
+      <w:r>
+        <w:rPr>
+          <w:rFonts w:ascii="Courier New" w:hAnsi="Courier New" w:cs="Courier New"/>
+          <w:sz w:val="22"/>
+          <w:lang w:val="en-US"/>
+        </w:rPr>
+        <w:t xml:space="preserve">    unsigned long </w:t>
+      </w:r>
+      <w:proofErr w:type="spellStart"/>
+      <w:r>
+        <w:rPr>
+          <w:rFonts w:ascii="Courier New" w:hAnsi="Courier New" w:cs="Courier New"/>
+          <w:sz w:val="22"/>
+          <w:lang w:val="en-US"/>
+        </w:rPr>
+        <w:t>currentMillis</w:t>
+      </w:r>
+      <w:proofErr w:type="spellEnd"/>
+      <w:r>
+        <w:rPr>
+          <w:rFonts w:ascii="Courier New" w:hAnsi="Courier New" w:cs="Courier New"/>
+          <w:sz w:val="22"/>
+          <w:lang w:val="en-US"/>
+        </w:rPr>
+        <w:t xml:space="preserve"> = </w:t>
+      </w:r>
+      <w:proofErr w:type="spellStart"/>
+      <w:proofErr w:type="gramStart"/>
+      <w:r>
+        <w:rPr>
+          <w:rFonts w:ascii="Courier New" w:hAnsi="Courier New" w:cs="Courier New"/>
+          <w:sz w:val="22"/>
+          <w:lang w:val="en-US"/>
+        </w:rPr>
+        <w:t>millis</w:t>
+      </w:r>
+      <w:proofErr w:type="spellEnd"/>
+      <w:r>
+        <w:rPr>
+          <w:rFonts w:ascii="Courier New" w:hAnsi="Courier New" w:cs="Courier New"/>
+          <w:sz w:val="22"/>
+          <w:lang w:val="en-US"/>
+        </w:rPr>
+        <w:t>();</w:t>
+      </w:r>
+      <w:proofErr w:type="gramEnd"/>
+    </w:p>
+    <w:p>
+      <w:pPr>
+        <w:pStyle w:val="PDtekst"/>
+        <w:spacing w:line="240" w:lineRule="auto"/>
+        <w:rPr>
+          <w:rFonts w:ascii="Courier New" w:hAnsi="Courier New" w:cs="Courier New"/>
+          <w:sz w:val="22"/>
+          <w:lang w:val="en-US"/>
+        </w:rPr>
+      </w:pPr>
+      <w:r>
+        <w:rPr>
+          <w:rFonts w:ascii="Courier New" w:hAnsi="Courier New" w:cs="Courier New"/>
+          <w:sz w:val="22"/>
+          <w:lang w:val="en-US"/>
+        </w:rPr>
+        <w:t xml:space="preserve">    if (</w:t>
+      </w:r>
+      <w:proofErr w:type="spellStart"/>
+      <w:r>
+        <w:rPr>
+          <w:rFonts w:ascii="Courier New" w:hAnsi="Courier New" w:cs="Courier New"/>
+          <w:sz w:val="22"/>
+          <w:lang w:val="en-US"/>
+        </w:rPr>
+        <w:t>currentMillis</w:t>
+      </w:r>
+      <w:proofErr w:type="spellEnd"/>
+      <w:r>
+        <w:rPr>
+          <w:rFonts w:ascii="Courier New" w:hAnsi="Courier New" w:cs="Courier New"/>
+          <w:sz w:val="22"/>
+          <w:lang w:val="en-US"/>
+        </w:rPr>
+        <w:t xml:space="preserve"> - </w:t>
+      </w:r>
+      <w:proofErr w:type="spellStart"/>
+      <w:r>
+        <w:rPr>
+          <w:rFonts w:ascii="Courier New" w:hAnsi="Courier New" w:cs="Courier New"/>
+          <w:sz w:val="22"/>
+          <w:lang w:val="en-US"/>
+        </w:rPr>
+        <w:t>lastMillis</w:t>
+      </w:r>
+      <w:proofErr w:type="spellEnd"/>
+      <w:r>
+        <w:rPr>
+          <w:rFonts w:ascii="Courier New" w:hAnsi="Courier New" w:cs="Courier New"/>
+          <w:sz w:val="22"/>
+          <w:lang w:val="en-US"/>
+        </w:rPr>
+        <w:t xml:space="preserve"> &gt;= </w:t>
+      </w:r>
+      <w:proofErr w:type="gramStart"/>
+      <w:r>
+        <w:rPr>
+          <w:rFonts w:ascii="Courier New" w:hAnsi="Courier New" w:cs="Courier New"/>
+          <w:sz w:val="22"/>
+          <w:lang w:val="en-US"/>
+        </w:rPr>
+        <w:t>interval) {</w:t>
+      </w:r>
+      <w:proofErr w:type="gramEnd"/>
+    </w:p>
+    <w:p>
+      <w:pPr>
+        <w:pStyle w:val="PDtekst"/>
+        <w:spacing w:line="240" w:lineRule="auto"/>
+        <w:rPr>
+          <w:rFonts w:ascii="Courier New" w:hAnsi="Courier New" w:cs="Courier New"/>
+          <w:sz w:val="22"/>
+          <w:lang w:val="en-US"/>
+        </w:rPr>
+      </w:pPr>
+      <w:r>
+        <w:rPr>
+          <w:rFonts w:ascii="Courier New" w:hAnsi="Courier New" w:cs="Courier New"/>
+          <w:sz w:val="22"/>
+          <w:lang w:val="en-US"/>
+        </w:rPr>
+        <w:t xml:space="preserve">        </w:t>
+      </w:r>
+      <w:proofErr w:type="spellStart"/>
+      <w:r>
+        <w:rPr>
+          <w:rFonts w:ascii="Courier New" w:hAnsi="Courier New" w:cs="Courier New"/>
+          <w:sz w:val="22"/>
+          <w:lang w:val="en-US"/>
+        </w:rPr>
+        <w:t>lastMillis</w:t>
+      </w:r>
+      <w:proofErr w:type="spellEnd"/>
+      <w:r>
+        <w:rPr>
+          <w:rFonts w:ascii="Courier New" w:hAnsi="Courier New" w:cs="Courier New"/>
+          <w:sz w:val="22"/>
+          <w:lang w:val="en-US"/>
+        </w:rPr>
+        <w:t xml:space="preserve"> = </w:t>
+      </w:r>
+      <w:proofErr w:type="spellStart"/>
+      <w:proofErr w:type="gramStart"/>
+      <w:r>
+        <w:rPr>
+          <w:rFonts w:ascii="Courier New" w:hAnsi="Courier New" w:cs="Courier New"/>
+          <w:sz w:val="22"/>
+          <w:lang w:val="en-US"/>
+        </w:rPr>
+        <w:t>currentMillis</w:t>
+      </w:r>
+      <w:proofErr w:type="spellEnd"/>
+      <w:r>
+        <w:rPr>
+          <w:rFonts w:ascii="Courier New" w:hAnsi="Courier New" w:cs="Courier New"/>
+          <w:sz w:val="22"/>
+          <w:lang w:val="en-US"/>
+        </w:rPr>
+        <w:t>;</w:t>
+      </w:r>
+      <w:proofErr w:type="gramEnd"/>
+    </w:p>
+    <w:p>
+      <w:pPr>
+        <w:pStyle w:val="PDtekst"/>
+        <w:spacing w:line="240" w:lineRule="auto"/>
+        <w:rPr>
+          <w:rFonts w:ascii="Courier New" w:hAnsi="Courier New" w:cs="Courier New"/>
+          <w:sz w:val="22"/>
+          <w:lang w:val="en-US"/>
+        </w:rPr>
+      </w:pPr>
+      <w:r>
+        <w:rPr>
+          <w:rFonts w:ascii="Courier New" w:hAnsi="Courier New" w:cs="Courier New"/>
+          <w:sz w:val="22"/>
+          <w:lang w:val="en-US"/>
+        </w:rPr>
+        <w:t xml:space="preserve">        return </w:t>
+      </w:r>
+      <w:proofErr w:type="gramStart"/>
+      <w:r>
+        <w:rPr>
+          <w:rFonts w:ascii="Courier New" w:hAnsi="Courier New" w:cs="Courier New"/>
+          <w:sz w:val="22"/>
+          <w:lang w:val="en-US"/>
+        </w:rPr>
+        <w:t>true;</w:t>
+      </w:r>
+      <w:proofErr w:type="gramEnd"/>
+    </w:p>
+    <w:p>
+      <w:pPr>
+        <w:pStyle w:val="PDtekst"/>
+        <w:spacing w:line="240" w:lineRule="auto"/>
+        <w:rPr>
+          <w:rFonts w:ascii="Courier New" w:hAnsi="Courier New" w:cs="Courier New"/>
+          <w:sz w:val="22"/>
+          <w:lang w:val="en-US"/>
+        </w:rPr>
+      </w:pPr>
+      <w:r>
+        <w:rPr>
+          <w:rFonts w:ascii="Courier New" w:hAnsi="Courier New" w:cs="Courier New"/>
+          <w:sz w:val="22"/>
+          <w:lang w:val="en-US"/>
+        </w:rPr>
+        <w:t xml:space="preserve">    }</w:t>
+      </w:r>
+    </w:p>
+    <w:p>
+      <w:pPr>
+        <w:pStyle w:val="PDtekst"/>
+        <w:spacing w:line="240" w:lineRule="auto"/>
+        <w:rPr>
+          <w:rFonts w:ascii="Courier New" w:hAnsi="Courier New" w:cs="Courier New"/>
+          <w:sz w:val="22"/>
+          <w:lang w:val="en-US"/>
+        </w:rPr>
+      </w:pPr>
+      <w:r>
+        <w:rPr>
+          <w:rFonts w:ascii="Courier New" w:hAnsi="Courier New" w:cs="Courier New"/>
+          <w:sz w:val="22"/>
+          <w:lang w:val="en-US"/>
+        </w:rPr>
+        <w:t xml:space="preserve">    return </w:t>
+      </w:r>
+      <w:proofErr w:type="gramStart"/>
+      <w:r>
+        <w:rPr>
+          <w:rFonts w:ascii="Courier New" w:hAnsi="Courier New" w:cs="Courier New"/>
+          <w:sz w:val="22"/>
+          <w:lang w:val="en-US"/>
+        </w:rPr>
+        <w:t>false;</w:t>
+      </w:r>
+      <w:proofErr w:type="gramEnd"/>
+    </w:p>
+    <w:p>
+      <w:pPr>
+        <w:pStyle w:val="PDtekst"/>
+        <w:spacing w:line="240" w:lineRule="auto"/>
+        <w:rPr>
+          <w:sz w:val="2"/>
+          <w:szCs w:val="2"/>
+        </w:rPr>
+      </w:pPr>
+      <w:r>
+        <w:rPr>
+          <w:rFonts w:ascii="Courier New" w:hAnsi="Courier New" w:cs="Courier New"/>
+          <w:sz w:val="22"/>
+        </w:rPr>
+        <w:t>}</w:t>
+      </w:r>
+      <w:r>
+        <w:rPr>
+          <w:sz w:val="2"/>
+          <w:szCs w:val="2"/>
+        </w:rPr>
+        <w:pict w14:anchorId="26266867">
+          <v:shape id="_x0000_i1033" type="#_x0000_t75" style="width:450pt;height:1.5pt">
+            <v:imagedata r:id="rId14" o:title="BD10219_"/>
+          </v:shape>
+        </w:pict>
+      </w:r>
+    </w:p>
+    <w:p>
+      <w:pPr>
+        <w:pStyle w:val="Nagwek2"/>
+      </w:pPr>
+      <w:r>
+        <w:br w:type="page"/>
+      </w:r>
+      <w:bookmarkStart w:id="9" w:name="_Toc218524396"/>
+      <w:r>
+        <w:lastRenderedPageBreak/>
+        <w:t>Działanie programu</w:t>
+      </w:r>
+    </w:p>
+    <w:p/>
+    <w:p>
+      <w:pPr>
         <w:pStyle w:val="PDtyturozdzialu"/>
+      </w:pPr>
+      <w:r>
+        <w:t>Podział pracy w grupie</w:t>
+      </w:r>
+    </w:p>
+    <w:p>
+      <w:pPr>
+        <w:pStyle w:val="PDtyturozdzialu"/>
+      </w:pPr>
+      <w:r>
+        <w:t>Wykorzystanie AI</w:t>
+      </w:r>
+    </w:p>
+    <w:p>
+      <w:pPr>
+        <w:pStyle w:val="PDtyturozdzialu"/>
+      </w:pPr>
+      <w:r>
+        <w:t>Wnioski</w:t>
+      </w:r>
+    </w:p>
+    <w:p>
+      <w:pPr>
+        <w:pStyle w:val="PDtyturozdzialu"/>
+        <w:numPr>
+          <w:ilvl w:val="0"/>
+          <w:numId w:val="0"/>
+        </w:numPr>
+        <w:ind w:left="431"/>
         <w:jc w:val="left"/>
       </w:pPr>
       <w:r>
         <w:br w:type="page"/>
       </w:r>
-      <w:bookmarkStart w:id="9" w:name="_Toc218524396"/>
       <w:r>
         <w:lastRenderedPageBreak/>
         <w:t>Praca Dyplomowa</w:t>
@@ -4893,8 +5607,8 @@
       </w:r>
       <w:r>
         <w:pict w14:anchorId="4F9256CD">
-          <v:shape id="_x0000_i1026" type="#_x0000_t75" style="width:18pt;height:18.75pt">
-            <v:imagedata r:id="rId13" o:title=""/>
+          <v:shape id="_x0000_i1027" type="#_x0000_t75" style="width:18pt;height:18.75pt">
+            <v:imagedata r:id="rId15" o:title=""/>
           </v:shape>
         </w:pict>
       </w:r>
@@ -5611,10 +6325,10 @@
                 <w:lang w:val="en-GB"/>
               </w:rPr>
               <w:object w:dxaOrig="1260" w:dyaOrig="700" w14:anchorId="3C18D183">
-                <v:shape id="_x0000_i1027" type="#_x0000_t75" style="width:63pt;height:35.25pt" o:ole="" fillcolor="window">
-                  <v:imagedata r:id="rId14" o:title=""/>
+                <v:shape id="_x0000_i1028" type="#_x0000_t75" style="width:63pt;height:35.25pt" o:ole="" fillcolor="window">
+                  <v:imagedata r:id="rId16" o:title=""/>
                 </v:shape>
-                <o:OLEObject Type="Embed" ProgID="Equation.3" ShapeID="_x0000_i1027" DrawAspect="Content" ObjectID="_1829581094" r:id="rId15"/>
+                <o:OLEObject Type="Embed" ProgID="Equation.3" ShapeID="_x0000_i1028" DrawAspect="Content" ObjectID="_1829631644" r:id="rId17"/>
               </w:object>
             </w:r>
           </w:p>
@@ -5825,10 +6539,10 @@
                 <w:lang w:val="en-GB" w:eastAsia="pl-PL"/>
               </w:rPr>
               <w:object w:dxaOrig="4608" w:dyaOrig="4426" w14:anchorId="1F2A5CAB">
-                <v:shape id="_x0000_i1028" type="#_x0000_t75" style="width:222.75pt;height:213.75pt" o:ole="" fillcolor="window">
-                  <v:imagedata r:id="rId16" o:title=""/>
+                <v:shape id="_x0000_i1029" type="#_x0000_t75" style="width:222.75pt;height:213.75pt" o:ole="" fillcolor="window">
+                  <v:imagedata r:id="rId18" o:title=""/>
                 </v:shape>
-                <o:OLEObject Type="Embed" ProgID="Word.Picture.8" ShapeID="_x0000_i1028" DrawAspect="Content" ObjectID="_1829581095" r:id="rId17"/>
+                <o:OLEObject Type="Embed" ProgID="Word.Picture.8" ShapeID="_x0000_i1029" DrawAspect="Content" ObjectID="_1829631645" r:id="rId19"/>
               </w:object>
             </w:r>
           </w:p>
@@ -6013,8 +6727,8 @@
           <w:szCs w:val="2"/>
         </w:rPr>
         <w:pict w14:anchorId="3731C9F0">
-          <v:shape id="_x0000_i1029" type="#_x0000_t75" style="width:450pt;height:1.5pt">
-            <v:imagedata r:id="rId18" o:title="BD10219_"/>
+          <v:shape id="_x0000_i1030" type="#_x0000_t75" style="width:450pt;height:1.5pt">
+            <v:imagedata r:id="rId14" o:title="BD10219_"/>
           </v:shape>
         </w:pict>
       </w:r>
@@ -6153,8 +6867,8 @@
           <w:szCs w:val="2"/>
         </w:rPr>
         <w:pict w14:anchorId="0C1CD069">
-          <v:shape id="_x0000_i1030" type="#_x0000_t75" style="width:450pt;height:1.5pt">
-            <v:imagedata r:id="rId18" o:title="BD10219_"/>
+          <v:shape id="_x0000_i1031" type="#_x0000_t75" style="width:450pt;height:1.5pt">
+            <v:imagedata r:id="rId14" o:title="BD10219_"/>
           </v:shape>
         </w:pict>
       </w:r>
@@ -6465,8 +7179,8 @@
               </w:rPr>
               <w:t xml:space="preserve"> (</w:t>
             </w:r>
-            <w:smartTag w:uri="urn:schemas-microsoft-com:office:smarttags" w:element="place">
-              <w:smartTag w:uri="urn:schemas-microsoft-com:office:smarttags" w:element="country-region">
+            <w:smartTag w:uri="urn:schemas-microsoft-com:office:smarttags" w:element="country-region">
+              <w:smartTag w:uri="urn:schemas-microsoft-com:office:smarttags" w:element="place">
                 <w:r>
                   <w:rPr>
                     <w:szCs w:val="24"/>
@@ -6773,8 +7487,8 @@
               </w:rPr>
               <w:t xml:space="preserve"> (</w:t>
             </w:r>
-            <w:smartTag w:uri="urn:schemas-microsoft-com:office:smarttags" w:element="country-region">
-              <w:smartTag w:uri="urn:schemas-microsoft-com:office:smarttags" w:element="place">
+            <w:smartTag w:uri="urn:schemas-microsoft-com:office:smarttags" w:element="place">
+              <w:smartTag w:uri="urn:schemas-microsoft-com:office:smarttags" w:element="country-region">
                 <w:r>
                   <w:rPr>
                     <w:szCs w:val="24"/>
@@ -8124,8 +8838,8 @@
       </w:r>
     </w:p>
     <w:sectPr>
-      <w:headerReference w:type="default" r:id="rId19"/>
-      <w:footerReference w:type="default" r:id="rId20"/>
+      <w:headerReference w:type="default" r:id="rId20"/>
+      <w:footerReference w:type="default" r:id="rId21"/>
       <w:pgSz w:w="11906" w:h="16838"/>
       <w:pgMar w:top="1134" w:right="1134" w:bottom="1134" w:left="1701" w:header="709" w:footer="709" w:gutter="0"/>
       <w:cols w:space="708"/>
@@ -9549,6 +10263,119 @@
     </w:lvl>
   </w:abstractNum>
   <w:abstractNum w:abstractNumId="10" w15:restartNumberingAfterBreak="0">
+    <w:nsid w:val="4A266432"/>
+    <w:multiLevelType w:val="hybridMultilevel"/>
+    <w:tmpl w:val="1F80DEAE"/>
+    <w:lvl w:ilvl="0" w:tplc="04150001">
+      <w:start w:val="1"/>
+      <w:numFmt w:val="bullet"/>
+      <w:lvlText w:val=""/>
+      <w:lvlJc w:val="left"/>
+      <w:pPr>
+        <w:ind w:left="720" w:hanging="360"/>
+      </w:pPr>
+      <w:rPr>
+        <w:rFonts w:ascii="Symbol" w:hAnsi="Symbol" w:hint="default"/>
+      </w:rPr>
+    </w:lvl>
+    <w:lvl w:ilvl="1" w:tplc="04150003" w:tentative="1">
+      <w:start w:val="1"/>
+      <w:numFmt w:val="bullet"/>
+      <w:lvlText w:val="o"/>
+      <w:lvlJc w:val="left"/>
+      <w:pPr>
+        <w:ind w:left="1440" w:hanging="360"/>
+      </w:pPr>
+      <w:rPr>
+        <w:rFonts w:ascii="Courier New" w:hAnsi="Courier New" w:cs="Courier New" w:hint="default"/>
+      </w:rPr>
+    </w:lvl>
+    <w:lvl w:ilvl="2" w:tplc="04150005" w:tentative="1">
+      <w:start w:val="1"/>
+      <w:numFmt w:val="bullet"/>
+      <w:lvlText w:val=""/>
+      <w:lvlJc w:val="left"/>
+      <w:pPr>
+        <w:ind w:left="2160" w:hanging="360"/>
+      </w:pPr>
+      <w:rPr>
+        <w:rFonts w:ascii="Wingdings" w:hAnsi="Wingdings" w:hint="default"/>
+      </w:rPr>
+    </w:lvl>
+    <w:lvl w:ilvl="3" w:tplc="04150001" w:tentative="1">
+      <w:start w:val="1"/>
+      <w:numFmt w:val="bullet"/>
+      <w:lvlText w:val=""/>
+      <w:lvlJc w:val="left"/>
+      <w:pPr>
+        <w:ind w:left="2880" w:hanging="360"/>
+      </w:pPr>
+      <w:rPr>
+        <w:rFonts w:ascii="Symbol" w:hAnsi="Symbol" w:hint="default"/>
+      </w:rPr>
+    </w:lvl>
+    <w:lvl w:ilvl="4" w:tplc="04150003" w:tentative="1">
+      <w:start w:val="1"/>
+      <w:numFmt w:val="bullet"/>
+      <w:lvlText w:val="o"/>
+      <w:lvlJc w:val="left"/>
+      <w:pPr>
+        <w:ind w:left="3600" w:hanging="360"/>
+      </w:pPr>
+      <w:rPr>
+        <w:rFonts w:ascii="Courier New" w:hAnsi="Courier New" w:cs="Courier New" w:hint="default"/>
+      </w:rPr>
+    </w:lvl>
+    <w:lvl w:ilvl="5" w:tplc="04150005" w:tentative="1">
+      <w:start w:val="1"/>
+      <w:numFmt w:val="bullet"/>
+      <w:lvlText w:val=""/>
+      <w:lvlJc w:val="left"/>
+      <w:pPr>
+        <w:ind w:left="4320" w:hanging="360"/>
+      </w:pPr>
+      <w:rPr>
+        <w:rFonts w:ascii="Wingdings" w:hAnsi="Wingdings" w:hint="default"/>
+      </w:rPr>
+    </w:lvl>
+    <w:lvl w:ilvl="6" w:tplc="04150001" w:tentative="1">
+      <w:start w:val="1"/>
+      <w:numFmt w:val="bullet"/>
+      <w:lvlText w:val=""/>
+      <w:lvlJc w:val="left"/>
+      <w:pPr>
+        <w:ind w:left="5040" w:hanging="360"/>
+      </w:pPr>
+      <w:rPr>
+        <w:rFonts w:ascii="Symbol" w:hAnsi="Symbol" w:hint="default"/>
+      </w:rPr>
+    </w:lvl>
+    <w:lvl w:ilvl="7" w:tplc="04150003" w:tentative="1">
+      <w:start w:val="1"/>
+      <w:numFmt w:val="bullet"/>
+      <w:lvlText w:val="o"/>
+      <w:lvlJc w:val="left"/>
+      <w:pPr>
+        <w:ind w:left="5760" w:hanging="360"/>
+      </w:pPr>
+      <w:rPr>
+        <w:rFonts w:ascii="Courier New" w:hAnsi="Courier New" w:cs="Courier New" w:hint="default"/>
+      </w:rPr>
+    </w:lvl>
+    <w:lvl w:ilvl="8" w:tplc="04150005" w:tentative="1">
+      <w:start w:val="1"/>
+      <w:numFmt w:val="bullet"/>
+      <w:lvlText w:val=""/>
+      <w:lvlJc w:val="left"/>
+      <w:pPr>
+        <w:ind w:left="6480" w:hanging="360"/>
+      </w:pPr>
+      <w:rPr>
+        <w:rFonts w:ascii="Wingdings" w:hAnsi="Wingdings" w:hint="default"/>
+      </w:rPr>
+    </w:lvl>
+  </w:abstractNum>
+  <w:abstractNum w:abstractNumId="11" w15:restartNumberingAfterBreak="0">
     <w:nsid w:val="4E2C2C8C"/>
     <w:multiLevelType w:val="hybridMultilevel"/>
     <w:tmpl w:val="4946550E"/>
@@ -9688,7 +10515,7 @@
       </w:rPr>
     </w:lvl>
   </w:abstractNum>
-  <w:abstractNum w:abstractNumId="11" w15:restartNumberingAfterBreak="0">
+  <w:abstractNum w:abstractNumId="12" w15:restartNumberingAfterBreak="0">
     <w:nsid w:val="602B167A"/>
     <w:multiLevelType w:val="hybridMultilevel"/>
     <w:tmpl w:val="D8386AE2"/>
@@ -9828,7 +10655,7 @@
       </w:rPr>
     </w:lvl>
   </w:abstractNum>
-  <w:abstractNum w:abstractNumId="12" w15:restartNumberingAfterBreak="0">
+  <w:abstractNum w:abstractNumId="13" w15:restartNumberingAfterBreak="0">
     <w:nsid w:val="614F716F"/>
     <w:multiLevelType w:val="multilevel"/>
     <w:tmpl w:val="04150023"/>
@@ -9943,7 +10770,7 @@
       </w:pPr>
     </w:lvl>
   </w:abstractNum>
-  <w:abstractNum w:abstractNumId="13" w15:restartNumberingAfterBreak="0">
+  <w:abstractNum w:abstractNumId="14" w15:restartNumberingAfterBreak="0">
     <w:nsid w:val="6FF13C57"/>
     <w:multiLevelType w:val="hybridMultilevel"/>
     <w:tmpl w:val="06F8D304"/>
@@ -10056,7 +10883,7 @@
       </w:rPr>
     </w:lvl>
   </w:abstractNum>
-  <w:abstractNum w:abstractNumId="14" w15:restartNumberingAfterBreak="0">
+  <w:abstractNum w:abstractNumId="15" w15:restartNumberingAfterBreak="0">
     <w:nsid w:val="70455C73"/>
     <w:multiLevelType w:val="hybridMultilevel"/>
     <w:tmpl w:val="6A3C1B38"/>
@@ -10146,8 +10973,94 @@
       </w:pPr>
     </w:lvl>
   </w:abstractNum>
+  <w:abstractNum w:abstractNumId="16" w15:restartNumberingAfterBreak="0">
+    <w:nsid w:val="79E46F58"/>
+    <w:multiLevelType w:val="hybridMultilevel"/>
+    <w:tmpl w:val="BCB28522"/>
+    <w:lvl w:ilvl="0" w:tplc="0415000F">
+      <w:start w:val="1"/>
+      <w:numFmt w:val="decimal"/>
+      <w:lvlText w:val="%1."/>
+      <w:lvlJc w:val="left"/>
+      <w:pPr>
+        <w:ind w:left="720" w:hanging="360"/>
+      </w:pPr>
+    </w:lvl>
+    <w:lvl w:ilvl="1" w:tplc="04150019" w:tentative="1">
+      <w:start w:val="1"/>
+      <w:numFmt w:val="lowerLetter"/>
+      <w:lvlText w:val="%2."/>
+      <w:lvlJc w:val="left"/>
+      <w:pPr>
+        <w:ind w:left="1440" w:hanging="360"/>
+      </w:pPr>
+    </w:lvl>
+    <w:lvl w:ilvl="2" w:tplc="0415001B" w:tentative="1">
+      <w:start w:val="1"/>
+      <w:numFmt w:val="lowerRoman"/>
+      <w:lvlText w:val="%3."/>
+      <w:lvlJc w:val="right"/>
+      <w:pPr>
+        <w:ind w:left="2160" w:hanging="180"/>
+      </w:pPr>
+    </w:lvl>
+    <w:lvl w:ilvl="3" w:tplc="0415000F" w:tentative="1">
+      <w:start w:val="1"/>
+      <w:numFmt w:val="decimal"/>
+      <w:lvlText w:val="%4."/>
+      <w:lvlJc w:val="left"/>
+      <w:pPr>
+        <w:ind w:left="2880" w:hanging="360"/>
+      </w:pPr>
+    </w:lvl>
+    <w:lvl w:ilvl="4" w:tplc="04150019" w:tentative="1">
+      <w:start w:val="1"/>
+      <w:numFmt w:val="lowerLetter"/>
+      <w:lvlText w:val="%5."/>
+      <w:lvlJc w:val="left"/>
+      <w:pPr>
+        <w:ind w:left="3600" w:hanging="360"/>
+      </w:pPr>
+    </w:lvl>
+    <w:lvl w:ilvl="5" w:tplc="0415001B" w:tentative="1">
+      <w:start w:val="1"/>
+      <w:numFmt w:val="lowerRoman"/>
+      <w:lvlText w:val="%6."/>
+      <w:lvlJc w:val="right"/>
+      <w:pPr>
+        <w:ind w:left="4320" w:hanging="180"/>
+      </w:pPr>
+    </w:lvl>
+    <w:lvl w:ilvl="6" w:tplc="0415000F" w:tentative="1">
+      <w:start w:val="1"/>
+      <w:numFmt w:val="decimal"/>
+      <w:lvlText w:val="%7."/>
+      <w:lvlJc w:val="left"/>
+      <w:pPr>
+        <w:ind w:left="5040" w:hanging="360"/>
+      </w:pPr>
+    </w:lvl>
+    <w:lvl w:ilvl="7" w:tplc="04150019" w:tentative="1">
+      <w:start w:val="1"/>
+      <w:numFmt w:val="lowerLetter"/>
+      <w:lvlText w:val="%8."/>
+      <w:lvlJc w:val="left"/>
+      <w:pPr>
+        <w:ind w:left="5760" w:hanging="360"/>
+      </w:pPr>
+    </w:lvl>
+    <w:lvl w:ilvl="8" w:tplc="0415001B" w:tentative="1">
+      <w:start w:val="1"/>
+      <w:numFmt w:val="lowerRoman"/>
+      <w:lvlText w:val="%9."/>
+      <w:lvlJc w:val="right"/>
+      <w:pPr>
+        <w:ind w:left="6480" w:hanging="180"/>
+      </w:pPr>
+    </w:lvl>
+  </w:abstractNum>
   <w:num w:numId="1" w16cid:durableId="1922328493">
-    <w:abstractNumId w:val="14"/>
+    <w:abstractNumId w:val="15"/>
   </w:num>
   <w:num w:numId="2" w16cid:durableId="635725774">
     <w:abstractNumId w:val="5"/>
@@ -10156,10 +11069,10 @@
     <w:abstractNumId w:val="4"/>
   </w:num>
   <w:num w:numId="4" w16cid:durableId="1168205004">
-    <w:abstractNumId w:val="12"/>
+    <w:abstractNumId w:val="13"/>
   </w:num>
   <w:num w:numId="5" w16cid:durableId="1091269143">
-    <w:abstractNumId w:val="11"/>
+    <w:abstractNumId w:val="12"/>
   </w:num>
   <w:num w:numId="6" w16cid:durableId="923221052">
     <w:abstractNumId w:val="2"/>
@@ -10171,7 +11084,7 @@
     <w:abstractNumId w:val="8"/>
   </w:num>
   <w:num w:numId="9" w16cid:durableId="216743926">
-    <w:abstractNumId w:val="10"/>
+    <w:abstractNumId w:val="11"/>
   </w:num>
   <w:num w:numId="10" w16cid:durableId="11497506">
     <w:abstractNumId w:val="7"/>
@@ -10186,10 +11099,16 @@
     <w:abstractNumId w:val="3"/>
   </w:num>
   <w:num w:numId="14" w16cid:durableId="1025056195">
-    <w:abstractNumId w:val="13"/>
+    <w:abstractNumId w:val="14"/>
   </w:num>
   <w:num w:numId="15" w16cid:durableId="78870205">
     <w:abstractNumId w:val="1"/>
+  </w:num>
+  <w:num w:numId="16" w16cid:durableId="1565488141">
+    <w:abstractNumId w:val="16"/>
+  </w:num>
+  <w:num w:numId="17" w16cid:durableId="469635271">
+    <w:abstractNumId w:val="10"/>
   </w:num>
 </w:numbering>
 </file>
@@ -11230,6 +12149,17 @@
       <w:rFonts w:ascii="Times New Roman" w:eastAsia="Times New Roman" w:hAnsi="Times New Roman"/>
     </w:rPr>
   </w:style>
+  <w:style w:type="character" w:styleId="Nierozpoznanawzmianka">
+    <w:name w:val="Unresolved Mention"/>
+    <w:uiPriority w:val="99"/>
+    <w:semiHidden/>
+    <w:unhideWhenUsed/>
+    <w:rsid w:val="00D5024D"/>
+    <w:rPr>
+      <w:color w:val="605E5C"/>
+      <w:shd w:val="clear" w:color="auto" w:fill="E1DFDD"/>
+    </w:rPr>
+  </w:style>
 </w:styles>
 </file>
 

</xml_diff>

<commit_message>
dodałem sekcje z wnioskami
</commit_message>
<xml_diff>
--- a/docs/wymagania_redakcyjne_PD_2025.02.24.docx
+++ b/docs/wymagania_redakcyjne_PD_2025.02.24.docx
@@ -4541,11 +4541,23 @@
               <w:fldChar w:fldCharType="separate"/>
             </w:r>
             <w:r>
+              <w:fldChar w:fldCharType="begin"/>
+            </w:r>
+            <w:r>
+              <w:instrText xml:space="preserve"> INCLUDEPICTURE  "C:\\Users\\kamil\\Downloads\\MASZYNA_STANÓW.png" \* MERGEFORMATINET </w:instrText>
+            </w:r>
+            <w:r>
+              <w:fldChar w:fldCharType="separate"/>
+            </w:r>
+            <w:r>
               <w:pict w14:anchorId="3F1A5C44">
                 <v:shape id="_x0000_i1026" type="#_x0000_t75" alt="" style="width:452.25pt;height:363.75pt">
                   <v:imagedata r:id="rId12" r:href="rId13"/>
                 </v:shape>
               </w:pict>
+            </w:r>
+            <w:r>
+              <w:fldChar w:fldCharType="end"/>
             </w:r>
             <w:r>
               <w:fldChar w:fldCharType="end"/>
@@ -4741,7 +4753,7 @@
           <w:szCs w:val="2"/>
         </w:rPr>
         <w:pict w14:anchorId="69EC37D2">
-          <v:shape id="_x0000_i1032" type="#_x0000_t75" style="width:450pt;height:1.5pt">
+          <v:shape id="_x0000_i1027" type="#_x0000_t75" style="width:450pt;height:1.5pt">
             <v:imagedata r:id="rId14" o:title="BD10219_"/>
           </v:shape>
         </w:pict>
@@ -5100,7 +5112,7 @@
           <w:szCs w:val="2"/>
         </w:rPr>
         <w:pict w14:anchorId="26266867">
-          <v:shape id="_x0000_i1033" type="#_x0000_t75" style="width:450pt;height:1.5pt">
+          <v:shape id="_x0000_i1028" type="#_x0000_t75" style="width:450pt;height:1.5pt">
             <v:imagedata r:id="rId14" o:title="BD10219_"/>
           </v:shape>
         </w:pict>
@@ -5142,6 +5154,20 @@
       </w:pPr>
       <w:r>
         <w:t>Wnioski</w:t>
+      </w:r>
+    </w:p>
+    <w:p>
+      <w:r>
+        <w:rPr>
+          <w:color w:val="000000"/>
+        </w:rPr>
+        <w:tab/>
+      </w:r>
+      <w:r>
+        <w:rPr>
+          <w:color w:val="000000"/>
+        </w:rPr>
+        <w:t>Zrealizowany prototyp potwierdził prawidłowość założeń funkcjonowania projektu. Kolejne etapy rozwoju mogą obejmować wdrożenie możliwości komunikacji poprzez Bluetooth oraz eliminację konieczności zasilania przewodowego poprzez zastosowanie zasilania bateryjnego. W tym przypadku należy zaimplementować w oprogramowaniu nowy moduł komunikacyjny obsługujący technologię Bluetooth.</w:t>
       </w:r>
     </w:p>
     <w:p>
@@ -5607,7 +5633,7 @@
       </w:r>
       <w:r>
         <w:pict w14:anchorId="4F9256CD">
-          <v:shape id="_x0000_i1027" type="#_x0000_t75" style="width:18pt;height:18.75pt">
+          <v:shape id="_x0000_i1029" type="#_x0000_t75" style="width:18pt;height:18.75pt">
             <v:imagedata r:id="rId15" o:title=""/>
           </v:shape>
         </w:pict>
@@ -6325,10 +6351,10 @@
                 <w:lang w:val="en-GB"/>
               </w:rPr>
               <w:object w:dxaOrig="1260" w:dyaOrig="700" w14:anchorId="3C18D183">
-                <v:shape id="_x0000_i1028" type="#_x0000_t75" style="width:63pt;height:35.25pt" o:ole="" fillcolor="window">
+                <v:shape id="_x0000_i1030" type="#_x0000_t75" style="width:63pt;height:35.25pt" o:ole="" fillcolor="window">
                   <v:imagedata r:id="rId16" o:title=""/>
                 </v:shape>
-                <o:OLEObject Type="Embed" ProgID="Equation.3" ShapeID="_x0000_i1028" DrawAspect="Content" ObjectID="_1829631644" r:id="rId17"/>
+                <o:OLEObject Type="Embed" ProgID="Equation.3" ShapeID="_x0000_i1030" DrawAspect="Content" ObjectID="_1829646030" r:id="rId17"/>
               </w:object>
             </w:r>
           </w:p>
@@ -6539,10 +6565,10 @@
                 <w:lang w:val="en-GB" w:eastAsia="pl-PL"/>
               </w:rPr>
               <w:object w:dxaOrig="4608" w:dyaOrig="4426" w14:anchorId="1F2A5CAB">
-                <v:shape id="_x0000_i1029" type="#_x0000_t75" style="width:222.75pt;height:213.75pt" o:ole="" fillcolor="window">
+                <v:shape id="_x0000_i1031" type="#_x0000_t75" style="width:222.75pt;height:213.75pt" o:ole="" fillcolor="window">
                   <v:imagedata r:id="rId18" o:title=""/>
                 </v:shape>
-                <o:OLEObject Type="Embed" ProgID="Word.Picture.8" ShapeID="_x0000_i1029" DrawAspect="Content" ObjectID="_1829631645" r:id="rId19"/>
+                <o:OLEObject Type="Embed" ProgID="Word.Picture.8" ShapeID="_x0000_i1031" DrawAspect="Content" ObjectID="_1829646031" r:id="rId19"/>
               </w:object>
             </w:r>
           </w:p>
@@ -6727,7 +6753,7 @@
           <w:szCs w:val="2"/>
         </w:rPr>
         <w:pict w14:anchorId="3731C9F0">
-          <v:shape id="_x0000_i1030" type="#_x0000_t75" style="width:450pt;height:1.5pt">
+          <v:shape id="_x0000_i1032" type="#_x0000_t75" style="width:450pt;height:1.5pt">
             <v:imagedata r:id="rId14" o:title="BD10219_"/>
           </v:shape>
         </w:pict>
@@ -6867,7 +6893,7 @@
           <w:szCs w:val="2"/>
         </w:rPr>
         <w:pict w14:anchorId="0C1CD069">
-          <v:shape id="_x0000_i1031" type="#_x0000_t75" style="width:450pt;height:1.5pt">
+          <v:shape id="_x0000_i1033" type="#_x0000_t75" style="width:450pt;height:1.5pt">
             <v:imagedata r:id="rId14" o:title="BD10219_"/>
           </v:shape>
         </w:pict>
@@ -7179,8 +7205,8 @@
               </w:rPr>
               <w:t xml:space="preserve"> (</w:t>
             </w:r>
-            <w:smartTag w:uri="urn:schemas-microsoft-com:office:smarttags" w:element="country-region">
-              <w:smartTag w:uri="urn:schemas-microsoft-com:office:smarttags" w:element="place">
+            <w:smartTag w:uri="urn:schemas-microsoft-com:office:smarttags" w:element="place">
+              <w:smartTag w:uri="urn:schemas-microsoft-com:office:smarttags" w:element="country-region">
                 <w:r>
                   <w:rPr>
                     <w:szCs w:val="24"/>
@@ -7487,8 +7513,8 @@
               </w:rPr>
               <w:t xml:space="preserve"> (</w:t>
             </w:r>
-            <w:smartTag w:uri="urn:schemas-microsoft-com:office:smarttags" w:element="place">
-              <w:smartTag w:uri="urn:schemas-microsoft-com:office:smarttags" w:element="country-region">
+            <w:smartTag w:uri="urn:schemas-microsoft-com:office:smarttags" w:element="country-region">
+              <w:smartTag w:uri="urn:schemas-microsoft-com:office:smarttags" w:element="place">
                 <w:r>
                   <w:rPr>
                     <w:szCs w:val="24"/>

</xml_diff>